<commit_message>
updated website url in resume
</commit_message>
<xml_diff>
--- a/resume.docx
+++ b/resume.docx
@@ -8,16 +8,6 @@
         <w:spacing w:line="288" w:lineRule="auto"/>
         <w:jc w:val="center"/>
       </w:pPr>
-      <w:r>
-        <w:rPr>
-          <w:rFonts w:ascii="Trebuchet MS" w:hAnsi="Trebuchet MS"/>
-          <w:b w:val="1"/>
-          <w:bCs w:val="1"/>
-          <w:rtl w:val="0"/>
-          <w:lang w:val="en-US"/>
-        </w:rPr>
-        <w:t>Darren Atherton</w:t>
-      </w:r>
     </w:p>
     <w:p>
       <w:pPr>
@@ -27,39 +17,13 @@
       </w:pPr>
       <w:r>
         <w:rPr>
-          <w:rFonts w:ascii="Arial Unicode MS" w:cs="Arial Unicode MS" w:hAnsi="Arial Unicode MS" w:eastAsia="Arial Unicode MS"/>
-          <w:b w:val="0"/>
-          <w:bCs w:val="0"/>
-          <w:i w:val="0"/>
-          <w:iCs w:val="0"/>
-          <w:sz w:val="20"/>
-          <w:szCs w:val="20"/>
-        </w:rPr>
-        <w:br w:type="textWrapping"/>
-      </w:r>
-      <w:r>
-        <w:rPr>
-          <w:rFonts w:ascii="Trebuchet MS" w:hAnsi="Trebuchet MS"/>
-          <w:b w:val="1"/>
-          <w:bCs w:val="1"/>
-          <w:sz w:val="20"/>
-          <w:szCs w:val="20"/>
-          <w:rtl w:val="0"/>
-          <w:lang w:val="en-US"/>
-        </w:rPr>
-        <w:t>Email:</w:t>
-      </w:r>
-      <w:r>
-        <w:rPr>
-          <w:rFonts w:ascii="Trebuchet MS" w:hAnsi="Trebuchet MS"/>
-          <w:b w:val="0"/>
-          <w:bCs w:val="0"/>
-          <w:sz w:val="20"/>
-          <w:szCs w:val="20"/>
-          <w:rtl w:val="0"/>
-          <w:lang w:val="en-US"/>
-        </w:rPr>
-        <w:t xml:space="preserve"> darren.a.atherton@gmail.com</w:t>
+          <w:rFonts w:ascii="Trebuchet MS" w:hAnsi="Trebuchet MS"/>
+          <w:b w:val="1"/>
+          <w:bCs w:val="1"/>
+          <w:rtl w:val="0"/>
+          <w:lang w:val="en-US"/>
+        </w:rPr>
+        <w:t>Darren Atherton</w:t>
       </w:r>
     </w:p>
     <w:p>
@@ -70,94 +34,39 @@
       </w:pPr>
       <w:r>
         <w:rPr>
-          <w:rFonts w:ascii="Trebuchet MS" w:hAnsi="Trebuchet MS"/>
-          <w:b w:val="1"/>
-          <w:bCs w:val="1"/>
-          <w:sz w:val="20"/>
-          <w:szCs w:val="20"/>
-          <w:rtl w:val="0"/>
-          <w:lang w:val="en-US"/>
-        </w:rPr>
-        <w:t>Website:</w:t>
-      </w:r>
-      <w:r>
-        <w:rPr>
-          <w:rFonts w:ascii="Trebuchet MS" w:hAnsi="Trebuchet MS"/>
-          <w:b w:val="0"/>
-          <w:bCs w:val="0"/>
-          <w:sz w:val="20"/>
-          <w:szCs w:val="20"/>
-          <w:rtl w:val="0"/>
-          <w:lang w:val="en-US"/>
-        </w:rPr>
-        <w:t xml:space="preserve"> http://darrenatherton.co.uk     </w:t>
-      </w:r>
-      <w:r>
-        <w:rPr>
-          <w:rFonts w:ascii="Trebuchet MS" w:hAnsi="Trebuchet MS"/>
-          <w:b w:val="1"/>
-          <w:bCs w:val="1"/>
-          <w:sz w:val="20"/>
-          <w:szCs w:val="20"/>
-          <w:rtl w:val="0"/>
-          <w:lang w:val="en-US"/>
-        </w:rPr>
-        <w:t xml:space="preserve">GitHub: </w:t>
-      </w:r>
-      <w:r>
-        <w:rPr>
-          <w:rFonts w:ascii="Trebuchet MS" w:hAnsi="Trebuchet MS"/>
-          <w:b w:val="0"/>
-          <w:bCs w:val="0"/>
-          <w:sz w:val="20"/>
-          <w:szCs w:val="20"/>
-          <w:rtl w:val="0"/>
-          <w:lang w:val="en-US"/>
-        </w:rPr>
-        <w:t>http://github.com/DarrenAtherton49</w:t>
-      </w:r>
-    </w:p>
-    <w:p>
-      <w:pPr>
-        <w:pStyle w:val="Body"/>
-        <w:spacing w:line="288" w:lineRule="auto"/>
-        <w:jc w:val="center"/>
-      </w:pPr>
-      <w:r>
-        <w:rPr>
-          <w:rFonts w:ascii="Trebuchet MS" w:hAnsi="Trebuchet MS"/>
-          <w:b w:val="1"/>
-          <w:bCs w:val="1"/>
-          <w:sz w:val="20"/>
-          <w:szCs w:val="20"/>
-          <w:rtl w:val="0"/>
-          <w:lang w:val="en-US"/>
-        </w:rPr>
-        <w:t>LinkedIn:</w:t>
-      </w:r>
-      <w:r>
-        <w:rPr>
-          <w:rFonts w:ascii="Trebuchet MS" w:hAnsi="Trebuchet MS"/>
-          <w:b w:val="1"/>
-          <w:bCs w:val="1"/>
-          <w:sz w:val="20"/>
-          <w:szCs w:val="20"/>
-          <w:rtl w:val="0"/>
-          <w:lang w:val="en-US"/>
-        </w:rPr>
-        <w:t xml:space="preserve"> </w:t>
-      </w:r>
-      <w:r>
-        <w:rPr>
-          <w:rFonts w:ascii="Trebuchet MS" w:hAnsi="Trebuchet MS"/>
-          <w:b w:val="0"/>
-          <w:bCs w:val="0"/>
-          <w:sz w:val="20"/>
-          <w:szCs w:val="20"/>
-          <w:rtl w:val="0"/>
-          <w:lang w:val="en-US"/>
-        </w:rPr>
-        <w:t>http://www.linkedin.com/in/darrenatherton</w:t>
+          <w:rFonts w:ascii="Arial Unicode MS" w:cs="Arial Unicode MS" w:hAnsi="Arial Unicode MS" w:eastAsia="Arial Unicode MS"/>
+          <w:b w:val="0"/>
+          <w:bCs w:val="0"/>
+          <w:i w:val="0"/>
+          <w:iCs w:val="0"/>
+          <w:sz w:val="20"/>
+          <w:szCs w:val="20"/>
+        </w:rPr>
+        <w:br w:type="textWrapping"/>
+      </w:r>
+      <w:r>
+        <w:rPr>
+          <w:rFonts w:ascii="Trebuchet MS" w:hAnsi="Trebuchet MS"/>
+          <w:b w:val="1"/>
+          <w:bCs w:val="1"/>
+          <w:sz w:val="20"/>
+          <w:szCs w:val="20"/>
+          <w:rtl w:val="0"/>
+          <w:lang w:val="en-US"/>
+        </w:rPr>
+        <w:t>Email:</w:t>
+      </w:r>
+      <w:r>
+        <w:rPr>
+          <w:rFonts w:ascii="Trebuchet MS" w:hAnsi="Trebuchet MS"/>
+          <w:b w:val="0"/>
+          <w:bCs w:val="0"/>
+          <w:sz w:val="20"/>
+          <w:szCs w:val="20"/>
+          <w:rtl w:val="0"/>
+          <w:lang w:val="en-US"/>
+        </w:rPr>
+        <w:t xml:space="preserve"> darren.a.atherton@gmail.com</w:t>
       </w:r>
     </w:p>
     <w:p>
@@ -166,6 +75,155 @@
         <w:spacing w:line="288" w:lineRule="auto"/>
         <w:jc w:val="left"/>
       </w:pPr>
+      <w:r>
+        <w:rPr>
+          <w:rFonts w:ascii="Trebuchet MS" w:hAnsi="Trebuchet MS"/>
+          <w:b w:val="1"/>
+          <w:bCs w:val="1"/>
+          <w:sz w:val="20"/>
+          <w:szCs w:val="20"/>
+          <w:rtl w:val="0"/>
+          <w:lang w:val="en-US"/>
+        </w:rPr>
+        <w:t>GitHub:</w:t>
+      </w:r>
+      <w:r>
+        <w:rPr>
+          <w:rFonts w:ascii="Trebuchet MS" w:hAnsi="Trebuchet MS"/>
+          <w:b w:val="0"/>
+          <w:bCs w:val="0"/>
+          <w:sz w:val="20"/>
+          <w:szCs w:val="20"/>
+          <w:rtl w:val="0"/>
+          <w:lang w:val="en-US"/>
+        </w:rPr>
+        <w:t xml:space="preserve"> </w:t>
+      </w:r>
+      <w:r>
+        <w:rPr>
+          <w:rStyle w:val="Hyperlink.0"/>
+          <w:rFonts w:ascii="Trebuchet MS" w:cs="Trebuchet MS" w:hAnsi="Trebuchet MS" w:eastAsia="Trebuchet MS"/>
+          <w:b w:val="0"/>
+          <w:bCs w:val="0"/>
+          <w:sz w:val="20"/>
+          <w:szCs w:val="20"/>
+        </w:rPr>
+        <w:fldChar w:fldCharType="begin" w:fldLock="0"/>
+      </w:r>
+      <w:r>
+        <w:rPr>
+          <w:rStyle w:val="Hyperlink.0"/>
+          <w:rFonts w:ascii="Trebuchet MS" w:cs="Trebuchet MS" w:hAnsi="Trebuchet MS" w:eastAsia="Trebuchet MS"/>
+          <w:b w:val="0"/>
+          <w:bCs w:val="0"/>
+          <w:sz w:val="20"/>
+          <w:szCs w:val="20"/>
+        </w:rPr>
+        <w:instrText xml:space="preserve"> HYPERLINK "http://github.com/DarrenAtherton49"</w:instrText>
+      </w:r>
+      <w:r>
+        <w:rPr>
+          <w:rStyle w:val="Hyperlink.0"/>
+          <w:rFonts w:ascii="Trebuchet MS" w:cs="Trebuchet MS" w:hAnsi="Trebuchet MS" w:eastAsia="Trebuchet MS"/>
+          <w:b w:val="0"/>
+          <w:bCs w:val="0"/>
+          <w:sz w:val="20"/>
+          <w:szCs w:val="20"/>
+        </w:rPr>
+        <w:fldChar w:fldCharType="separate" w:fldLock="0"/>
+      </w:r>
+      <w:r>
+        <w:rPr>
+          <w:rStyle w:val="Hyperlink.0"/>
+          <w:rFonts w:ascii="Trebuchet MS" w:hAnsi="Trebuchet MS"/>
+          <w:b w:val="0"/>
+          <w:bCs w:val="0"/>
+          <w:sz w:val="20"/>
+          <w:szCs w:val="20"/>
+          <w:rtl w:val="0"/>
+          <w:lang w:val="en-US"/>
+        </w:rPr>
+        <w:t>https://github.com/DarrenAtherton49</w:t>
+      </w:r>
+      <w:r>
+        <w:rPr>
+          <w:rFonts w:ascii="Trebuchet MS" w:cs="Trebuchet MS" w:hAnsi="Trebuchet MS" w:eastAsia="Trebuchet MS"/>
+          <w:b w:val="1"/>
+          <w:bCs w:val="1"/>
+          <w:sz w:val="20"/>
+          <w:szCs w:val="20"/>
+        </w:rPr>
+        <w:fldChar w:fldCharType="end" w:fldLock="0"/>
+      </w:r>
+      <w:r>
+        <w:rPr>
+          <w:rStyle w:val="None"/>
+          <w:rFonts w:ascii="Trebuchet MS" w:hAnsi="Trebuchet MS"/>
+          <w:b w:val="1"/>
+          <w:bCs w:val="1"/>
+          <w:sz w:val="20"/>
+          <w:szCs w:val="20"/>
+          <w:rtl w:val="0"/>
+          <w:lang w:val="en-US"/>
+        </w:rPr>
+        <w:t xml:space="preserve">             LinkedIn: </w:t>
+      </w:r>
+      <w:r>
+        <w:rPr>
+          <w:rStyle w:val="Hyperlink.0"/>
+          <w:rFonts w:ascii="Trebuchet MS" w:cs="Trebuchet MS" w:hAnsi="Trebuchet MS" w:eastAsia="Trebuchet MS"/>
+          <w:b w:val="0"/>
+          <w:bCs w:val="0"/>
+          <w:sz w:val="20"/>
+          <w:szCs w:val="20"/>
+        </w:rPr>
+        <w:fldChar w:fldCharType="begin" w:fldLock="0"/>
+      </w:r>
+      <w:r>
+        <w:rPr>
+          <w:rStyle w:val="Hyperlink.0"/>
+          <w:rFonts w:ascii="Trebuchet MS" w:cs="Trebuchet MS" w:hAnsi="Trebuchet MS" w:eastAsia="Trebuchet MS"/>
+          <w:b w:val="0"/>
+          <w:bCs w:val="0"/>
+          <w:sz w:val="20"/>
+          <w:szCs w:val="20"/>
+        </w:rPr>
+        <w:instrText xml:space="preserve"> HYPERLINK "http://www.linkedin.com/in/darrenatherton"</w:instrText>
+      </w:r>
+      <w:r>
+        <w:rPr>
+          <w:rStyle w:val="Hyperlink.0"/>
+          <w:rFonts w:ascii="Trebuchet MS" w:cs="Trebuchet MS" w:hAnsi="Trebuchet MS" w:eastAsia="Trebuchet MS"/>
+          <w:b w:val="0"/>
+          <w:bCs w:val="0"/>
+          <w:sz w:val="20"/>
+          <w:szCs w:val="20"/>
+        </w:rPr>
+        <w:fldChar w:fldCharType="separate" w:fldLock="0"/>
+      </w:r>
+      <w:r>
+        <w:rPr>
+          <w:rStyle w:val="Hyperlink.0"/>
+          <w:rFonts w:ascii="Trebuchet MS" w:hAnsi="Trebuchet MS"/>
+          <w:b w:val="0"/>
+          <w:bCs w:val="0"/>
+          <w:sz w:val="20"/>
+          <w:szCs w:val="20"/>
+          <w:rtl w:val="0"/>
+          <w:lang w:val="en-US"/>
+        </w:rPr>
+        <w:t>https://linkedin.com/in/darrenatherton</w:t>
+      </w:r>
+      <w:r>
+        <w:rPr>
+          <w:rFonts w:ascii="Trebuchet MS" w:cs="Trebuchet MS" w:hAnsi="Trebuchet MS" w:eastAsia="Trebuchet MS"/>
+          <w:b w:val="1"/>
+          <w:bCs w:val="1"/>
+          <w:sz w:val="20"/>
+          <w:szCs w:val="20"/>
+        </w:rPr>
+        <w:fldChar w:fldCharType="end" w:fldLock="0"/>
+      </w:r>
     </w:p>
     <w:p>
       <w:pPr>
@@ -175,53 +233,158 @@
       </w:pPr>
       <w:r>
         <w:rPr>
-          <w:rFonts w:ascii="Trebuchet MS" w:hAnsi="Trebuchet MS"/>
-          <w:sz w:val="20"/>
-          <w:szCs w:val="20"/>
-          <w:rtl w:val="0"/>
-          <w:lang w:val="en-US"/>
-        </w:rPr>
-        <w:t xml:space="preserve">A motivated, goal-driven Android developer with a strong academic background and several years of experience. I am </w:t>
-      </w:r>
-      <w:r>
-        <w:rPr>
-          <w:rFonts w:ascii="Trebuchet MS" w:hAnsi="Trebuchet MS"/>
-          <w:sz w:val="20"/>
-          <w:szCs w:val="20"/>
-          <w:rtl w:val="0"/>
-          <w:lang w:val="en-US"/>
-        </w:rPr>
-        <w:t>passionate about building apps with an excellent user experience, grounded in clean, well-</w:t>
-      </w:r>
-      <w:r>
-        <w:rPr>
-          <w:rFonts w:ascii="Trebuchet MS" w:hAnsi="Trebuchet MS"/>
-          <w:sz w:val="20"/>
-          <w:szCs w:val="20"/>
-          <w:rtl w:val="0"/>
-          <w:lang w:val="en-US"/>
-        </w:rPr>
-        <w:t>architected</w:t>
-      </w:r>
-      <w:r>
-        <w:rPr>
-          <w:rFonts w:ascii="Trebuchet MS" w:hAnsi="Trebuchet MS"/>
-          <w:sz w:val="20"/>
-          <w:szCs w:val="20"/>
-          <w:rtl w:val="0"/>
-          <w:lang w:val="en-US"/>
-        </w:rPr>
-        <w:t xml:space="preserve"> and testable cod</w:t>
-      </w:r>
-      <w:r>
-        <w:rPr>
-          <w:rFonts w:ascii="Trebuchet MS" w:hAnsi="Trebuchet MS"/>
-          <w:sz w:val="20"/>
-          <w:szCs w:val="20"/>
-          <w:rtl w:val="0"/>
-          <w:lang w:val="en-US"/>
-        </w:rPr>
-        <w:t>e whilst keeping myself up-to-date with the latest developments in open-source Android software.</w:t>
+          <w:rStyle w:val="None"/>
+          <w:rFonts w:ascii="Trebuchet MS" w:hAnsi="Trebuchet MS"/>
+          <w:b w:val="1"/>
+          <w:bCs w:val="1"/>
+          <w:sz w:val="20"/>
+          <w:szCs w:val="20"/>
+          <w:rtl w:val="0"/>
+          <w:lang w:val="en-US"/>
+        </w:rPr>
+        <w:t xml:space="preserve">Website: </w:t>
+      </w:r>
+      <w:r>
+        <w:rPr>
+          <w:rStyle w:val="Hyperlink.1"/>
+          <w:rFonts w:ascii="Trebuchet MS" w:cs="Trebuchet MS" w:hAnsi="Trebuchet MS" w:eastAsia="Trebuchet MS"/>
+          <w:b w:val="0"/>
+          <w:bCs w:val="0"/>
+          <w:sz w:val="20"/>
+          <w:szCs w:val="20"/>
+          <w:u w:val="none"/>
+        </w:rPr>
+        <w:fldChar w:fldCharType="begin" w:fldLock="0"/>
+      </w:r>
+      <w:r>
+        <w:rPr>
+          <w:rStyle w:val="Hyperlink.1"/>
+          <w:rFonts w:ascii="Trebuchet MS" w:cs="Trebuchet MS" w:hAnsi="Trebuchet MS" w:eastAsia="Trebuchet MS"/>
+          <w:b w:val="0"/>
+          <w:bCs w:val="0"/>
+          <w:sz w:val="20"/>
+          <w:szCs w:val="20"/>
+          <w:u w:val="none"/>
+        </w:rPr>
+        <w:instrText xml:space="preserve"> HYPERLINK "http://darrenatherton.co.uk"</w:instrText>
+      </w:r>
+      <w:r>
+        <w:rPr>
+          <w:rStyle w:val="Hyperlink.1"/>
+          <w:rFonts w:ascii="Trebuchet MS" w:cs="Trebuchet MS" w:hAnsi="Trebuchet MS" w:eastAsia="Trebuchet MS"/>
+          <w:b w:val="0"/>
+          <w:bCs w:val="0"/>
+          <w:sz w:val="20"/>
+          <w:szCs w:val="20"/>
+          <w:u w:val="none"/>
+        </w:rPr>
+        <w:fldChar w:fldCharType="separate" w:fldLock="0"/>
+      </w:r>
+      <w:r>
+        <w:rPr>
+          <w:rStyle w:val="Hyperlink.1"/>
+          <w:rFonts w:ascii="Trebuchet MS" w:hAnsi="Trebuchet MS"/>
+          <w:b w:val="0"/>
+          <w:bCs w:val="0"/>
+          <w:sz w:val="20"/>
+          <w:szCs w:val="20"/>
+          <w:u w:val="none"/>
+          <w:rtl w:val="0"/>
+          <w:lang w:val="en-US"/>
+        </w:rPr>
+        <w:t>http://darrenatherton.co.uk</w:t>
+      </w:r>
+      <w:r>
+        <w:rPr>
+          <w:rFonts w:ascii="Trebuchet MS" w:cs="Trebuchet MS" w:hAnsi="Trebuchet MS" w:eastAsia="Trebuchet MS"/>
+          <w:b w:val="1"/>
+          <w:bCs w:val="1"/>
+          <w:sz w:val="20"/>
+          <w:szCs w:val="20"/>
+        </w:rPr>
+        <w:fldChar w:fldCharType="end" w:fldLock="0"/>
+      </w:r>
+      <w:r>
+        <w:rPr>
+          <w:rStyle w:val="Hyperlink.0"/>
+          <w:rFonts w:ascii="Trebuchet MS" w:hAnsi="Trebuchet MS"/>
+          <w:b w:val="0"/>
+          <w:bCs w:val="0"/>
+          <w:sz w:val="20"/>
+          <w:szCs w:val="20"/>
+          <w:rtl w:val="0"/>
+          <w:lang w:val="en-US"/>
+        </w:rPr>
+        <w:t xml:space="preserve"> </w:t>
+      </w:r>
+      <w:r>
+        <w:rPr>
+          <w:rStyle w:val="None"/>
+          <w:rFonts w:ascii="Trebuchet MS" w:hAnsi="Trebuchet MS"/>
+          <w:b w:val="1"/>
+          <w:bCs w:val="1"/>
+          <w:sz w:val="20"/>
+          <w:szCs w:val="20"/>
+          <w:rtl w:val="0"/>
+          <w:lang w:val="en-US"/>
+        </w:rPr>
+        <w:t xml:space="preserve">                         Twitter: </w:t>
+      </w:r>
+      <w:r>
+        <w:rPr>
+          <w:rStyle w:val="Hyperlink.0"/>
+          <w:rFonts w:ascii="Trebuchet MS" w:cs="Trebuchet MS" w:hAnsi="Trebuchet MS" w:eastAsia="Trebuchet MS"/>
+          <w:b w:val="0"/>
+          <w:bCs w:val="0"/>
+          <w:sz w:val="20"/>
+          <w:szCs w:val="20"/>
+        </w:rPr>
+        <w:fldChar w:fldCharType="begin" w:fldLock="0"/>
+      </w:r>
+      <w:r>
+        <w:rPr>
+          <w:rStyle w:val="Hyperlink.0"/>
+          <w:rFonts w:ascii="Trebuchet MS" w:cs="Trebuchet MS" w:hAnsi="Trebuchet MS" w:eastAsia="Trebuchet MS"/>
+          <w:b w:val="0"/>
+          <w:bCs w:val="0"/>
+          <w:sz w:val="20"/>
+          <w:szCs w:val="20"/>
+        </w:rPr>
+        <w:instrText xml:space="preserve"> HYPERLINK "https://twitter.com/DarrenAtherton"</w:instrText>
+      </w:r>
+      <w:r>
+        <w:rPr>
+          <w:rStyle w:val="Hyperlink.0"/>
+          <w:rFonts w:ascii="Trebuchet MS" w:cs="Trebuchet MS" w:hAnsi="Trebuchet MS" w:eastAsia="Trebuchet MS"/>
+          <w:b w:val="0"/>
+          <w:bCs w:val="0"/>
+          <w:sz w:val="20"/>
+          <w:szCs w:val="20"/>
+        </w:rPr>
+        <w:fldChar w:fldCharType="separate" w:fldLock="0"/>
+      </w:r>
+      <w:r>
+        <w:rPr>
+          <w:rStyle w:val="Hyperlink.0"/>
+          <w:rFonts w:ascii="Trebuchet MS" w:hAnsi="Trebuchet MS"/>
+          <w:b w:val="0"/>
+          <w:bCs w:val="0"/>
+          <w:sz w:val="20"/>
+          <w:szCs w:val="20"/>
+          <w:rtl w:val="0"/>
+          <w:lang w:val="en-US"/>
+        </w:rPr>
+        <w:t>https://twitter.com/DarrenAtherton</w:t>
+      </w:r>
+      <w:r>
+        <w:rPr>
+          <w:rFonts w:ascii="Trebuchet MS" w:cs="Trebuchet MS" w:hAnsi="Trebuchet MS" w:eastAsia="Trebuchet MS"/>
+          <w:b w:val="1"/>
+          <w:bCs w:val="1"/>
+          <w:sz w:val="20"/>
+          <w:szCs w:val="20"/>
+        </w:rPr>
+        <w:fldChar w:fldCharType="end" w:fldLock="0"/>
       </w:r>
     </w:p>
     <w:p>
@@ -240,15 +403,52 @@
       <w:r>
         <w:rPr>
           <w:rFonts w:ascii="Trebuchet MS" w:hAnsi="Trebuchet MS"/>
-          <w:b w:val="1"/>
-          <w:bCs w:val="1"/>
-          <w:sz w:val="24"/>
-          <w:szCs w:val="24"/>
-          <w:shd w:val="clear" w:color="auto" w:fill="auto"/>
-          <w:rtl w:val="0"/>
-          <w:lang w:val="en-US"/>
-        </w:rPr>
-        <w:t>Skills</w:t>
+          <w:sz w:val="20"/>
+          <w:szCs w:val="20"/>
+          <w:rtl w:val="0"/>
+          <w:lang w:val="en-US"/>
+        </w:rPr>
+        <w:t xml:space="preserve">A motivated, goal-driven Android and Kotlin developer with a strong academic background and many years of Android experience. I am </w:t>
+      </w:r>
+      <w:r>
+        <w:rPr>
+          <w:rFonts w:ascii="Trebuchet MS" w:hAnsi="Trebuchet MS"/>
+          <w:sz w:val="20"/>
+          <w:szCs w:val="20"/>
+          <w:rtl w:val="0"/>
+          <w:lang w:val="en-US"/>
+        </w:rPr>
+        <w:t>passionate about building apps with an excellent user experience, grounded in clean, well-</w:t>
+      </w:r>
+      <w:r>
+        <w:rPr>
+          <w:rFonts w:ascii="Trebuchet MS" w:hAnsi="Trebuchet MS"/>
+          <w:sz w:val="20"/>
+          <w:szCs w:val="20"/>
+          <w:rtl w:val="0"/>
+          <w:lang w:val="en-US"/>
+        </w:rPr>
+        <w:t>architected</w:t>
+      </w:r>
+      <w:r>
+        <w:rPr>
+          <w:rFonts w:ascii="Trebuchet MS" w:hAnsi="Trebuchet MS"/>
+          <w:sz w:val="20"/>
+          <w:szCs w:val="20"/>
+          <w:rtl w:val="0"/>
+          <w:lang w:val="en-US"/>
+        </w:rPr>
+        <w:t xml:space="preserve"> and testable cod</w:t>
+      </w:r>
+      <w:r>
+        <w:rPr>
+          <w:rFonts w:ascii="Trebuchet MS" w:hAnsi="Trebuchet MS"/>
+          <w:sz w:val="20"/>
+          <w:szCs w:val="20"/>
+          <w:rtl w:val="0"/>
+          <w:lang w:val="en-US"/>
+        </w:rPr>
+        <w:t>e whilst staying up-to-date with the latest developments in open-source Android software and the Android community. I am currently interested in advancing Android development through the use of Kotlin.</w:t>
       </w:r>
     </w:p>
     <w:p>
@@ -269,16 +469,21 @@
           <w:rFonts w:ascii="Trebuchet MS" w:hAnsi="Trebuchet MS"/>
           <w:b w:val="1"/>
           <w:bCs w:val="1"/>
-          <w:i w:val="1"/>
-          <w:iCs w:val="1"/>
-          <w:sz w:val="20"/>
-          <w:szCs w:val="20"/>
-          <w:shd w:val="clear" w:color="auto" w:fill="auto"/>
-          <w:rtl w:val="0"/>
-          <w:lang w:val="en-US"/>
-        </w:rPr>
-        <w:t>Android Development</w:t>
-      </w:r>
+          <w:sz w:val="24"/>
+          <w:szCs w:val="24"/>
+          <w:shd w:val="clear" w:color="auto" w:fill="auto"/>
+          <w:rtl w:val="0"/>
+          <w:lang w:val="en-US"/>
+        </w:rPr>
+        <w:t>Skills</w:t>
+      </w:r>
+    </w:p>
+    <w:p>
+      <w:pPr>
+        <w:pStyle w:val="Body"/>
+        <w:spacing w:line="288" w:lineRule="auto"/>
+        <w:jc w:val="left"/>
+      </w:pPr>
     </w:p>
     <w:p>
       <w:pPr>
@@ -306,7 +511,29 @@
           <w:rtl w:val="0"/>
           <w:lang w:val="en-US"/>
         </w:rPr>
-        <w:t>Android Framework/Studio, Java, Kotlin (in progress), clean (layered) architecture/SOLID principles, modern design patterns (MVP/MVVM), test-driven development (UI and unit testing), reactive programming (RxJava), material design, XML layout design, Gradle build process, dependency injection, performance profiling</w:t>
+        <w:t xml:space="preserve">Android Framework/Studio, Java, Kotlin, clean architecture/SOLID principles, modern design patterns (MVP/MVVM/Redux), test-driven development (UI and unit testing), reactive programming (RxJava), </w:t>
+      </w:r>
+      <w:r>
+        <w:rPr>
+          <w:rFonts w:ascii="Trebuchet MS" w:hAnsi="Trebuchet MS"/>
+          <w:sz w:val="20"/>
+          <w:szCs w:val="20"/>
+          <w:shd w:val="clear" w:color="auto" w:fill="auto"/>
+          <w:rtl w:val="0"/>
+          <w:lang w:val="en-US"/>
+        </w:rPr>
+        <w:t>dependency injection</w:t>
+      </w:r>
+      <w:r>
+        <w:rPr>
+          <w:rFonts w:ascii="Trebuchet MS" w:hAnsi="Trebuchet MS"/>
+          <w:sz w:val="20"/>
+          <w:szCs w:val="20"/>
+          <w:shd w:val="clear" w:color="auto" w:fill="auto"/>
+          <w:rtl w:val="0"/>
+          <w:lang w:val="en-US"/>
+        </w:rPr>
+        <w:t>, material design, XML layout design, Gradle build process, continuous integration, performance profiling</w:t>
       </w:r>
       <w:r>
         <w:rPr>
@@ -328,18 +555,18 @@
           <w:rtl w:val="0"/>
           <w:lang w:val="en-US"/>
         </w:rPr>
-        <w:t xml:space="preserve"> (via monitor, Traceview, hierarchy viewer and  XML layout analysis), JSON/XML parsing, R</w:t>
-      </w:r>
-      <w:r>
-        <w:rPr>
-          <w:rFonts w:ascii="Trebuchet MS" w:hAnsi="Trebuchet MS"/>
-          <w:sz w:val="20"/>
-          <w:szCs w:val="20"/>
-          <w:shd w:val="clear" w:color="auto" w:fill="auto"/>
-          <w:rtl w:val="0"/>
-          <w:lang w:val="en-US"/>
-        </w:rPr>
-        <w:t>EST API consumption</w:t>
+        <w:t xml:space="preserve"> (e.g. monitor, Traceview, hierarchy viewer and XML layout analysis), JSON/XML parsing, </w:t>
+      </w:r>
+      <w:r>
+        <w:rPr>
+          <w:rFonts w:ascii="Trebuchet MS" w:hAnsi="Trebuchet MS"/>
+          <w:sz w:val="20"/>
+          <w:szCs w:val="20"/>
+          <w:shd w:val="clear" w:color="auto" w:fill="auto"/>
+          <w:rtl w:val="0"/>
+          <w:lang w:val="en-US"/>
+        </w:rPr>
+        <w:t>API consumption</w:t>
       </w:r>
       <w:r>
         <w:rPr>
@@ -372,6 +599,7 @@
       </w:pPr>
       <w:r>
         <w:rPr>
+          <w:rStyle w:val="None"/>
           <w:rFonts w:ascii="Trebuchet MS" w:hAnsi="Trebuchet MS"/>
           <w:b w:val="1"/>
           <w:bCs w:val="1"/>
@@ -385,6 +613,7 @@
       </w:r>
       <w:r>
         <w:rPr>
+          <w:rStyle w:val="None"/>
           <w:rFonts w:ascii="Trebuchet MS" w:hAnsi="Trebuchet MS"/>
           <w:b w:val="1"/>
           <w:bCs w:val="1"/>
@@ -416,7 +645,95 @@
           <w:rtl w:val="0"/>
           <w:lang w:val="it-IT"/>
         </w:rPr>
-        <w:t>upport libraries, AppCompat, Retrofit 2/OkHttp, Glide/Picasso, Butterknife, Dagger 2, LeakCanary, RxJava/RxAndroid, Espresso</w:t>
+        <w:t>upport</w:t>
+      </w:r>
+      <w:r>
+        <w:rPr>
+          <w:rFonts w:ascii="Trebuchet MS" w:hAnsi="Trebuchet MS"/>
+          <w:sz w:val="20"/>
+          <w:szCs w:val="20"/>
+          <w:shd w:val="clear" w:color="auto" w:fill="auto"/>
+          <w:rtl w:val="0"/>
+          <w:lang w:val="en-US"/>
+        </w:rPr>
+        <w:t>/design</w:t>
+      </w:r>
+      <w:r>
+        <w:rPr>
+          <w:rFonts w:ascii="Trebuchet MS" w:hAnsi="Trebuchet MS"/>
+          <w:sz w:val="20"/>
+          <w:szCs w:val="20"/>
+          <w:shd w:val="clear" w:color="auto" w:fill="auto"/>
+          <w:rtl w:val="0"/>
+          <w:lang w:val="en-US"/>
+        </w:rPr>
+        <w:t xml:space="preserve"> libraries, AppCompat, Retrofit 2/OkHttp, RxJava/RxAndroid</w:t>
+      </w:r>
+      <w:r>
+        <w:rPr>
+          <w:rFonts w:ascii="Trebuchet MS" w:hAnsi="Trebuchet MS"/>
+          <w:sz w:val="20"/>
+          <w:szCs w:val="20"/>
+          <w:shd w:val="clear" w:color="auto" w:fill="auto"/>
+          <w:rtl w:val="0"/>
+          <w:lang w:val="en-US"/>
+        </w:rPr>
+        <w:t>,</w:t>
+      </w:r>
+      <w:r>
+        <w:rPr>
+          <w:rFonts w:ascii="Trebuchet MS" w:hAnsi="Trebuchet MS"/>
+          <w:sz w:val="20"/>
+          <w:szCs w:val="20"/>
+          <w:shd w:val="clear" w:color="auto" w:fill="auto"/>
+          <w:rtl w:val="0"/>
+          <w:lang w:val="en-US"/>
+        </w:rPr>
+        <w:t xml:space="preserve"> Dagger 2, LeakCanary,</w:t>
+      </w:r>
+      <w:r>
+        <w:rPr>
+          <w:rFonts w:ascii="Trebuchet MS" w:hAnsi="Trebuchet MS"/>
+          <w:sz w:val="20"/>
+          <w:szCs w:val="20"/>
+          <w:shd w:val="clear" w:color="auto" w:fill="auto"/>
+          <w:rtl w:val="0"/>
+          <w:lang w:val="en-US"/>
+        </w:rPr>
+        <w:t xml:space="preserve"> </w:t>
+      </w:r>
+      <w:r>
+        <w:rPr>
+          <w:rFonts w:ascii="Trebuchet MS" w:hAnsi="Trebuchet MS"/>
+          <w:sz w:val="20"/>
+          <w:szCs w:val="20"/>
+          <w:shd w:val="clear" w:color="auto" w:fill="auto"/>
+          <w:rtl w:val="0"/>
+          <w:lang w:val="it-IT"/>
+        </w:rPr>
+        <w:t>Glide/Picasso, Butterknife,</w:t>
+      </w:r>
+      <w:r>
+        <w:rPr>
+          <w:rFonts w:ascii="Trebuchet MS" w:hAnsi="Trebuchet MS"/>
+          <w:sz w:val="20"/>
+          <w:szCs w:val="20"/>
+          <w:shd w:val="clear" w:color="auto" w:fill="auto"/>
+          <w:rtl w:val="0"/>
+          <w:lang w:val="en-US"/>
+        </w:rPr>
+        <w:t xml:space="preserve"> Anko, </w:t>
+      </w:r>
+      <w:r>
+        <w:rPr>
+          <w:rFonts w:ascii="Trebuchet MS" w:hAnsi="Trebuchet MS"/>
+          <w:sz w:val="20"/>
+          <w:szCs w:val="20"/>
+          <w:shd w:val="clear" w:color="auto" w:fill="auto"/>
+          <w:rtl w:val="0"/>
+          <w:lang w:val="it-IT"/>
+        </w:rPr>
+        <w:t>Espresso</w:t>
       </w:r>
       <w:r>
         <w:rPr>
@@ -438,7 +755,115 @@
           <w:rtl w:val="0"/>
           <w:lang w:val="en-US"/>
         </w:rPr>
-        <w:t xml:space="preserve"> (UI testing), JUnit 4 (presenter/model testing), Timber, Icepick, FindBugs-IDEA, JSON (Gson), XML and MySQL.</w:t>
+        <w:t xml:space="preserve"> (UI testing), JUnit</w:t>
+      </w:r>
+      <w:r>
+        <w:rPr>
+          <w:rFonts w:ascii="Trebuchet MS" w:hAnsi="Trebuchet MS"/>
+          <w:sz w:val="20"/>
+          <w:szCs w:val="20"/>
+          <w:shd w:val="clear" w:color="auto" w:fill="auto"/>
+          <w:rtl w:val="0"/>
+          <w:lang w:val="en-US"/>
+        </w:rPr>
+        <w:t xml:space="preserve"> </w:t>
+      </w:r>
+      <w:r>
+        <w:rPr>
+          <w:rFonts w:ascii="Trebuchet MS" w:hAnsi="Trebuchet MS"/>
+          <w:sz w:val="20"/>
+          <w:szCs w:val="20"/>
+          <w:shd w:val="clear" w:color="auto" w:fill="auto"/>
+          <w:rtl w:val="0"/>
+        </w:rPr>
+        <w:t>(</w:t>
+      </w:r>
+      <w:r>
+        <w:rPr>
+          <w:rFonts w:ascii="Trebuchet MS" w:hAnsi="Trebuchet MS"/>
+          <w:sz w:val="20"/>
+          <w:szCs w:val="20"/>
+          <w:shd w:val="clear" w:color="auto" w:fill="auto"/>
+          <w:rtl w:val="0"/>
+          <w:lang w:val="en-US"/>
+        </w:rPr>
+        <w:t>Domain/Data</w:t>
+      </w:r>
+      <w:r>
+        <w:rPr>
+          <w:rFonts w:ascii="Trebuchet MS" w:hAnsi="Trebuchet MS"/>
+          <w:sz w:val="20"/>
+          <w:szCs w:val="20"/>
+          <w:shd w:val="clear" w:color="auto" w:fill="auto"/>
+          <w:rtl w:val="0"/>
+          <w:lang w:val="en-US"/>
+        </w:rPr>
+        <w:t xml:space="preserve"> testing),</w:t>
+      </w:r>
+      <w:r>
+        <w:rPr>
+          <w:rFonts w:ascii="Trebuchet MS" w:hAnsi="Trebuchet MS"/>
+          <w:sz w:val="20"/>
+          <w:szCs w:val="20"/>
+          <w:shd w:val="clear" w:color="auto" w:fill="auto"/>
+          <w:rtl w:val="0"/>
+          <w:lang w:val="en-US"/>
+        </w:rPr>
+        <w:t xml:space="preserve"> Mockito, PowerMock, Hamcrest, NexPlayer, ExoPlayer, </w:t>
+      </w:r>
+      <w:r>
+        <w:rPr>
+          <w:rFonts w:ascii="Trebuchet MS" w:hAnsi="Trebuchet MS"/>
+          <w:sz w:val="20"/>
+          <w:szCs w:val="20"/>
+          <w:shd w:val="clear" w:color="auto" w:fill="auto"/>
+          <w:rtl w:val="0"/>
+          <w:lang w:val="en-US"/>
+        </w:rPr>
+        <w:t>Timber, FindBugs-IDEA, JSON (Gson), XML</w:t>
+      </w:r>
+      <w:r>
+        <w:rPr>
+          <w:rFonts w:ascii="Trebuchet MS" w:hAnsi="Trebuchet MS"/>
+          <w:sz w:val="20"/>
+          <w:szCs w:val="20"/>
+          <w:shd w:val="clear" w:color="auto" w:fill="auto"/>
+          <w:rtl w:val="0"/>
+          <w:lang w:val="en-US"/>
+        </w:rPr>
+        <w:t xml:space="preserve">, Firebase and </w:t>
+      </w:r>
+      <w:r>
+        <w:rPr>
+          <w:rFonts w:ascii="Trebuchet MS" w:hAnsi="Trebuchet MS"/>
+          <w:sz w:val="20"/>
+          <w:szCs w:val="20"/>
+          <w:shd w:val="clear" w:color="auto" w:fill="auto"/>
+          <w:rtl w:val="0"/>
+          <w:lang w:val="fr-FR"/>
+        </w:rPr>
+        <w:t>SQL</w:t>
+      </w:r>
+      <w:r>
+        <w:rPr>
+          <w:rFonts w:ascii="Trebuchet MS" w:hAnsi="Trebuchet MS"/>
+          <w:sz w:val="20"/>
+          <w:szCs w:val="20"/>
+          <w:shd w:val="clear" w:color="auto" w:fill="auto"/>
+          <w:rtl w:val="0"/>
+          <w:lang w:val="en-US"/>
+        </w:rPr>
+        <w:t>ite</w:t>
+      </w:r>
+      <w:r>
+        <w:rPr>
+          <w:rFonts w:ascii="Trebuchet MS" w:hAnsi="Trebuchet MS"/>
+          <w:sz w:val="20"/>
+          <w:szCs w:val="20"/>
+          <w:shd w:val="clear" w:color="auto" w:fill="auto"/>
+          <w:rtl w:val="0"/>
+        </w:rPr>
+        <w:t>.</w:t>
       </w:r>
       <w:r>
         <w:rPr>
@@ -462,6 +887,7 @@
       </w:pPr>
       <w:r>
         <w:rPr>
+          <w:rStyle w:val="None"/>
           <w:rFonts w:ascii="Trebuchet MS" w:hAnsi="Trebuchet MS"/>
           <w:b w:val="1"/>
           <w:bCs w:val="1"/>
@@ -484,14 +910,15 @@
       </w:pPr>
       <w:r>
         <w:rPr>
-          <w:rFonts w:ascii="Trebuchet MS" w:hAnsi="Trebuchet MS"/>
-          <w:sz w:val="20"/>
-          <w:szCs w:val="20"/>
-          <w:shd w:val="clear" w:color="auto" w:fill="auto"/>
-          <w:rtl w:val="0"/>
-          <w:lang w:val="en-US"/>
-        </w:rPr>
-        <w:t xml:space="preserve">Git/SVN, </w:t>
+          <w:rStyle w:val="Hyperlink.0"/>
+          <w:rFonts w:ascii="Trebuchet MS" w:hAnsi="Trebuchet MS"/>
+          <w:sz w:val="20"/>
+          <w:szCs w:val="20"/>
+          <w:shd w:val="clear" w:color="auto" w:fill="auto"/>
+          <w:rtl w:val="0"/>
+          <w:lang w:val="en-US"/>
+        </w:rPr>
+        <w:t xml:space="preserve">Git/GitHub, Slack, </w:t>
       </w:r>
       <w:r>
         <w:rPr>
@@ -506,14 +933,15 @@
       </w:r>
       <w:r>
         <w:rPr>
-          <w:rFonts w:ascii="Trebuchet MS" w:hAnsi="Trebuchet MS"/>
-          <w:sz w:val="20"/>
-          <w:szCs w:val="20"/>
-          <w:shd w:val="clear" w:color="auto" w:fill="auto"/>
-          <w:rtl w:val="0"/>
-          <w:lang w:val="en-US"/>
-        </w:rPr>
-        <w:t>Jira, Trello, MeisterTask, Slack.</w:t>
+          <w:rStyle w:val="Hyperlink.0"/>
+          <w:rFonts w:ascii="Trebuchet MS" w:hAnsi="Trebuchet MS"/>
+          <w:sz w:val="20"/>
+          <w:szCs w:val="20"/>
+          <w:shd w:val="clear" w:color="auto" w:fill="auto"/>
+          <w:rtl w:val="0"/>
+          <w:lang w:val="en-US"/>
+        </w:rPr>
+        <w:t>Jira, Trello, Vysor.</w:t>
       </w:r>
     </w:p>
     <w:p>
@@ -568,6 +996,7 @@
       </w:pPr>
       <w:r>
         <w:rPr>
+          <w:rStyle w:val="None"/>
           <w:rFonts w:ascii="Trebuchet MS" w:hAnsi="Trebuchet MS"/>
           <w:b w:val="0"/>
           <w:bCs w:val="0"/>
@@ -605,6 +1034,7 @@
       </w:pPr>
       <w:r>
         <w:rPr>
+          <w:rStyle w:val="None"/>
           <w:rFonts w:ascii="Trebuchet MS" w:hAnsi="Trebuchet MS"/>
           <w:b w:val="0"/>
           <w:bCs w:val="0"/>
@@ -620,6 +1050,7 @@
       </w:r>
       <w:r>
         <w:rPr>
+          <w:rStyle w:val="None"/>
           <w:rFonts w:ascii="Trebuchet MS" w:hAnsi="Trebuchet MS"/>
           <w:b w:val="0"/>
           <w:bCs w:val="0"/>
@@ -634,6 +1065,7 @@
       </w:r>
       <w:r>
         <w:rPr>
+          <w:rStyle w:val="None"/>
           <w:rFonts w:ascii="Trebuchet MS" w:hAnsi="Trebuchet MS"/>
           <w:b w:val="0"/>
           <w:bCs w:val="0"/>
@@ -649,6 +1081,7 @@
       </w:r>
       <w:r>
         <w:rPr>
+          <w:rStyle w:val="None"/>
           <w:rFonts w:ascii="Trebuchet MS" w:hAnsi="Trebuchet MS"/>
           <w:b w:val="0"/>
           <w:bCs w:val="0"/>
@@ -658,12 +1091,13 @@
           <w:szCs w:val="20"/>
           <w:shd w:val="clear" w:color="auto" w:fill="auto"/>
           <w:rtl w:val="0"/>
-          <w:lang w:val="nl-NL"/>
+          <w:lang w:val="en-US"/>
         </w:rPr>
         <w:t>troubleshooting</w:t>
       </w:r>
       <w:r>
         <w:rPr>
+          <w:rStyle w:val="None"/>
           <w:rFonts w:ascii="Trebuchet MS" w:hAnsi="Trebuchet MS"/>
           <w:b w:val="0"/>
           <w:bCs w:val="0"/>
@@ -701,6 +1135,7 @@
       </w:pPr>
       <w:r>
         <w:rPr>
+          <w:rStyle w:val="None"/>
           <w:rFonts w:ascii="Trebuchet MS" w:hAnsi="Trebuchet MS"/>
           <w:b w:val="0"/>
           <w:bCs w:val="0"/>
@@ -738,6 +1173,7 @@
       </w:pPr>
       <w:r>
         <w:rPr>
+          <w:rStyle w:val="None"/>
           <w:rFonts w:ascii="Trebuchet MS" w:hAnsi="Trebuchet MS"/>
           <w:b w:val="0"/>
           <w:bCs w:val="0"/>
@@ -807,16 +1243,17 @@
       </w:pPr>
       <w:r>
         <w:rPr>
-          <w:rFonts w:ascii="Trebuchet MS" w:hAnsi="Trebuchet MS"/>
-          <w:b w:val="0"/>
-          <w:bCs w:val="0"/>
-          <w:sz w:val="20"/>
-          <w:szCs w:val="20"/>
-          <w:shd w:val="clear" w:color="auto" w:fill="auto"/>
-          <w:rtl w:val="0"/>
-          <w:lang w:val="en-US"/>
-        </w:rPr>
-        <w:t>Android Developer at Eagle Eye Solutions                                                                  Nov 2015 - present</w:t>
+          <w:rStyle w:val="None"/>
+          <w:rFonts w:ascii="Trebuchet MS" w:hAnsi="Trebuchet MS"/>
+          <w:b w:val="0"/>
+          <w:bCs w:val="0"/>
+          <w:sz w:val="20"/>
+          <w:szCs w:val="20"/>
+          <w:shd w:val="clear" w:color="auto" w:fill="auto"/>
+          <w:rtl w:val="0"/>
+          <w:lang w:val="en-US"/>
+        </w:rPr>
+        <w:t>Android Developer at Sky                                                                                         Sept 2016 - Present</w:t>
       </w:r>
     </w:p>
     <w:p>
@@ -840,102 +1277,32 @@
       </w:pPr>
       <w:r>
         <w:rPr>
-          <w:rFonts w:ascii="Trebuchet MS" w:hAnsi="Trebuchet MS"/>
-          <w:b w:val="0"/>
-          <w:bCs w:val="0"/>
-          <w:sz w:val="20"/>
-          <w:szCs w:val="20"/>
-          <w:shd w:val="clear" w:color="auto" w:fill="auto"/>
-          <w:rtl w:val="0"/>
-          <w:lang w:val="en-US"/>
-        </w:rPr>
-        <w:t xml:space="preserve">Eagle Eye is a SaaS platform </w:t>
-      </w:r>
-      <w:r>
-        <w:rPr>
-          <w:rFonts w:ascii="Trebuchet MS" w:hAnsi="Trebuchet MS"/>
-          <w:b w:val="0"/>
-          <w:bCs w:val="0"/>
-          <w:sz w:val="20"/>
-          <w:szCs w:val="20"/>
-          <w:shd w:val="clear" w:color="auto" w:fill="auto"/>
-          <w:rtl w:val="0"/>
-          <w:lang w:val="en-US"/>
-        </w:rPr>
-        <w:t>that validates and redeems digital promotions in real-time for the grocery, retail and hospitality industries.</w:t>
-      </w:r>
-      <w:r>
-        <w:rPr>
-          <w:rFonts w:ascii="Trebuchet MS" w:hAnsi="Trebuchet MS"/>
-          <w:b w:val="0"/>
-          <w:bCs w:val="0"/>
-          <w:sz w:val="20"/>
-          <w:szCs w:val="20"/>
-          <w:shd w:val="clear" w:color="auto" w:fill="auto"/>
-          <w:rtl w:val="0"/>
-          <w:lang w:val="en-US"/>
-        </w:rPr>
-        <w:t xml:space="preserve"> As an Android developer, I am responsible for developing the native Android white label application which facilitates the </w:t>
-      </w:r>
-      <w:r>
-        <w:rPr>
-          <w:rFonts w:ascii="Trebuchet MS" w:hAnsi="Trebuchet MS"/>
-          <w:b w:val="0"/>
-          <w:bCs w:val="0"/>
-          <w:sz w:val="20"/>
-          <w:szCs w:val="20"/>
-          <w:shd w:val="clear" w:color="auto" w:fill="auto"/>
-          <w:rtl w:val="0"/>
-          <w:lang w:val="en-US"/>
-        </w:rPr>
-        <w:t>redemption of promotions, offers and rewards</w:t>
-      </w:r>
-      <w:r>
-        <w:rPr>
-          <w:rFonts w:ascii="Trebuchet MS" w:hAnsi="Trebuchet MS"/>
-          <w:b w:val="0"/>
-          <w:bCs w:val="0"/>
-          <w:sz w:val="20"/>
-          <w:szCs w:val="20"/>
-          <w:shd w:val="clear" w:color="auto" w:fill="auto"/>
-          <w:rtl w:val="0"/>
-          <w:lang w:val="en-US"/>
-        </w:rPr>
-        <w:t xml:space="preserve"> by interacting with the platform. The applications I have developed during this time include Toby Carvery, Green Card Pubs, Nicholson</w:t>
-      </w:r>
-      <w:r>
-        <w:rPr>
-          <w:rFonts w:ascii="Trebuchet MS" w:hAnsi="Trebuchet MS" w:hint="default"/>
-          <w:b w:val="0"/>
-          <w:bCs w:val="0"/>
-          <w:sz w:val="20"/>
-          <w:szCs w:val="20"/>
-          <w:shd w:val="clear" w:color="auto" w:fill="auto"/>
-          <w:rtl w:val="0"/>
-          <w:lang w:val="en-US"/>
-        </w:rPr>
-        <w:t>’</w:t>
-      </w:r>
-      <w:r>
-        <w:rPr>
-          <w:rFonts w:ascii="Trebuchet MS" w:hAnsi="Trebuchet MS"/>
-          <w:b w:val="0"/>
-          <w:bCs w:val="0"/>
-          <w:sz w:val="20"/>
-          <w:szCs w:val="20"/>
-          <w:shd w:val="clear" w:color="auto" w:fill="auto"/>
-          <w:rtl w:val="0"/>
-          <w:lang w:val="en-US"/>
-        </w:rPr>
-        <w:t>s, All Bar One and Harvester using the technologies described in the skills section above.</w:t>
-      </w:r>
-    </w:p>
-    <w:p>
-      <w:pPr>
-        <w:pStyle w:val="Body"/>
-        <w:spacing w:line="288" w:lineRule="auto"/>
-        <w:jc w:val="left"/>
-      </w:pPr>
+          <w:rStyle w:val="None"/>
+          <w:rFonts w:ascii="Trebuchet MS" w:hAnsi="Trebuchet MS"/>
+          <w:b w:val="0"/>
+          <w:bCs w:val="0"/>
+          <w:sz w:val="20"/>
+          <w:szCs w:val="20"/>
+          <w:shd w:val="clear" w:color="auto" w:fill="auto"/>
+          <w:rtl w:val="0"/>
+          <w:lang w:val="en-US"/>
+        </w:rPr>
+        <w:t>As an Android developer at Sky, I am currently responsible for developing various native applications such as Sky Cinema and Sky+. Sky Cinema enables users to stream both linear and on-demand movies, while Sky+ allows users to interact with their set-top boxes (e.g. to record/manage content or use the app as a TV remote). My core responsibilities include developing the applications, writing unit and UI tests and providing estimates for future work. I also take part in various Android-focused team activities such as organising internal Android meetings and discussing new Android developments with the internal community.</w:t>
+      </w:r>
+      <w:r>
+        <w:rPr>
+          <w:rStyle w:val="None"/>
+          <w:rFonts w:ascii="Arial Unicode MS" w:cs="Arial Unicode MS" w:hAnsi="Arial Unicode MS" w:eastAsia="Arial Unicode MS"/>
+          <w:b w:val="0"/>
+          <w:bCs w:val="0"/>
+          <w:i w:val="0"/>
+          <w:iCs w:val="0"/>
+          <w:sz w:val="20"/>
+          <w:szCs w:val="20"/>
+          <w:shd w:val="clear" w:color="auto" w:fill="auto"/>
+        </w:rPr>
+        <w:br w:type="textWrapping"/>
+      </w:r>
     </w:p>
     <w:p>
       <w:pPr>
@@ -958,18 +1325,17 @@
       </w:pPr>
       <w:r>
         <w:rPr>
-          <w:rFonts w:ascii="Trebuchet MS" w:hAnsi="Trebuchet MS"/>
-          <w:b w:val="0"/>
-          <w:bCs w:val="0"/>
-          <w:sz w:val="20"/>
-          <w:szCs w:val="20"/>
-          <w:shd w:val="clear" w:color="auto" w:fill="auto"/>
-          <w:rtl w:val="0"/>
-          <w:lang w:val="en-US"/>
-        </w:rPr>
-        <w:t>Software Engineer at Momote (MyMobileWorkers)</w:t>
-        <w:tab/>
-        <w:t xml:space="preserve">                                               Jul 2013 - Aug 2014</w:t>
+          <w:rStyle w:val="None"/>
+          <w:rFonts w:ascii="Trebuchet MS" w:hAnsi="Trebuchet MS"/>
+          <w:b w:val="0"/>
+          <w:bCs w:val="0"/>
+          <w:sz w:val="20"/>
+          <w:szCs w:val="20"/>
+          <w:shd w:val="clear" w:color="auto" w:fill="auto"/>
+          <w:rtl w:val="0"/>
+          <w:lang w:val="en-US"/>
+        </w:rPr>
+        <w:t>Android Developer at Eagle Eye Solutions                                                               Nov 2015 - Sept 2016</w:t>
       </w:r>
     </w:p>
     <w:p>
@@ -993,6 +1359,182 @@
       </w:pPr>
       <w:r>
         <w:rPr>
+          <w:rStyle w:val="None"/>
+          <w:rFonts w:ascii="Trebuchet MS" w:hAnsi="Trebuchet MS"/>
+          <w:b w:val="0"/>
+          <w:bCs w:val="0"/>
+          <w:sz w:val="20"/>
+          <w:szCs w:val="20"/>
+          <w:shd w:val="clear" w:color="auto" w:fill="auto"/>
+          <w:rtl w:val="0"/>
+          <w:lang w:val="en-US"/>
+        </w:rPr>
+        <w:t xml:space="preserve">Eagle Eye is a SaaS platform </w:t>
+      </w:r>
+      <w:r>
+        <w:rPr>
+          <w:rStyle w:val="None"/>
+          <w:rFonts w:ascii="Trebuchet MS" w:hAnsi="Trebuchet MS"/>
+          <w:b w:val="0"/>
+          <w:bCs w:val="0"/>
+          <w:sz w:val="20"/>
+          <w:szCs w:val="20"/>
+          <w:shd w:val="clear" w:color="auto" w:fill="auto"/>
+          <w:rtl w:val="0"/>
+          <w:lang w:val="en-US"/>
+        </w:rPr>
+        <w:t>that validates and redeems digital promotions in real-time for the grocery, retail and hospitality industries.</w:t>
+      </w:r>
+      <w:r>
+        <w:rPr>
+          <w:rStyle w:val="None"/>
+          <w:rFonts w:ascii="Trebuchet MS" w:hAnsi="Trebuchet MS"/>
+          <w:b w:val="0"/>
+          <w:bCs w:val="0"/>
+          <w:sz w:val="20"/>
+          <w:szCs w:val="20"/>
+          <w:shd w:val="clear" w:color="auto" w:fill="auto"/>
+          <w:rtl w:val="0"/>
+          <w:lang w:val="en-US"/>
+        </w:rPr>
+        <w:t xml:space="preserve"> As an Android developer, I was responsible for developing the native Android white label application which facilitates the </w:t>
+      </w:r>
+      <w:r>
+        <w:rPr>
+          <w:rStyle w:val="None"/>
+          <w:rFonts w:ascii="Trebuchet MS" w:hAnsi="Trebuchet MS"/>
+          <w:b w:val="0"/>
+          <w:bCs w:val="0"/>
+          <w:sz w:val="20"/>
+          <w:szCs w:val="20"/>
+          <w:shd w:val="clear" w:color="auto" w:fill="auto"/>
+          <w:rtl w:val="0"/>
+          <w:lang w:val="en-US"/>
+        </w:rPr>
+        <w:t>redemption of promotions, offers and rewards</w:t>
+      </w:r>
+      <w:r>
+        <w:rPr>
+          <w:rStyle w:val="None"/>
+          <w:rFonts w:ascii="Trebuchet MS" w:hAnsi="Trebuchet MS"/>
+          <w:b w:val="0"/>
+          <w:bCs w:val="0"/>
+          <w:sz w:val="20"/>
+          <w:szCs w:val="20"/>
+          <w:shd w:val="clear" w:color="auto" w:fill="auto"/>
+          <w:rtl w:val="0"/>
+          <w:lang w:val="en-US"/>
+        </w:rPr>
+        <w:t xml:space="preserve"> by interacting with the platform. The applications I developed during this time include Toby Carvery, Green Card Pubs, Nicholson</w:t>
+      </w:r>
+      <w:r>
+        <w:rPr>
+          <w:rStyle w:val="None"/>
+          <w:rFonts w:ascii="Trebuchet MS" w:hAnsi="Trebuchet MS" w:hint="default"/>
+          <w:b w:val="0"/>
+          <w:bCs w:val="0"/>
+          <w:sz w:val="20"/>
+          <w:szCs w:val="20"/>
+          <w:shd w:val="clear" w:color="auto" w:fill="auto"/>
+          <w:rtl w:val="0"/>
+          <w:lang w:val="en-US"/>
+        </w:rPr>
+        <w:t>’</w:t>
+      </w:r>
+      <w:r>
+        <w:rPr>
+          <w:rStyle w:val="None"/>
+          <w:rFonts w:ascii="Trebuchet MS" w:hAnsi="Trebuchet MS"/>
+          <w:b w:val="0"/>
+          <w:bCs w:val="0"/>
+          <w:sz w:val="20"/>
+          <w:szCs w:val="20"/>
+          <w:shd w:val="clear" w:color="auto" w:fill="auto"/>
+          <w:rtl w:val="0"/>
+          <w:lang w:val="en-US"/>
+        </w:rPr>
+        <w:t>s, All Bar One and Harvester.</w:t>
+      </w:r>
+    </w:p>
+    <w:p>
+      <w:pPr>
+        <w:pStyle w:val="Body"/>
+        <w:spacing w:line="288" w:lineRule="auto"/>
+        <w:jc w:val="left"/>
+      </w:pPr>
+      <w:r>
+        <w:rPr>
+          <w:rStyle w:val="None"/>
+          <w:rFonts w:ascii="Arial Unicode MS" w:cs="Arial Unicode MS" w:hAnsi="Arial Unicode MS" w:eastAsia="Arial Unicode MS"/>
+          <w:b w:val="0"/>
+          <w:bCs w:val="0"/>
+          <w:i w:val="0"/>
+          <w:iCs w:val="0"/>
+          <w:sz w:val="20"/>
+          <w:szCs w:val="20"/>
+          <w:shd w:val="clear" w:color="auto" w:fill="auto"/>
+        </w:rPr>
+        <w:br w:type="textWrapping"/>
+      </w:r>
+    </w:p>
+    <w:p>
+      <w:pPr>
+        <w:pStyle w:val="Body"/>
+        <w:numPr>
+          <w:ilvl w:val="0"/>
+          <w:numId w:val="4"/>
+        </w:numPr>
+        <w:spacing w:line="288" w:lineRule="auto"/>
+        <w:jc w:val="left"/>
+        <w:rPr>
+          <w:rFonts w:ascii="Trebuchet MS" w:hAnsi="Trebuchet MS"/>
+          <w:b w:val="1"/>
+          <w:bCs w:val="1"/>
+          <w:sz w:val="20"/>
+          <w:szCs w:val="20"/>
+          <w:shd w:val="clear" w:color="auto" w:fill="auto"/>
+          <w:lang w:val="en-US"/>
+        </w:rPr>
+      </w:pPr>
+      <w:r>
+        <w:rPr>
+          <w:rStyle w:val="None"/>
+          <w:rFonts w:ascii="Trebuchet MS" w:hAnsi="Trebuchet MS"/>
+          <w:b w:val="0"/>
+          <w:bCs w:val="0"/>
+          <w:sz w:val="20"/>
+          <w:szCs w:val="20"/>
+          <w:shd w:val="clear" w:color="auto" w:fill="auto"/>
+          <w:rtl w:val="0"/>
+          <w:lang w:val="en-US"/>
+        </w:rPr>
+        <w:t>Software Engineer at Momote (MyMobileWorkers)</w:t>
+        <w:tab/>
+        <w:t xml:space="preserve">                                               Jul 2013 - Aug 2014</w:t>
+      </w:r>
+    </w:p>
+    <w:p>
+      <w:pPr>
+        <w:pStyle w:val="Body"/>
+        <w:numPr>
+          <w:ilvl w:val="2"/>
+          <w:numId w:val="6"/>
+        </w:numPr>
+        <w:spacing w:line="288" w:lineRule="auto"/>
+        <w:jc w:val="left"/>
+        <w:rPr>
+          <w:rFonts w:ascii="Trebuchet MS" w:hAnsi="Trebuchet MS"/>
+          <w:b w:val="1"/>
+          <w:bCs w:val="1"/>
+          <w:sz w:val="20"/>
+          <w:szCs w:val="20"/>
+          <w:shd w:val="clear" w:color="auto" w:fill="auto"/>
+          <w:lang w:val="en-US"/>
+        </w:rPr>
+      </w:pPr>
+      <w:r>
+        <w:rPr>
+          <w:rStyle w:val="None"/>
           <w:rFonts w:ascii="Trebuchet MS" w:hAnsi="Trebuchet MS"/>
           <w:b w:val="0"/>
           <w:bCs w:val="0"/>
@@ -1006,6 +1548,7 @@
       </w:r>
       <w:r>
         <w:rPr>
+          <w:rStyle w:val="None"/>
           <w:rFonts w:ascii="Trebuchet MS" w:hAnsi="Trebuchet MS"/>
           <w:b w:val="0"/>
           <w:bCs w:val="0"/>
@@ -1019,6 +1562,7 @@
       </w:r>
       <w:r>
         <w:rPr>
+          <w:rStyle w:val="None"/>
           <w:rFonts w:ascii="Trebuchet MS" w:hAnsi="Trebuchet MS"/>
           <w:b w:val="0"/>
           <w:bCs w:val="0"/>
@@ -1032,6 +1576,7 @@
       </w:r>
       <w:r>
         <w:rPr>
+          <w:rStyle w:val="None"/>
           <w:rFonts w:ascii="Trebuchet MS" w:hAnsi="Trebuchet MS"/>
           <w:b w:val="0"/>
           <w:bCs w:val="0"/>
@@ -1045,6 +1590,7 @@
       </w:r>
       <w:r>
         <w:rPr>
+          <w:rStyle w:val="None"/>
           <w:rFonts w:ascii="Trebuchet MS" w:hAnsi="Trebuchet MS"/>
           <w:b w:val="0"/>
           <w:bCs w:val="0"/>
@@ -1058,6 +1604,7 @@
       </w:r>
       <w:r>
         <w:rPr>
+          <w:rStyle w:val="None"/>
           <w:rFonts w:ascii="Trebuchet MS" w:hAnsi="Trebuchet MS"/>
           <w:b w:val="0"/>
           <w:bCs w:val="0"/>
@@ -1071,16 +1618,450 @@
       </w:r>
       <w:r>
         <w:rPr>
-          <w:rFonts w:ascii="Trebuchet MS" w:hAnsi="Trebuchet MS"/>
-          <w:b w:val="0"/>
-          <w:bCs w:val="0"/>
-          <w:sz w:val="20"/>
-          <w:szCs w:val="20"/>
-          <w:shd w:val="clear" w:color="auto" w:fill="auto"/>
-          <w:rtl w:val="0"/>
-          <w:lang w:val="en-US"/>
-        </w:rPr>
-        <w:t xml:space="preserve"> offering features such as field service management, proof of delivery support and asset tracking. As a software developer for MyMobileWorkers, I was responsible for working on multiple systems:</w:t>
+          <w:rStyle w:val="None"/>
+          <w:rFonts w:ascii="Trebuchet MS" w:hAnsi="Trebuchet MS"/>
+          <w:b w:val="0"/>
+          <w:bCs w:val="0"/>
+          <w:sz w:val="20"/>
+          <w:szCs w:val="20"/>
+          <w:shd w:val="clear" w:color="auto" w:fill="auto"/>
+          <w:rtl w:val="0"/>
+          <w:lang w:val="en-US"/>
+        </w:rPr>
+        <w:t xml:space="preserve"> offering features such as field service management, proof of delivery support and asset tracking. As a software Engineer for MyMobileWorkers, I was responsible for working on both the Android application and the web and mobile APIs.</w:t>
+      </w:r>
+    </w:p>
+    <w:p>
+      <w:pPr>
+        <w:pStyle w:val="Body"/>
+        <w:spacing w:line="288" w:lineRule="auto"/>
+        <w:jc w:val="left"/>
+      </w:pPr>
+    </w:p>
+    <w:p>
+      <w:pPr>
+        <w:pStyle w:val="Body"/>
+        <w:numPr>
+          <w:ilvl w:val="0"/>
+          <w:numId w:val="4"/>
+        </w:numPr>
+        <w:spacing w:line="288" w:lineRule="auto"/>
+        <w:jc w:val="left"/>
+        <w:rPr>
+          <w:rFonts w:ascii="Trebuchet MS" w:hAnsi="Trebuchet MS"/>
+          <w:b w:val="1"/>
+          <w:bCs w:val="1"/>
+          <w:sz w:val="20"/>
+          <w:szCs w:val="20"/>
+          <w:shd w:val="clear" w:color="auto" w:fill="auto"/>
+          <w:lang w:val="en-US"/>
+        </w:rPr>
+      </w:pPr>
+      <w:r>
+        <w:rPr>
+          <w:rStyle w:val="None"/>
+          <w:rFonts w:ascii="Trebuchet MS" w:hAnsi="Trebuchet MS"/>
+          <w:b w:val="0"/>
+          <w:bCs w:val="0"/>
+          <w:sz w:val="20"/>
+          <w:szCs w:val="20"/>
+          <w:shd w:val="clear" w:color="auto" w:fill="auto"/>
+          <w:rtl w:val="0"/>
+          <w:lang w:val="en-US"/>
+        </w:rPr>
+        <w:t>Lab Demonstrator (Computer Science) at University of Liverpool                              Oct 2014 - July 2015</w:t>
+      </w:r>
+    </w:p>
+    <w:p>
+      <w:pPr>
+        <w:pStyle w:val="Body"/>
+        <w:numPr>
+          <w:ilvl w:val="2"/>
+          <w:numId w:val="6"/>
+        </w:numPr>
+        <w:spacing w:line="288" w:lineRule="auto"/>
+        <w:jc w:val="left"/>
+        <w:rPr>
+          <w:rFonts w:ascii="Trebuchet MS" w:hAnsi="Trebuchet MS"/>
+          <w:b w:val="1"/>
+          <w:bCs w:val="1"/>
+          <w:sz w:val="20"/>
+          <w:szCs w:val="20"/>
+          <w:shd w:val="clear" w:color="auto" w:fill="auto"/>
+          <w:lang w:val="en-US"/>
+        </w:rPr>
+      </w:pPr>
+      <w:r>
+        <w:rPr>
+          <w:rStyle w:val="None"/>
+          <w:rFonts w:ascii="Trebuchet MS" w:hAnsi="Trebuchet MS"/>
+          <w:b w:val="1"/>
+          <w:bCs w:val="1"/>
+          <w:sz w:val="20"/>
+          <w:szCs w:val="20"/>
+          <w:shd w:val="clear" w:color="auto" w:fill="auto"/>
+          <w:rtl w:val="0"/>
+          <w:lang w:val="en-US"/>
+        </w:rPr>
+        <w:t xml:space="preserve">Modules taught: </w:t>
+      </w:r>
+      <w:r>
+        <w:rPr>
+          <w:rStyle w:val="None"/>
+          <w:rFonts w:ascii="Trebuchet MS" w:hAnsi="Trebuchet MS"/>
+          <w:b w:val="0"/>
+          <w:bCs w:val="0"/>
+          <w:sz w:val="20"/>
+          <w:szCs w:val="20"/>
+          <w:shd w:val="clear" w:color="auto" w:fill="auto"/>
+          <w:rtl w:val="0"/>
+          <w:lang w:val="en-US"/>
+        </w:rPr>
+        <w:t>COMP282 (Advanced Object-Oriented C Languages) and COMP102 (Introduction to Databases). This role involved giving practical code demonstrations to students and assisting them with their lab solutions, as well as marking formal code submissions and giving feedback. The lab classes undertaken involved teaching MySQL, Objective-C and C++.</w:t>
+      </w:r>
+    </w:p>
+    <w:p>
+      <w:pPr>
+        <w:pStyle w:val="Body"/>
+        <w:spacing w:line="288" w:lineRule="auto"/>
+        <w:jc w:val="left"/>
+      </w:pPr>
+    </w:p>
+    <w:p>
+      <w:pPr>
+        <w:pStyle w:val="Body"/>
+        <w:spacing w:line="288" w:lineRule="auto"/>
+        <w:jc w:val="left"/>
+      </w:pPr>
+      <w:r>
+        <w:rPr>
+          <w:rFonts w:ascii="Trebuchet MS" w:hAnsi="Trebuchet MS"/>
+          <w:b w:val="1"/>
+          <w:bCs w:val="1"/>
+          <w:sz w:val="24"/>
+          <w:szCs w:val="24"/>
+          <w:rtl w:val="0"/>
+          <w:lang w:val="en-US"/>
+        </w:rPr>
+        <w:t>Education</w:t>
+      </w:r>
+    </w:p>
+    <w:p>
+      <w:pPr>
+        <w:pStyle w:val="Body"/>
+        <w:spacing w:line="288" w:lineRule="auto"/>
+        <w:jc w:val="left"/>
+      </w:pPr>
+    </w:p>
+    <w:p>
+      <w:pPr>
+        <w:pStyle w:val="Body"/>
+        <w:numPr>
+          <w:ilvl w:val="0"/>
+          <w:numId w:val="2"/>
+        </w:numPr>
+        <w:spacing w:line="288" w:lineRule="auto"/>
+        <w:jc w:val="left"/>
+        <w:rPr>
+          <w:rFonts w:ascii="Trebuchet MS" w:hAnsi="Trebuchet MS"/>
+          <w:sz w:val="20"/>
+          <w:szCs w:val="20"/>
+          <w:shd w:val="clear" w:color="auto" w:fill="auto"/>
+          <w:lang w:val="en-US"/>
+        </w:rPr>
+      </w:pPr>
+      <w:r>
+        <w:rPr>
+          <w:rFonts w:ascii="Trebuchet MS" w:hAnsi="Trebuchet MS"/>
+          <w:sz w:val="20"/>
+          <w:szCs w:val="20"/>
+          <w:shd w:val="clear" w:color="auto" w:fill="auto"/>
+          <w:rtl w:val="0"/>
+          <w:lang w:val="en-US"/>
+        </w:rPr>
+        <w:t xml:space="preserve">PhD Computer Science, </w:t>
+      </w:r>
+      <w:r>
+        <w:rPr>
+          <w:rFonts w:ascii="Trebuchet MS" w:hAnsi="Trebuchet MS"/>
+          <w:sz w:val="20"/>
+          <w:szCs w:val="20"/>
+          <w:shd w:val="clear" w:color="auto" w:fill="auto"/>
+          <w:rtl w:val="0"/>
+          <w:lang w:val="en-US"/>
+        </w:rPr>
+        <w:t>University of Liverpool</w:t>
+      </w:r>
+      <w:r>
+        <w:rPr>
+          <w:rFonts w:ascii="Trebuchet MS" w:hAnsi="Trebuchet MS"/>
+          <w:sz w:val="20"/>
+          <w:szCs w:val="20"/>
+          <w:shd w:val="clear" w:color="auto" w:fill="auto"/>
+          <w:rtl w:val="0"/>
+          <w:lang w:val="en-US"/>
+        </w:rPr>
+        <w:t xml:space="preserve"> </w:t>
+        <w:tab/>
+        <w:tab/>
+        <w:tab/>
+        <w:tab/>
+        <w:tab/>
+        <w:t xml:space="preserve">           2014 - 2015</w:t>
+      </w:r>
+    </w:p>
+    <w:p>
+      <w:pPr>
+        <w:pStyle w:val="Body"/>
+        <w:numPr>
+          <w:ilvl w:val="2"/>
+          <w:numId w:val="7"/>
+        </w:numPr>
+        <w:spacing w:line="288" w:lineRule="auto"/>
+        <w:jc w:val="left"/>
+        <w:rPr>
+          <w:rFonts w:ascii="Trebuchet MS" w:hAnsi="Trebuchet MS"/>
+          <w:b w:val="1"/>
+          <w:bCs w:val="1"/>
+          <w:sz w:val="20"/>
+          <w:szCs w:val="20"/>
+          <w:shd w:val="clear" w:color="auto" w:fill="auto"/>
+          <w:lang w:val="en-US"/>
+        </w:rPr>
+      </w:pPr>
+      <w:r>
+        <w:rPr>
+          <w:rFonts w:ascii="Trebuchet MS" w:hAnsi="Trebuchet MS"/>
+          <w:b w:val="1"/>
+          <w:bCs w:val="1"/>
+          <w:sz w:val="20"/>
+          <w:szCs w:val="20"/>
+          <w:shd w:val="clear" w:color="auto" w:fill="auto"/>
+          <w:rtl w:val="0"/>
+          <w:lang w:val="en-US"/>
+        </w:rPr>
+        <w:t xml:space="preserve">Status: </w:t>
+      </w:r>
+      <w:r>
+        <w:rPr>
+          <w:rStyle w:val="Hyperlink.0"/>
+          <w:rFonts w:ascii="Trebuchet MS" w:hAnsi="Trebuchet MS"/>
+          <w:b w:val="0"/>
+          <w:bCs w:val="0"/>
+          <w:sz w:val="20"/>
+          <w:szCs w:val="20"/>
+          <w:shd w:val="clear" w:color="auto" w:fill="auto"/>
+          <w:rtl w:val="0"/>
+          <w:lang w:val="en-US"/>
+        </w:rPr>
+        <w:t>Withdrawn from studies with 1 year completed successfully.</w:t>
+      </w:r>
+    </w:p>
+    <w:p>
+      <w:pPr>
+        <w:pStyle w:val="Body"/>
+        <w:numPr>
+          <w:ilvl w:val="2"/>
+          <w:numId w:val="7"/>
+        </w:numPr>
+        <w:spacing w:line="288" w:lineRule="auto"/>
+        <w:jc w:val="left"/>
+        <w:rPr>
+          <w:rFonts w:ascii="Trebuchet MS" w:hAnsi="Trebuchet MS"/>
+          <w:b w:val="1"/>
+          <w:bCs w:val="1"/>
+          <w:sz w:val="20"/>
+          <w:szCs w:val="20"/>
+          <w:shd w:val="clear" w:color="auto" w:fill="auto"/>
+          <w:lang w:val="en-US"/>
+        </w:rPr>
+      </w:pPr>
+      <w:r>
+        <w:rPr>
+          <w:rFonts w:ascii="Trebuchet MS" w:hAnsi="Trebuchet MS"/>
+          <w:b w:val="1"/>
+          <w:bCs w:val="1"/>
+          <w:sz w:val="20"/>
+          <w:szCs w:val="20"/>
+          <w:shd w:val="clear" w:color="auto" w:fill="auto"/>
+          <w:rtl w:val="0"/>
+          <w:lang w:val="en-US"/>
+        </w:rPr>
+        <w:t xml:space="preserve">Work undertaken: </w:t>
+      </w:r>
+      <w:r>
+        <w:rPr>
+          <w:rStyle w:val="Hyperlink.0"/>
+          <w:rFonts w:ascii="Trebuchet MS" w:hAnsi="Trebuchet MS" w:hint="default"/>
+          <w:b w:val="0"/>
+          <w:bCs w:val="0"/>
+          <w:sz w:val="20"/>
+          <w:szCs w:val="20"/>
+          <w:shd w:val="clear" w:color="auto" w:fill="auto"/>
+          <w:rtl w:val="0"/>
+          <w:lang w:val="en-US"/>
+        </w:rPr>
+        <w:t>‘</w:t>
+      </w:r>
+      <w:r>
+        <w:rPr>
+          <w:rStyle w:val="Hyperlink.0"/>
+          <w:rFonts w:ascii="Trebuchet MS" w:hAnsi="Trebuchet MS"/>
+          <w:b w:val="0"/>
+          <w:bCs w:val="0"/>
+          <w:sz w:val="20"/>
+          <w:szCs w:val="20"/>
+          <w:shd w:val="clear" w:color="auto" w:fill="auto"/>
+          <w:rtl w:val="0"/>
+          <w:lang w:val="en-US"/>
+        </w:rPr>
+        <w:t>Combining Persuasive Technology and Motivation Theories for Children's Language Development</w:t>
+      </w:r>
+      <w:r>
+        <w:rPr>
+          <w:rStyle w:val="Hyperlink.0"/>
+          <w:rFonts w:ascii="Trebuchet MS" w:hAnsi="Trebuchet MS" w:hint="default"/>
+          <w:b w:val="0"/>
+          <w:bCs w:val="0"/>
+          <w:sz w:val="20"/>
+          <w:szCs w:val="20"/>
+          <w:shd w:val="clear" w:color="auto" w:fill="auto"/>
+          <w:rtl w:val="0"/>
+          <w:lang w:val="en-US"/>
+        </w:rPr>
+        <w:t>’</w:t>
+      </w:r>
+      <w:r>
+        <w:rPr>
+          <w:rStyle w:val="Hyperlink.0"/>
+          <w:rFonts w:ascii="Trebuchet MS" w:hAnsi="Trebuchet MS"/>
+          <w:b w:val="0"/>
+          <w:bCs w:val="0"/>
+          <w:sz w:val="20"/>
+          <w:szCs w:val="20"/>
+          <w:shd w:val="clear" w:color="auto" w:fill="auto"/>
+          <w:rtl w:val="0"/>
+          <w:lang w:val="en-US"/>
+        </w:rPr>
+        <w:t xml:space="preserve">. This project combined notions from artificial intelligence, persuasive technology and behaviour change/motivation theories to develop dynamic, intelligent motivational applications for the purpose of motivating parents to help their young children acquire language. During this time, I undertook this research as a member of the Agent ART research group and in the context of the </w:t>
+      </w:r>
+      <w:r>
+        <w:rPr>
+          <w:rStyle w:val="Hyperlink.0"/>
+          <w:rFonts w:ascii="Trebuchet MS" w:hAnsi="Trebuchet MS"/>
+          <w:b w:val="0"/>
+          <w:bCs w:val="0"/>
+          <w:sz w:val="20"/>
+          <w:szCs w:val="20"/>
+          <w:shd w:val="clear" w:color="auto" w:fill="auto"/>
+          <w:rtl w:val="0"/>
+          <w:lang w:val="en-US"/>
+        </w:rPr>
+        <w:t>International Centre for Language and Communicative De</w:t>
+      </w:r>
+      <w:r>
+        <w:rPr>
+          <w:rStyle w:val="Hyperlink.0"/>
+          <w:rFonts w:ascii="Trebuchet MS" w:hAnsi="Trebuchet MS"/>
+          <w:b w:val="0"/>
+          <w:bCs w:val="0"/>
+          <w:sz w:val="20"/>
+          <w:szCs w:val="20"/>
+          <w:shd w:val="clear" w:color="auto" w:fill="auto"/>
+          <w:rtl w:val="0"/>
+          <w:lang w:val="en-US"/>
+        </w:rPr>
+        <w:t>v</w:t>
+      </w:r>
+      <w:r>
+        <w:rPr>
+          <w:rStyle w:val="Hyperlink.0"/>
+          <w:rFonts w:ascii="Trebuchet MS" w:hAnsi="Trebuchet MS"/>
+          <w:b w:val="0"/>
+          <w:bCs w:val="0"/>
+          <w:sz w:val="20"/>
+          <w:szCs w:val="20"/>
+          <w:shd w:val="clear" w:color="auto" w:fill="auto"/>
+          <w:rtl w:val="0"/>
+          <w:lang w:val="en-US"/>
+        </w:rPr>
+        <w:t>elopment (LuCiD)</w:t>
+      </w:r>
+      <w:r>
+        <w:rPr>
+          <w:rStyle w:val="Hyperlink.0"/>
+          <w:rFonts w:ascii="Trebuchet MS" w:hAnsi="Trebuchet MS"/>
+          <w:b w:val="0"/>
+          <w:bCs w:val="0"/>
+          <w:sz w:val="20"/>
+          <w:szCs w:val="20"/>
+          <w:shd w:val="clear" w:color="auto" w:fill="auto"/>
+          <w:rtl w:val="0"/>
+          <w:lang w:val="en-US"/>
+        </w:rPr>
+        <w:t>. During this project, I gained a great amount of knowledge on argument and computation theory, artificial intelligence, user modelling, persuasive/motivational technologies, behavioural theory and application interaction design. During this project I also gained important writing and communication skills, by submitting research material to peer-reviewed publication venues and giving corresponding presentations.</w:t>
+      </w:r>
+    </w:p>
+    <w:p>
+      <w:pPr>
+        <w:pStyle w:val="Body"/>
+        <w:spacing w:line="288" w:lineRule="auto"/>
+        <w:jc w:val="left"/>
+      </w:pPr>
+    </w:p>
+    <w:p>
+      <w:pPr>
+        <w:pStyle w:val="Body"/>
+        <w:numPr>
+          <w:ilvl w:val="0"/>
+          <w:numId w:val="2"/>
+        </w:numPr>
+        <w:spacing w:line="288" w:lineRule="auto"/>
+        <w:jc w:val="left"/>
+        <w:rPr>
+          <w:rFonts w:ascii="Trebuchet MS" w:hAnsi="Trebuchet MS"/>
+          <w:sz w:val="20"/>
+          <w:szCs w:val="20"/>
+          <w:shd w:val="clear" w:color="auto" w:fill="auto"/>
+          <w:lang w:val="en-US"/>
+        </w:rPr>
+      </w:pPr>
+      <w:r>
+        <w:rPr>
+          <w:rFonts w:ascii="Trebuchet MS" w:hAnsi="Trebuchet MS"/>
+          <w:sz w:val="20"/>
+          <w:szCs w:val="20"/>
+          <w:shd w:val="clear" w:color="auto" w:fill="auto"/>
+          <w:rtl w:val="0"/>
+          <w:lang w:val="en-US"/>
+        </w:rPr>
+        <w:t xml:space="preserve">BSc Computer Information Systems, </w:t>
+      </w:r>
+      <w:r>
+        <w:rPr>
+          <w:rFonts w:ascii="Trebuchet MS" w:hAnsi="Trebuchet MS"/>
+          <w:sz w:val="20"/>
+          <w:szCs w:val="20"/>
+          <w:shd w:val="clear" w:color="auto" w:fill="auto"/>
+          <w:rtl w:val="0"/>
+          <w:lang w:val="en-US"/>
+        </w:rPr>
+        <w:t>University of Liverpool</w:t>
+      </w:r>
+      <w:r>
+        <w:rPr>
+          <w:rFonts w:ascii="Trebuchet MS" w:cs="Trebuchet MS" w:hAnsi="Trebuchet MS" w:eastAsia="Trebuchet MS"/>
+          <w:sz w:val="20"/>
+          <w:szCs w:val="20"/>
+          <w:shd w:val="clear" w:color="auto" w:fill="auto"/>
+          <w:rtl w:val="0"/>
+          <w:lang w:val="en-US"/>
+        </w:rPr>
+        <w:tab/>
+        <w:tab/>
+        <w:tab/>
+        <w:tab/>
+        <w:t xml:space="preserve">           2010 - 2013</w:t>
       </w:r>
     </w:p>
     <w:p>
@@ -1094,591 +2075,66 @@
         <w:jc w:val="left"/>
         <w:rPr>
           <w:rFonts w:ascii="Trebuchet MS" w:hAnsi="Trebuchet MS"/>
-          <w:b w:val="1"/>
-          <w:bCs w:val="1"/>
-          <w:sz w:val="20"/>
-          <w:szCs w:val="20"/>
-          <w:shd w:val="clear" w:color="auto" w:fill="auto"/>
-          <w:lang w:val="en-US"/>
-        </w:rPr>
-      </w:pPr>
-      <w:r>
-        <w:rPr>
-          <w:rFonts w:ascii="Trebuchet MS" w:hAnsi="Trebuchet MS"/>
-          <w:b w:val="0"/>
-          <w:bCs w:val="0"/>
-          <w:sz w:val="20"/>
-          <w:szCs w:val="20"/>
-          <w:shd w:val="clear" w:color="auto" w:fill="auto"/>
-          <w:rtl w:val="0"/>
-          <w:lang w:val="en-US"/>
-        </w:rPr>
-        <w:t>A web and mobile API, developed with Java EE and MySQL and deployed to Glassfish Server, which served as an integration point for companies through which they had full CRUD access to their field service data via web requests and the MyMobileWorkers Android application.</w:t>
+          <w:sz w:val="20"/>
+          <w:szCs w:val="20"/>
+          <w:shd w:val="clear" w:color="auto" w:fill="auto"/>
+          <w:lang w:val="en-US"/>
+        </w:rPr>
+      </w:pPr>
+      <w:r>
+        <w:rPr>
+          <w:rStyle w:val="None"/>
+          <w:rFonts w:ascii="Trebuchet MS" w:hAnsi="Trebuchet MS"/>
+          <w:b w:val="1"/>
+          <w:bCs w:val="1"/>
+          <w:sz w:val="20"/>
+          <w:szCs w:val="20"/>
+          <w:shd w:val="clear" w:color="auto" w:fill="auto"/>
+          <w:rtl w:val="0"/>
+          <w:lang w:val="en-US"/>
+        </w:rPr>
+        <w:t>Award:</w:t>
+      </w:r>
+      <w:r>
+        <w:rPr>
+          <w:rFonts w:ascii="Trebuchet MS" w:hAnsi="Trebuchet MS"/>
+          <w:sz w:val="20"/>
+          <w:szCs w:val="20"/>
+          <w:shd w:val="clear" w:color="auto" w:fill="auto"/>
+          <w:rtl w:val="0"/>
+          <w:lang w:val="en-US"/>
+        </w:rPr>
+        <w:t xml:space="preserve"> </w:t>
+      </w:r>
+      <w:r>
+        <w:rPr>
+          <w:rFonts w:ascii="Trebuchet MS" w:hAnsi="Trebuchet MS"/>
+          <w:sz w:val="20"/>
+          <w:szCs w:val="20"/>
+          <w:shd w:val="clear" w:color="auto" w:fill="auto"/>
+          <w:rtl w:val="0"/>
+          <w:lang w:val="en-US"/>
+        </w:rPr>
+        <w:t>First-class honours</w:t>
+      </w:r>
+      <w:r>
+        <w:rPr>
+          <w:rFonts w:ascii="Trebuchet MS" w:hAnsi="Trebuchet MS"/>
+          <w:sz w:val="20"/>
+          <w:szCs w:val="20"/>
+          <w:shd w:val="clear" w:color="auto" w:fill="auto"/>
+          <w:rtl w:val="0"/>
+          <w:lang w:val="en-US"/>
+        </w:rPr>
+        <w:t>.</w:t>
       </w:r>
     </w:p>
     <w:p>
       <w:pPr>
-        <w:pStyle w:val="Body"/>
+        <w:pStyle w:val="Default"/>
         <w:numPr>
           <w:ilvl w:val="2"/>
           <w:numId w:val="8"/>
-        </w:numPr>
-        <w:spacing w:line="288" w:lineRule="auto"/>
-        <w:jc w:val="left"/>
-        <w:rPr>
-          <w:rFonts w:ascii="Trebuchet MS" w:hAnsi="Trebuchet MS"/>
-          <w:b w:val="1"/>
-          <w:bCs w:val="1"/>
-          <w:sz w:val="20"/>
-          <w:szCs w:val="20"/>
-          <w:shd w:val="clear" w:color="auto" w:fill="auto"/>
-          <w:lang w:val="en-US"/>
-        </w:rPr>
-      </w:pPr>
-      <w:r>
-        <w:rPr>
-          <w:rFonts w:ascii="Trebuchet MS" w:hAnsi="Trebuchet MS"/>
-          <w:b w:val="0"/>
-          <w:bCs w:val="0"/>
-          <w:sz w:val="20"/>
-          <w:szCs w:val="20"/>
-          <w:shd w:val="clear" w:color="auto" w:fill="auto"/>
-          <w:rtl w:val="0"/>
-          <w:lang w:val="en-US"/>
-        </w:rPr>
-        <w:t>An Android application developed using the native Android Framework, which is the primary component of the MyMobileWorkers field service solution.</w:t>
-      </w:r>
-    </w:p>
-    <w:p>
-      <w:pPr>
-        <w:pStyle w:val="Body"/>
-        <w:spacing w:line="288" w:lineRule="auto"/>
-        <w:jc w:val="left"/>
-      </w:pPr>
-    </w:p>
-    <w:p>
-      <w:pPr>
-        <w:pStyle w:val="Body"/>
-        <w:spacing w:line="288" w:lineRule="auto"/>
-        <w:jc w:val="left"/>
-      </w:pPr>
-    </w:p>
-    <w:p>
-      <w:pPr>
-        <w:pStyle w:val="Body"/>
-        <w:numPr>
-          <w:ilvl w:val="0"/>
-          <w:numId w:val="4"/>
-        </w:numPr>
-        <w:spacing w:line="288" w:lineRule="auto"/>
-        <w:jc w:val="left"/>
-        <w:rPr>
-          <w:rFonts w:ascii="Trebuchet MS" w:hAnsi="Trebuchet MS"/>
-          <w:b w:val="1"/>
-          <w:bCs w:val="1"/>
-          <w:sz w:val="20"/>
-          <w:szCs w:val="20"/>
-          <w:shd w:val="clear" w:color="auto" w:fill="auto"/>
-          <w:lang w:val="en-US"/>
-        </w:rPr>
-      </w:pPr>
-      <w:r>
-        <w:rPr>
-          <w:rFonts w:ascii="Trebuchet MS" w:hAnsi="Trebuchet MS"/>
-          <w:b w:val="0"/>
-          <w:bCs w:val="0"/>
-          <w:sz w:val="20"/>
-          <w:szCs w:val="20"/>
-          <w:shd w:val="clear" w:color="auto" w:fill="auto"/>
-          <w:rtl w:val="0"/>
-          <w:lang w:val="en-US"/>
-        </w:rPr>
-        <w:t>Lab Demonstrator (Computer Science) at University of Liverpool                              Oct 2014 - July 2015</w:t>
-      </w:r>
-    </w:p>
-    <w:p>
-      <w:pPr>
-        <w:pStyle w:val="Body"/>
-        <w:numPr>
-          <w:ilvl w:val="2"/>
-          <w:numId w:val="6"/>
-        </w:numPr>
-        <w:spacing w:line="288" w:lineRule="auto"/>
-        <w:jc w:val="left"/>
-        <w:rPr>
-          <w:rFonts w:ascii="Trebuchet MS" w:hAnsi="Trebuchet MS"/>
-          <w:b w:val="1"/>
-          <w:bCs w:val="1"/>
-          <w:sz w:val="20"/>
-          <w:szCs w:val="20"/>
-          <w:shd w:val="clear" w:color="auto" w:fill="auto"/>
-          <w:lang w:val="en-US"/>
-        </w:rPr>
-      </w:pPr>
-      <w:r>
-        <w:rPr>
-          <w:rFonts w:ascii="Trebuchet MS" w:hAnsi="Trebuchet MS"/>
-          <w:b w:val="1"/>
-          <w:bCs w:val="1"/>
-          <w:sz w:val="20"/>
-          <w:szCs w:val="20"/>
-          <w:shd w:val="clear" w:color="auto" w:fill="auto"/>
-          <w:rtl w:val="0"/>
-          <w:lang w:val="en-US"/>
-        </w:rPr>
-        <w:t xml:space="preserve">Modules taught: </w:t>
-      </w:r>
-      <w:r>
-        <w:rPr>
-          <w:rFonts w:ascii="Trebuchet MS" w:hAnsi="Trebuchet MS"/>
-          <w:b w:val="0"/>
-          <w:bCs w:val="0"/>
-          <w:sz w:val="20"/>
-          <w:szCs w:val="20"/>
-          <w:shd w:val="clear" w:color="auto" w:fill="auto"/>
-          <w:rtl w:val="0"/>
-          <w:lang w:val="en-US"/>
-        </w:rPr>
-        <w:t>COMP282 (Advanced Object-Oriented C Languages) and COMP102 (Introduction to Databases).</w:t>
-      </w:r>
-    </w:p>
-    <w:p>
-      <w:pPr>
-        <w:pStyle w:val="Body"/>
-        <w:numPr>
-          <w:ilvl w:val="2"/>
-          <w:numId w:val="6"/>
-        </w:numPr>
-        <w:spacing w:line="288" w:lineRule="auto"/>
-        <w:jc w:val="left"/>
-        <w:rPr>
-          <w:rFonts w:ascii="Trebuchet MS" w:hAnsi="Trebuchet MS"/>
-          <w:b w:val="1"/>
-          <w:bCs w:val="1"/>
-          <w:sz w:val="20"/>
-          <w:szCs w:val="20"/>
-          <w:shd w:val="clear" w:color="auto" w:fill="auto"/>
-          <w:lang w:val="en-US"/>
-        </w:rPr>
-      </w:pPr>
-      <w:r>
-        <w:rPr>
-          <w:rFonts w:ascii="Trebuchet MS" w:hAnsi="Trebuchet MS"/>
-          <w:b w:val="0"/>
-          <w:bCs w:val="0"/>
-          <w:sz w:val="20"/>
-          <w:szCs w:val="20"/>
-          <w:shd w:val="clear" w:color="auto" w:fill="auto"/>
-          <w:rtl w:val="0"/>
-          <w:lang w:val="en-US"/>
-        </w:rPr>
-        <w:t>This role involved giving practical code demonstrations to students and assisting them with their lab solutions, as well as marking formal code submissions and giving feedback. The lab classes undertaken involved teaching MySQL, Objective-C and C++.</w:t>
-      </w:r>
-    </w:p>
-    <w:p>
-      <w:pPr>
-        <w:pStyle w:val="Body"/>
-        <w:spacing w:line="288" w:lineRule="auto"/>
-        <w:jc w:val="left"/>
-      </w:pPr>
-    </w:p>
-    <w:p>
-      <w:pPr>
-        <w:pStyle w:val="Body"/>
-        <w:spacing w:line="288" w:lineRule="auto"/>
-        <w:jc w:val="left"/>
-      </w:pPr>
-      <w:r>
-        <w:rPr>
-          <w:rFonts w:ascii="Trebuchet MS" w:hAnsi="Trebuchet MS"/>
-          <w:b w:val="1"/>
-          <w:bCs w:val="1"/>
-          <w:sz w:val="24"/>
-          <w:szCs w:val="24"/>
-          <w:rtl w:val="0"/>
-          <w:lang w:val="en-US"/>
-        </w:rPr>
-        <w:t>Education</w:t>
-      </w:r>
-    </w:p>
-    <w:p>
-      <w:pPr>
-        <w:pStyle w:val="Body"/>
-        <w:spacing w:line="288" w:lineRule="auto"/>
-        <w:jc w:val="left"/>
-      </w:pPr>
-    </w:p>
-    <w:p>
-      <w:pPr>
-        <w:pStyle w:val="Body"/>
-        <w:numPr>
-          <w:ilvl w:val="0"/>
-          <w:numId w:val="2"/>
-        </w:numPr>
-        <w:spacing w:line="288" w:lineRule="auto"/>
-        <w:jc w:val="left"/>
-        <w:rPr>
-          <w:rFonts w:ascii="Trebuchet MS" w:hAnsi="Trebuchet MS"/>
-          <w:sz w:val="20"/>
-          <w:szCs w:val="20"/>
-          <w:shd w:val="clear" w:color="auto" w:fill="auto"/>
-          <w:lang w:val="en-US"/>
-        </w:rPr>
-      </w:pPr>
-      <w:r>
-        <w:rPr>
-          <w:rFonts w:ascii="Trebuchet MS" w:hAnsi="Trebuchet MS"/>
-          <w:sz w:val="20"/>
-          <w:szCs w:val="20"/>
-          <w:shd w:val="clear" w:color="auto" w:fill="auto"/>
-          <w:rtl w:val="0"/>
-          <w:lang w:val="en-US"/>
-        </w:rPr>
-        <w:t xml:space="preserve">PhD Computer Science, </w:t>
-      </w:r>
-      <w:r>
-        <w:rPr>
-          <w:rFonts w:ascii="Trebuchet MS" w:hAnsi="Trebuchet MS"/>
-          <w:sz w:val="20"/>
-          <w:szCs w:val="20"/>
-          <w:shd w:val="clear" w:color="auto" w:fill="auto"/>
-          <w:rtl w:val="0"/>
-          <w:lang w:val="en-US"/>
-        </w:rPr>
-        <w:t>University of Liverpool</w:t>
-      </w:r>
-      <w:r>
-        <w:rPr>
-          <w:rFonts w:ascii="Trebuchet MS" w:hAnsi="Trebuchet MS"/>
-          <w:sz w:val="20"/>
-          <w:szCs w:val="20"/>
-          <w:shd w:val="clear" w:color="auto" w:fill="auto"/>
-          <w:rtl w:val="0"/>
-          <w:lang w:val="en-US"/>
-        </w:rPr>
-        <w:t xml:space="preserve"> </w:t>
-        <w:tab/>
-        <w:tab/>
-        <w:tab/>
-        <w:tab/>
-        <w:tab/>
-        <w:t xml:space="preserve">           2014 - 2015</w:t>
-      </w:r>
-    </w:p>
-    <w:p>
-      <w:pPr>
-        <w:pStyle w:val="Body"/>
-        <w:numPr>
-          <w:ilvl w:val="2"/>
-          <w:numId w:val="9"/>
-        </w:numPr>
-        <w:spacing w:line="288" w:lineRule="auto"/>
-        <w:jc w:val="left"/>
-        <w:rPr>
-          <w:rFonts w:ascii="Trebuchet MS" w:hAnsi="Trebuchet MS"/>
-          <w:b w:val="1"/>
-          <w:bCs w:val="1"/>
-          <w:sz w:val="20"/>
-          <w:szCs w:val="20"/>
-          <w:shd w:val="clear" w:color="auto" w:fill="auto"/>
-          <w:lang w:val="en-US"/>
-        </w:rPr>
-      </w:pPr>
-      <w:r>
-        <w:rPr>
-          <w:rFonts w:ascii="Trebuchet MS" w:hAnsi="Trebuchet MS"/>
-          <w:b w:val="1"/>
-          <w:bCs w:val="1"/>
-          <w:sz w:val="20"/>
-          <w:szCs w:val="20"/>
-          <w:shd w:val="clear" w:color="auto" w:fill="auto"/>
-          <w:rtl w:val="0"/>
-          <w:lang w:val="en-US"/>
-        </w:rPr>
-        <w:t xml:space="preserve">Status: </w:t>
-      </w:r>
-      <w:r>
-        <w:rPr>
-          <w:rFonts w:ascii="Trebuchet MS" w:hAnsi="Trebuchet MS"/>
-          <w:b w:val="0"/>
-          <w:bCs w:val="0"/>
-          <w:sz w:val="20"/>
-          <w:szCs w:val="20"/>
-          <w:shd w:val="clear" w:color="auto" w:fill="auto"/>
-          <w:rtl w:val="0"/>
-          <w:lang w:val="en-US"/>
-        </w:rPr>
-        <w:t>Withdrawn from studies with 1 year completed successfully.</w:t>
-      </w:r>
-    </w:p>
-    <w:p>
-      <w:pPr>
-        <w:pStyle w:val="Body"/>
-        <w:numPr>
-          <w:ilvl w:val="2"/>
-          <w:numId w:val="9"/>
-        </w:numPr>
-        <w:spacing w:line="288" w:lineRule="auto"/>
-        <w:jc w:val="left"/>
-        <w:rPr>
-          <w:rFonts w:ascii="Trebuchet MS" w:hAnsi="Trebuchet MS"/>
-          <w:b w:val="1"/>
-          <w:bCs w:val="1"/>
-          <w:sz w:val="20"/>
-          <w:szCs w:val="20"/>
-          <w:shd w:val="clear" w:color="auto" w:fill="auto"/>
-          <w:lang w:val="en-US"/>
-        </w:rPr>
-      </w:pPr>
-      <w:r>
-        <w:rPr>
-          <w:rFonts w:ascii="Trebuchet MS" w:hAnsi="Trebuchet MS"/>
-          <w:b w:val="1"/>
-          <w:bCs w:val="1"/>
-          <w:sz w:val="20"/>
-          <w:szCs w:val="20"/>
-          <w:shd w:val="clear" w:color="auto" w:fill="auto"/>
-          <w:rtl w:val="0"/>
-          <w:lang w:val="en-US"/>
-        </w:rPr>
-        <w:t xml:space="preserve">Work undertaken: </w:t>
-      </w:r>
-      <w:r>
-        <w:rPr>
-          <w:rFonts w:ascii="Trebuchet MS" w:hAnsi="Trebuchet MS" w:hint="default"/>
-          <w:b w:val="0"/>
-          <w:bCs w:val="0"/>
-          <w:sz w:val="20"/>
-          <w:szCs w:val="20"/>
-          <w:shd w:val="clear" w:color="auto" w:fill="auto"/>
-          <w:rtl w:val="0"/>
-          <w:lang w:val="en-US"/>
-        </w:rPr>
-        <w:t>‘</w:t>
-      </w:r>
-      <w:r>
-        <w:rPr>
-          <w:rFonts w:ascii="Trebuchet MS" w:hAnsi="Trebuchet MS"/>
-          <w:b w:val="0"/>
-          <w:bCs w:val="0"/>
-          <w:sz w:val="20"/>
-          <w:szCs w:val="20"/>
-          <w:shd w:val="clear" w:color="auto" w:fill="auto"/>
-          <w:rtl w:val="0"/>
-          <w:lang w:val="en-US"/>
-        </w:rPr>
-        <w:t>Combining Persuasive Technology and Motivation Theories for Children's Language Development</w:t>
-      </w:r>
-      <w:r>
-        <w:rPr>
-          <w:rFonts w:ascii="Trebuchet MS" w:hAnsi="Trebuchet MS" w:hint="default"/>
-          <w:b w:val="0"/>
-          <w:bCs w:val="0"/>
-          <w:sz w:val="20"/>
-          <w:szCs w:val="20"/>
-          <w:shd w:val="clear" w:color="auto" w:fill="auto"/>
-          <w:rtl w:val="0"/>
-          <w:lang w:val="en-US"/>
-        </w:rPr>
-        <w:t>’</w:t>
-      </w:r>
-      <w:r>
-        <w:rPr>
-          <w:rFonts w:ascii="Trebuchet MS" w:hAnsi="Trebuchet MS"/>
-          <w:b w:val="0"/>
-          <w:bCs w:val="0"/>
-          <w:sz w:val="20"/>
-          <w:szCs w:val="20"/>
-          <w:shd w:val="clear" w:color="auto" w:fill="auto"/>
-          <w:rtl w:val="0"/>
-          <w:lang w:val="en-US"/>
-        </w:rPr>
-        <w:t xml:space="preserve">. This project is a continuation of my undergraduate dissertation, attempting to combine notions from artificial intelligence, persuasive technology and behaviour change/motivation theories to develop dynamic, intelligent motivational applications for the purpose of motivating parents to help their young children acquire language. During this time, I undertook this research as a member of the Agent ART research group and in the context of the </w:t>
-      </w:r>
-      <w:r>
-        <w:rPr>
-          <w:rFonts w:ascii="Trebuchet MS" w:hAnsi="Trebuchet MS"/>
-          <w:b w:val="0"/>
-          <w:bCs w:val="0"/>
-          <w:sz w:val="20"/>
-          <w:szCs w:val="20"/>
-          <w:shd w:val="clear" w:color="auto" w:fill="auto"/>
-          <w:rtl w:val="0"/>
-          <w:lang w:val="en-US"/>
-        </w:rPr>
-        <w:t>International Centre for Language and Communicative De</w:t>
-      </w:r>
-      <w:r>
-        <w:rPr>
-          <w:rFonts w:ascii="Trebuchet MS" w:hAnsi="Trebuchet MS"/>
-          <w:b w:val="0"/>
-          <w:bCs w:val="0"/>
-          <w:sz w:val="20"/>
-          <w:szCs w:val="20"/>
-          <w:shd w:val="clear" w:color="auto" w:fill="auto"/>
-          <w:rtl w:val="0"/>
-          <w:lang w:val="en-US"/>
-        </w:rPr>
-        <w:t>v</w:t>
-      </w:r>
-      <w:r>
-        <w:rPr>
-          <w:rFonts w:ascii="Trebuchet MS" w:hAnsi="Trebuchet MS"/>
-          <w:b w:val="0"/>
-          <w:bCs w:val="0"/>
-          <w:sz w:val="20"/>
-          <w:szCs w:val="20"/>
-          <w:shd w:val="clear" w:color="auto" w:fill="auto"/>
-          <w:rtl w:val="0"/>
-          <w:lang w:val="en-US"/>
-        </w:rPr>
-        <w:t>elopment (LuCiD)</w:t>
-      </w:r>
-      <w:r>
-        <w:rPr>
-          <w:rFonts w:ascii="Trebuchet MS" w:hAnsi="Trebuchet MS"/>
-          <w:b w:val="0"/>
-          <w:bCs w:val="0"/>
-          <w:sz w:val="20"/>
-          <w:szCs w:val="20"/>
-          <w:shd w:val="clear" w:color="auto" w:fill="auto"/>
-          <w:rtl w:val="0"/>
-          <w:lang w:val="en-US"/>
-        </w:rPr>
-        <w:t>. For this project, I gained a great amount of knowledge on argument and computation theory, artificial intelligence, user modelling, persuasive/motivational technologies, behavioural theory and application interaction design. During this project I also gained important writing and communication skills, by submitting research material to peer-reviewed publication venues and giving corresponding presentations.</w:t>
-      </w:r>
-    </w:p>
-    <w:p>
-      <w:pPr>
-        <w:pStyle w:val="Body"/>
-        <w:spacing w:line="288" w:lineRule="auto"/>
-        <w:jc w:val="left"/>
-      </w:pPr>
-    </w:p>
-    <w:p>
-      <w:pPr>
-        <w:pStyle w:val="Body"/>
-        <w:numPr>
-          <w:ilvl w:val="0"/>
-          <w:numId w:val="2"/>
-        </w:numPr>
-        <w:spacing w:line="288" w:lineRule="auto"/>
-        <w:jc w:val="left"/>
-        <w:rPr>
-          <w:rFonts w:ascii="Trebuchet MS" w:hAnsi="Trebuchet MS"/>
-          <w:sz w:val="20"/>
-          <w:szCs w:val="20"/>
-          <w:shd w:val="clear" w:color="auto" w:fill="auto"/>
-          <w:lang w:val="en-US"/>
-        </w:rPr>
-      </w:pPr>
-      <w:r>
-        <w:rPr>
-          <w:rFonts w:ascii="Trebuchet MS" w:hAnsi="Trebuchet MS"/>
-          <w:sz w:val="20"/>
-          <w:szCs w:val="20"/>
-          <w:shd w:val="clear" w:color="auto" w:fill="auto"/>
-          <w:rtl w:val="0"/>
-          <w:lang w:val="en-US"/>
-        </w:rPr>
-        <w:t xml:space="preserve">BSc Computer Information Systems, </w:t>
-      </w:r>
-      <w:r>
-        <w:rPr>
-          <w:rFonts w:ascii="Trebuchet MS" w:hAnsi="Trebuchet MS"/>
-          <w:sz w:val="20"/>
-          <w:szCs w:val="20"/>
-          <w:shd w:val="clear" w:color="auto" w:fill="auto"/>
-          <w:rtl w:val="0"/>
-          <w:lang w:val="en-US"/>
-        </w:rPr>
-        <w:t>University of Liverpool</w:t>
-      </w:r>
-      <w:r>
-        <w:rPr>
-          <w:rFonts w:ascii="Trebuchet MS" w:cs="Trebuchet MS" w:hAnsi="Trebuchet MS" w:eastAsia="Trebuchet MS"/>
-          <w:sz w:val="20"/>
-          <w:szCs w:val="20"/>
-          <w:shd w:val="clear" w:color="auto" w:fill="auto"/>
-          <w:rtl w:val="0"/>
-        </w:rPr>
-        <w:tab/>
-        <w:tab/>
-        <w:tab/>
-        <w:tab/>
-        <w:t xml:space="preserve">           2010 - 2013</w:t>
-      </w:r>
-    </w:p>
-    <w:p>
-      <w:pPr>
-        <w:pStyle w:val="Body"/>
-        <w:numPr>
-          <w:ilvl w:val="2"/>
-          <w:numId w:val="10"/>
-        </w:numPr>
-        <w:spacing w:line="288" w:lineRule="auto"/>
-        <w:jc w:val="left"/>
-        <w:rPr>
-          <w:rFonts w:ascii="Trebuchet MS" w:hAnsi="Trebuchet MS"/>
-          <w:sz w:val="20"/>
-          <w:szCs w:val="20"/>
-          <w:shd w:val="clear" w:color="auto" w:fill="auto"/>
-          <w:lang w:val="en-US"/>
-        </w:rPr>
-      </w:pPr>
-      <w:r>
-        <w:rPr>
-          <w:rFonts w:ascii="Trebuchet MS" w:hAnsi="Trebuchet MS"/>
-          <w:b w:val="1"/>
-          <w:bCs w:val="1"/>
-          <w:sz w:val="20"/>
-          <w:szCs w:val="20"/>
-          <w:shd w:val="clear" w:color="auto" w:fill="auto"/>
-          <w:rtl w:val="0"/>
-          <w:lang w:val="en-US"/>
-        </w:rPr>
-        <w:t>Award:</w:t>
-      </w:r>
-      <w:r>
-        <w:rPr>
-          <w:rFonts w:ascii="Trebuchet MS" w:hAnsi="Trebuchet MS"/>
-          <w:sz w:val="20"/>
-          <w:szCs w:val="20"/>
-          <w:shd w:val="clear" w:color="auto" w:fill="auto"/>
-          <w:rtl w:val="0"/>
-          <w:lang w:val="en-US"/>
-        </w:rPr>
-        <w:t xml:space="preserve"> </w:t>
-      </w:r>
-      <w:r>
-        <w:rPr>
-          <w:rFonts w:ascii="Trebuchet MS" w:hAnsi="Trebuchet MS"/>
-          <w:sz w:val="20"/>
-          <w:szCs w:val="20"/>
-          <w:shd w:val="clear" w:color="auto" w:fill="auto"/>
-          <w:rtl w:val="0"/>
-          <w:lang w:val="en-US"/>
-        </w:rPr>
-        <w:t>First-class honours</w:t>
-      </w:r>
-      <w:r>
-        <w:rPr>
-          <w:rFonts w:ascii="Trebuchet MS" w:hAnsi="Trebuchet MS"/>
-          <w:sz w:val="20"/>
-          <w:szCs w:val="20"/>
-          <w:shd w:val="clear" w:color="auto" w:fill="auto"/>
-          <w:rtl w:val="0"/>
-          <w:lang w:val="en-US"/>
-        </w:rPr>
-        <w:t>.</w:t>
-      </w:r>
-    </w:p>
-    <w:p>
-      <w:pPr>
-        <w:pStyle w:val="Default"/>
-        <w:numPr>
-          <w:ilvl w:val="2"/>
-          <w:numId w:val="10"/>
         </w:numPr>
         <w:bidi w:val="0"/>
         <w:spacing w:line="288" w:lineRule="auto"/>
@@ -1694,6 +2150,7 @@
       </w:pPr>
       <w:r>
         <w:rPr>
+          <w:rStyle w:val="None"/>
           <w:rFonts w:ascii="Trebuchet MS" w:hAnsi="Trebuchet MS"/>
           <w:b w:val="1"/>
           <w:bCs w:val="1"/>
@@ -1730,7 +2187,7 @@
         <w:pStyle w:val="Default"/>
         <w:numPr>
           <w:ilvl w:val="2"/>
-          <w:numId w:val="9"/>
+          <w:numId w:val="7"/>
         </w:numPr>
         <w:bidi w:val="0"/>
         <w:spacing w:line="288" w:lineRule="auto"/>
@@ -1760,6 +2217,7 @@
       </w:r>
       <w:r>
         <w:rPr>
+          <w:rStyle w:val="Hyperlink.0"/>
           <w:rFonts w:ascii="Trebuchet MS" w:hAnsi="Trebuchet MS" w:hint="default"/>
           <w:b w:val="0"/>
           <w:bCs w:val="0"/>
@@ -1772,6 +2230,7 @@
       </w:r>
       <w:r>
         <w:rPr>
+          <w:rStyle w:val="Hyperlink.0"/>
           <w:rFonts w:ascii="Trebuchet MS" w:hAnsi="Trebuchet MS"/>
           <w:b w:val="0"/>
           <w:bCs w:val="0"/>
@@ -1784,6 +2243,7 @@
       </w:r>
       <w:r>
         <w:rPr>
+          <w:rStyle w:val="Hyperlink.0"/>
           <w:rFonts w:ascii="Trebuchet MS" w:hAnsi="Trebuchet MS" w:hint="default"/>
           <w:b w:val="0"/>
           <w:bCs w:val="0"/>
@@ -1796,6 +2256,7 @@
       </w:r>
       <w:r>
         <w:rPr>
+          <w:rStyle w:val="Hyperlink.0"/>
           <w:rFonts w:ascii="Trebuchet MS" w:hAnsi="Trebuchet MS"/>
           <w:b w:val="0"/>
           <w:bCs w:val="0"/>
@@ -1808,6 +2269,7 @@
       </w:r>
       <w:r>
         <w:rPr>
+          <w:rStyle w:val="Hyperlink.0"/>
           <w:rFonts w:ascii="Trebuchet MS" w:hAnsi="Trebuchet MS" w:hint="default"/>
           <w:b w:val="0"/>
           <w:bCs w:val="0"/>
@@ -1820,18 +2282,20 @@
       </w:r>
       <w:r>
         <w:rPr>
-          <w:rFonts w:ascii="Trebuchet MS" w:hAnsi="Trebuchet MS"/>
-          <w:b w:val="0"/>
-          <w:bCs w:val="0"/>
-          <w:sz w:val="20"/>
-          <w:szCs w:val="20"/>
-          <w:rtl w:val="0"/>
-          <w:lang w:val="en-US"/>
-        </w:rPr>
-        <w:t>. This project involved research into persuasive technology with a focus on behaviour change. Following this, I implemented an application which allowed parents to track their child</w:t>
-      </w:r>
-      <w:r>
-        <w:rPr>
+          <w:rStyle w:val="Hyperlink.0"/>
+          <w:rFonts w:ascii="Trebuchet MS" w:hAnsi="Trebuchet MS"/>
+          <w:b w:val="0"/>
+          <w:bCs w:val="0"/>
+          <w:sz w:val="20"/>
+          <w:szCs w:val="20"/>
+          <w:rtl w:val="0"/>
+          <w:lang w:val="en-US"/>
+        </w:rPr>
+        <w:t>. An application which allowed parents to track their child</w:t>
+      </w:r>
+      <w:r>
+        <w:rPr>
+          <w:rStyle w:val="Hyperlink.0"/>
           <w:rFonts w:ascii="Trebuchet MS" w:hAnsi="Trebuchet MS" w:hint="default"/>
           <w:b w:val="0"/>
           <w:bCs w:val="0"/>
@@ -1844,15 +2308,16 @@
       </w:r>
       <w:r>
         <w:rPr>
-          <w:rFonts w:ascii="Trebuchet MS" w:hAnsi="Trebuchet MS"/>
-          <w:b w:val="0"/>
-          <w:bCs w:val="0"/>
-          <w:sz w:val="20"/>
-          <w:szCs w:val="20"/>
-          <w:rtl w:val="0"/>
-          <w:lang w:val="en-US"/>
-        </w:rPr>
-        <w:t>s language development and milestones on a customisable timeline, whilst receiving personalised information about their child. The application was implemented natively on iOS with Objective-C in Xcode, and the corresponding web server was implemented using PHP with the database using MySQL.</w:t>
+          <w:rStyle w:val="Hyperlink.0"/>
+          <w:rFonts w:ascii="Trebuchet MS" w:hAnsi="Trebuchet MS"/>
+          <w:b w:val="0"/>
+          <w:bCs w:val="0"/>
+          <w:sz w:val="20"/>
+          <w:szCs w:val="20"/>
+          <w:rtl w:val="0"/>
+          <w:lang w:val="en-US"/>
+        </w:rPr>
+        <w:t>s language development and milestones on a customisable timeline, implemented natively on iOS with Objective-C in Xcode.</w:t>
       </w:r>
     </w:p>
     <w:p>
@@ -1867,7 +2332,7 @@
         <w:pStyle w:val="Body"/>
         <w:numPr>
           <w:ilvl w:val="0"/>
-          <w:numId w:val="11"/>
+          <w:numId w:val="9"/>
         </w:numPr>
         <w:spacing w:line="288" w:lineRule="auto"/>
         <w:jc w:val="left"/>
@@ -1883,6 +2348,7 @@
       </w:pPr>
       <w:r>
         <w:rPr>
+          <w:rStyle w:val="Hyperlink.0"/>
           <w:rFonts w:ascii="Trebuchet MS" w:hAnsi="Trebuchet MS"/>
           <w:b w:val="0"/>
           <w:bCs w:val="0"/>
@@ -1903,6 +2369,60 @@
         <w:pStyle w:val="Body"/>
         <w:numPr>
           <w:ilvl w:val="2"/>
+          <w:numId w:val="7"/>
+        </w:numPr>
+        <w:spacing w:line="288" w:lineRule="auto"/>
+        <w:jc w:val="left"/>
+        <w:rPr>
+          <w:rFonts w:ascii="Trebuchet MS" w:hAnsi="Trebuchet MS"/>
+          <w:b w:val="1"/>
+          <w:bCs w:val="1"/>
+          <w:sz w:val="20"/>
+          <w:szCs w:val="20"/>
+          <w:shd w:val="clear" w:color="auto" w:fill="auto"/>
+          <w:lang w:val="en-US"/>
+        </w:rPr>
+      </w:pPr>
+      <w:r>
+        <w:rPr>
+          <w:rFonts w:ascii="Trebuchet MS" w:hAnsi="Trebuchet MS"/>
+          <w:b w:val="1"/>
+          <w:bCs w:val="1"/>
+          <w:sz w:val="20"/>
+          <w:szCs w:val="20"/>
+          <w:shd w:val="clear" w:color="auto" w:fill="auto"/>
+          <w:rtl w:val="0"/>
+          <w:lang w:val="en-US"/>
+        </w:rPr>
+        <w:t>Award:</w:t>
+      </w:r>
+      <w:r>
+        <w:rPr>
+          <w:rStyle w:val="Hyperlink.0"/>
+          <w:rFonts w:ascii="Trebuchet MS" w:hAnsi="Trebuchet MS"/>
+          <w:b w:val="0"/>
+          <w:bCs w:val="0"/>
+          <w:sz w:val="20"/>
+          <w:szCs w:val="20"/>
+          <w:shd w:val="clear" w:color="auto" w:fill="auto"/>
+          <w:rtl w:val="0"/>
+          <w:lang w:val="en-US"/>
+        </w:rPr>
+        <w:t xml:space="preserve"> Distinction, Distinction, Distinction.</w:t>
+      </w:r>
+    </w:p>
+    <w:p>
+      <w:pPr>
+        <w:pStyle w:val="Body"/>
+        <w:spacing w:line="288" w:lineRule="auto"/>
+        <w:jc w:val="left"/>
+      </w:pPr>
+    </w:p>
+    <w:p>
+      <w:pPr>
+        <w:pStyle w:val="Body"/>
+        <w:numPr>
+          <w:ilvl w:val="0"/>
           <w:numId w:val="9"/>
         </w:numPr>
         <w:spacing w:line="288" w:lineRule="auto"/>
@@ -1919,59 +2439,7 @@
       </w:pPr>
       <w:r>
         <w:rPr>
-          <w:rFonts w:ascii="Trebuchet MS" w:hAnsi="Trebuchet MS"/>
-          <w:b w:val="1"/>
-          <w:bCs w:val="1"/>
-          <w:sz w:val="20"/>
-          <w:szCs w:val="20"/>
-          <w:shd w:val="clear" w:color="auto" w:fill="auto"/>
-          <w:rtl w:val="0"/>
-          <w:lang w:val="en-US"/>
-        </w:rPr>
-        <w:t>Award:</w:t>
-      </w:r>
-      <w:r>
-        <w:rPr>
-          <w:rFonts w:ascii="Trebuchet MS" w:hAnsi="Trebuchet MS"/>
-          <w:b w:val="0"/>
-          <w:bCs w:val="0"/>
-          <w:sz w:val="20"/>
-          <w:szCs w:val="20"/>
-          <w:shd w:val="clear" w:color="auto" w:fill="auto"/>
-          <w:rtl w:val="0"/>
-          <w:lang w:val="en-US"/>
-        </w:rPr>
-        <w:t xml:space="preserve"> Distinction, Distinction, Distinction.</w:t>
-      </w:r>
-    </w:p>
-    <w:p>
-      <w:pPr>
-        <w:pStyle w:val="Body"/>
-        <w:spacing w:line="288" w:lineRule="auto"/>
-        <w:jc w:val="left"/>
-      </w:pPr>
-    </w:p>
-    <w:p>
-      <w:pPr>
-        <w:pStyle w:val="Body"/>
-        <w:numPr>
-          <w:ilvl w:val="0"/>
-          <w:numId w:val="11"/>
-        </w:numPr>
-        <w:spacing w:line="288" w:lineRule="auto"/>
-        <w:jc w:val="left"/>
-        <w:rPr>
-          <w:rFonts w:ascii="Trebuchet MS" w:hAnsi="Trebuchet MS"/>
-          <w:b w:val="1"/>
-          <w:bCs w:val="1"/>
-          <w:sz w:val="20"/>
-          <w:szCs w:val="20"/>
-          <w:shd w:val="clear" w:color="auto" w:fill="auto"/>
-          <w:lang w:val="en-US"/>
-        </w:rPr>
-      </w:pPr>
-      <w:r>
-        <w:rPr>
+          <w:rStyle w:val="Hyperlink.0"/>
           <w:rFonts w:ascii="Trebuchet MS" w:hAnsi="Trebuchet MS"/>
           <w:b w:val="0"/>
           <w:bCs w:val="0"/>
@@ -1998,6 +2466,118 @@
         <w:pStyle w:val="Body"/>
         <w:numPr>
           <w:ilvl w:val="2"/>
+          <w:numId w:val="7"/>
+        </w:numPr>
+        <w:spacing w:line="288" w:lineRule="auto"/>
+        <w:jc w:val="left"/>
+        <w:rPr>
+          <w:rFonts w:ascii="Trebuchet MS" w:hAnsi="Trebuchet MS"/>
+          <w:b w:val="1"/>
+          <w:bCs w:val="1"/>
+          <w:sz w:val="20"/>
+          <w:szCs w:val="20"/>
+          <w:shd w:val="clear" w:color="auto" w:fill="auto"/>
+          <w:lang w:val="en-US"/>
+        </w:rPr>
+      </w:pPr>
+      <w:r>
+        <w:rPr>
+          <w:rFonts w:ascii="Trebuchet MS" w:hAnsi="Trebuchet MS"/>
+          <w:b w:val="1"/>
+          <w:bCs w:val="1"/>
+          <w:sz w:val="20"/>
+          <w:szCs w:val="20"/>
+          <w:shd w:val="clear" w:color="auto" w:fill="auto"/>
+          <w:rtl w:val="0"/>
+          <w:lang w:val="en-US"/>
+        </w:rPr>
+        <w:t>Award:</w:t>
+      </w:r>
+      <w:r>
+        <w:rPr>
+          <w:rStyle w:val="Hyperlink.0"/>
+          <w:rFonts w:ascii="Trebuchet MS" w:hAnsi="Trebuchet MS"/>
+          <w:b w:val="0"/>
+          <w:bCs w:val="0"/>
+          <w:sz w:val="20"/>
+          <w:szCs w:val="20"/>
+          <w:shd w:val="clear" w:color="auto" w:fill="auto"/>
+          <w:rtl w:val="0"/>
+          <w:lang w:val="en-US"/>
+        </w:rPr>
+        <w:t xml:space="preserve"> 9 GCSE</w:t>
+      </w:r>
+      <w:r>
+        <w:rPr>
+          <w:rStyle w:val="Hyperlink.0"/>
+          <w:rFonts w:ascii="Trebuchet MS" w:hAnsi="Trebuchet MS" w:hint="default"/>
+          <w:b w:val="0"/>
+          <w:bCs w:val="0"/>
+          <w:sz w:val="20"/>
+          <w:szCs w:val="20"/>
+          <w:shd w:val="clear" w:color="auto" w:fill="auto"/>
+          <w:rtl w:val="0"/>
+          <w:lang w:val="en-US"/>
+        </w:rPr>
+        <w:t>’</w:t>
+      </w:r>
+      <w:r>
+        <w:rPr>
+          <w:rStyle w:val="Hyperlink.0"/>
+          <w:rFonts w:ascii="Trebuchet MS" w:hAnsi="Trebuchet MS"/>
+          <w:b w:val="0"/>
+          <w:bCs w:val="0"/>
+          <w:sz w:val="20"/>
+          <w:szCs w:val="20"/>
+          <w:shd w:val="clear" w:color="auto" w:fill="auto"/>
+          <w:rtl w:val="0"/>
+          <w:lang w:val="en-US"/>
+        </w:rPr>
+        <w:t>s graded A-C, including Mathematics and English.</w:t>
+      </w:r>
+    </w:p>
+    <w:p>
+      <w:pPr>
+        <w:pStyle w:val="Body"/>
+        <w:spacing w:line="288" w:lineRule="auto"/>
+        <w:jc w:val="left"/>
+      </w:pPr>
+    </w:p>
+    <w:p>
+      <w:pPr>
+        <w:pStyle w:val="Body"/>
+        <w:spacing w:line="288" w:lineRule="auto"/>
+        <w:jc w:val="left"/>
+      </w:pPr>
+      <w:r>
+        <w:rPr>
+          <w:rStyle w:val="None"/>
+          <w:rFonts w:ascii="Trebuchet MS" w:hAnsi="Trebuchet MS"/>
+          <w:b w:val="1"/>
+          <w:bCs w:val="1"/>
+          <w:i w:val="0"/>
+          <w:iCs w:val="0"/>
+          <w:sz w:val="24"/>
+          <w:szCs w:val="24"/>
+          <w:shd w:val="clear" w:color="auto" w:fill="auto"/>
+          <w:rtl w:val="0"/>
+          <w:lang w:val="en-US"/>
+        </w:rPr>
+        <w:t>Awards and Activities</w:t>
+      </w:r>
+    </w:p>
+    <w:p>
+      <w:pPr>
+        <w:pStyle w:val="Body"/>
+        <w:spacing w:line="288" w:lineRule="auto"/>
+        <w:jc w:val="left"/>
+      </w:pPr>
+    </w:p>
+    <w:p>
+      <w:pPr>
+        <w:pStyle w:val="Body"/>
+        <w:numPr>
+          <w:ilvl w:val="0"/>
           <w:numId w:val="9"/>
         </w:numPr>
         <w:spacing w:line="288" w:lineRule="auto"/>
@@ -2014,99 +2594,214 @@
       </w:pPr>
       <w:r>
         <w:rPr>
-          <w:rFonts w:ascii="Trebuchet MS" w:hAnsi="Trebuchet MS"/>
-          <w:b w:val="1"/>
-          <w:bCs w:val="1"/>
-          <w:sz w:val="20"/>
-          <w:szCs w:val="20"/>
-          <w:shd w:val="clear" w:color="auto" w:fill="auto"/>
-          <w:rtl w:val="0"/>
-          <w:lang w:val="en-US"/>
-        </w:rPr>
-        <w:t>Award:</w:t>
-      </w:r>
-      <w:r>
-        <w:rPr>
-          <w:rFonts w:ascii="Trebuchet MS" w:hAnsi="Trebuchet MS"/>
-          <w:b w:val="0"/>
-          <w:bCs w:val="0"/>
-          <w:sz w:val="20"/>
-          <w:szCs w:val="20"/>
-          <w:shd w:val="clear" w:color="auto" w:fill="auto"/>
-          <w:rtl w:val="0"/>
-          <w:lang w:val="en-US"/>
-        </w:rPr>
-        <w:t xml:space="preserve"> 9 GCSE</w:t>
-      </w:r>
-      <w:r>
-        <w:rPr>
-          <w:rFonts w:ascii="Trebuchet MS" w:hAnsi="Trebuchet MS" w:hint="default"/>
-          <w:b w:val="0"/>
-          <w:bCs w:val="0"/>
-          <w:sz w:val="20"/>
-          <w:szCs w:val="20"/>
-          <w:shd w:val="clear" w:color="auto" w:fill="auto"/>
-          <w:rtl w:val="0"/>
-          <w:lang w:val="en-US"/>
-        </w:rPr>
-        <w:t>’</w:t>
-      </w:r>
-      <w:r>
-        <w:rPr>
-          <w:rFonts w:ascii="Trebuchet MS" w:hAnsi="Trebuchet MS"/>
-          <w:b w:val="0"/>
-          <w:bCs w:val="0"/>
-          <w:sz w:val="20"/>
-          <w:szCs w:val="20"/>
-          <w:shd w:val="clear" w:color="auto" w:fill="auto"/>
-          <w:rtl w:val="0"/>
-          <w:lang w:val="en-US"/>
-        </w:rPr>
-        <w:t>s graded A-C, including Mathematics and English.</w:t>
-      </w:r>
-    </w:p>
-    <w:p>
-      <w:pPr>
-        <w:pStyle w:val="Body"/>
-        <w:spacing w:line="288" w:lineRule="auto"/>
-        <w:jc w:val="left"/>
-      </w:pPr>
-    </w:p>
-    <w:p>
-      <w:pPr>
-        <w:pStyle w:val="Body"/>
-        <w:spacing w:line="288" w:lineRule="auto"/>
-        <w:jc w:val="left"/>
-      </w:pPr>
-      <w:r>
-        <w:rPr>
-          <w:rFonts w:ascii="Trebuchet MS" w:hAnsi="Trebuchet MS"/>
-          <w:b w:val="1"/>
-          <w:bCs w:val="1"/>
-          <w:i w:val="0"/>
-          <w:iCs w:val="0"/>
-          <w:sz w:val="24"/>
-          <w:szCs w:val="24"/>
-          <w:shd w:val="clear" w:color="auto" w:fill="auto"/>
-          <w:rtl w:val="0"/>
-          <w:lang w:val="en-US"/>
-        </w:rPr>
-        <w:t>Awards and Activities</w:t>
-      </w:r>
-    </w:p>
-    <w:p>
-      <w:pPr>
-        <w:pStyle w:val="Body"/>
-        <w:spacing w:line="288" w:lineRule="auto"/>
-        <w:jc w:val="left"/>
-      </w:pPr>
+          <w:rStyle w:val="Hyperlink.0"/>
+          <w:rFonts w:ascii="Trebuchet MS" w:hAnsi="Trebuchet MS"/>
+          <w:b w:val="0"/>
+          <w:bCs w:val="0"/>
+          <w:sz w:val="20"/>
+          <w:szCs w:val="20"/>
+          <w:shd w:val="clear" w:color="auto" w:fill="auto"/>
+          <w:rtl w:val="0"/>
+          <w:lang w:val="en-US"/>
+        </w:rPr>
+        <w:t xml:space="preserve">Awarded an attainment Scholarship each year for continuous achievement throughout my undergraduate degree - Department of Computer Science, University of Liverpool </w:t>
+      </w:r>
+      <w:r>
+        <w:rPr>
+          <w:rStyle w:val="Hyperlink.0"/>
+          <w:rFonts w:ascii="Trebuchet MS" w:hAnsi="Trebuchet MS"/>
+          <w:b w:val="0"/>
+          <w:bCs w:val="0"/>
+          <w:sz w:val="20"/>
+          <w:szCs w:val="20"/>
+          <w:shd w:val="clear" w:color="auto" w:fill="auto"/>
+          <w:rtl w:val="0"/>
+        </w:rPr>
+        <w:t>(2010</w:t>
+      </w:r>
+      <w:r>
+        <w:rPr>
+          <w:rStyle w:val="Hyperlink.0"/>
+          <w:rFonts w:ascii="Trebuchet MS" w:hAnsi="Trebuchet MS"/>
+          <w:b w:val="0"/>
+          <w:bCs w:val="0"/>
+          <w:sz w:val="20"/>
+          <w:szCs w:val="20"/>
+          <w:shd w:val="clear" w:color="auto" w:fill="auto"/>
+          <w:rtl w:val="0"/>
+          <w:lang w:val="en-US"/>
+        </w:rPr>
+        <w:t xml:space="preserve"> </w:t>
+      </w:r>
+      <w:r>
+        <w:rPr>
+          <w:rStyle w:val="Hyperlink.0"/>
+          <w:rFonts w:ascii="Trebuchet MS" w:hAnsi="Trebuchet MS"/>
+          <w:b w:val="0"/>
+          <w:bCs w:val="0"/>
+          <w:sz w:val="20"/>
+          <w:szCs w:val="20"/>
+          <w:shd w:val="clear" w:color="auto" w:fill="auto"/>
+          <w:rtl w:val="0"/>
+        </w:rPr>
+        <w:t>-</w:t>
+      </w:r>
+      <w:r>
+        <w:rPr>
+          <w:rStyle w:val="Hyperlink.0"/>
+          <w:rFonts w:ascii="Trebuchet MS" w:hAnsi="Trebuchet MS"/>
+          <w:b w:val="0"/>
+          <w:bCs w:val="0"/>
+          <w:sz w:val="20"/>
+          <w:szCs w:val="20"/>
+          <w:shd w:val="clear" w:color="auto" w:fill="auto"/>
+          <w:rtl w:val="0"/>
+          <w:lang w:val="en-US"/>
+        </w:rPr>
+        <w:t xml:space="preserve"> </w:t>
+      </w:r>
+      <w:r>
+        <w:rPr>
+          <w:rStyle w:val="Hyperlink.0"/>
+          <w:rFonts w:ascii="Trebuchet MS" w:hAnsi="Trebuchet MS"/>
+          <w:b w:val="0"/>
+          <w:bCs w:val="0"/>
+          <w:sz w:val="20"/>
+          <w:szCs w:val="20"/>
+          <w:shd w:val="clear" w:color="auto" w:fill="auto"/>
+          <w:rtl w:val="0"/>
+        </w:rPr>
+        <w:t>11, 2011</w:t>
+      </w:r>
+      <w:r>
+        <w:rPr>
+          <w:rStyle w:val="Hyperlink.0"/>
+          <w:rFonts w:ascii="Trebuchet MS" w:hAnsi="Trebuchet MS"/>
+          <w:b w:val="0"/>
+          <w:bCs w:val="0"/>
+          <w:sz w:val="20"/>
+          <w:szCs w:val="20"/>
+          <w:shd w:val="clear" w:color="auto" w:fill="auto"/>
+          <w:rtl w:val="0"/>
+          <w:lang w:val="en-US"/>
+        </w:rPr>
+        <w:t xml:space="preserve"> </w:t>
+      </w:r>
+      <w:r>
+        <w:rPr>
+          <w:rStyle w:val="Hyperlink.0"/>
+          <w:rFonts w:ascii="Trebuchet MS" w:hAnsi="Trebuchet MS"/>
+          <w:b w:val="0"/>
+          <w:bCs w:val="0"/>
+          <w:sz w:val="20"/>
+          <w:szCs w:val="20"/>
+          <w:shd w:val="clear" w:color="auto" w:fill="auto"/>
+          <w:rtl w:val="0"/>
+        </w:rPr>
+        <w:t>-</w:t>
+      </w:r>
+      <w:r>
+        <w:rPr>
+          <w:rStyle w:val="Hyperlink.0"/>
+          <w:rFonts w:ascii="Trebuchet MS" w:hAnsi="Trebuchet MS"/>
+          <w:b w:val="0"/>
+          <w:bCs w:val="0"/>
+          <w:sz w:val="20"/>
+          <w:szCs w:val="20"/>
+          <w:shd w:val="clear" w:color="auto" w:fill="auto"/>
+          <w:rtl w:val="0"/>
+          <w:lang w:val="en-US"/>
+        </w:rPr>
+        <w:t xml:space="preserve"> </w:t>
+      </w:r>
+      <w:r>
+        <w:rPr>
+          <w:rStyle w:val="Hyperlink.0"/>
+          <w:rFonts w:ascii="Trebuchet MS" w:hAnsi="Trebuchet MS"/>
+          <w:b w:val="0"/>
+          <w:bCs w:val="0"/>
+          <w:sz w:val="20"/>
+          <w:szCs w:val="20"/>
+          <w:shd w:val="clear" w:color="auto" w:fill="auto"/>
+          <w:rtl w:val="0"/>
+        </w:rPr>
+        <w:t>12, 2012</w:t>
+      </w:r>
+      <w:r>
+        <w:rPr>
+          <w:rStyle w:val="Hyperlink.0"/>
+          <w:rFonts w:ascii="Trebuchet MS" w:hAnsi="Trebuchet MS"/>
+          <w:b w:val="0"/>
+          <w:bCs w:val="0"/>
+          <w:sz w:val="20"/>
+          <w:szCs w:val="20"/>
+          <w:shd w:val="clear" w:color="auto" w:fill="auto"/>
+          <w:rtl w:val="0"/>
+          <w:lang w:val="en-US"/>
+        </w:rPr>
+        <w:t xml:space="preserve"> </w:t>
+      </w:r>
+      <w:r>
+        <w:rPr>
+          <w:rStyle w:val="Hyperlink.0"/>
+          <w:rFonts w:ascii="Trebuchet MS" w:hAnsi="Trebuchet MS"/>
+          <w:b w:val="0"/>
+          <w:bCs w:val="0"/>
+          <w:sz w:val="20"/>
+          <w:szCs w:val="20"/>
+          <w:shd w:val="clear" w:color="auto" w:fill="auto"/>
+          <w:rtl w:val="0"/>
+        </w:rPr>
+        <w:t>-</w:t>
+      </w:r>
+      <w:r>
+        <w:rPr>
+          <w:rStyle w:val="Hyperlink.0"/>
+          <w:rFonts w:ascii="Trebuchet MS" w:hAnsi="Trebuchet MS"/>
+          <w:b w:val="0"/>
+          <w:bCs w:val="0"/>
+          <w:sz w:val="20"/>
+          <w:szCs w:val="20"/>
+          <w:shd w:val="clear" w:color="auto" w:fill="auto"/>
+          <w:rtl w:val="0"/>
+          <w:lang w:val="en-US"/>
+        </w:rPr>
+        <w:t xml:space="preserve"> </w:t>
+      </w:r>
+      <w:r>
+        <w:rPr>
+          <w:rStyle w:val="Hyperlink.0"/>
+          <w:rFonts w:ascii="Trebuchet MS" w:hAnsi="Trebuchet MS"/>
+          <w:b w:val="0"/>
+          <w:bCs w:val="0"/>
+          <w:sz w:val="20"/>
+          <w:szCs w:val="20"/>
+          <w:shd w:val="clear" w:color="auto" w:fill="auto"/>
+          <w:rtl w:val="0"/>
+        </w:rPr>
+        <w:t>13)</w:t>
+      </w:r>
+      <w:r>
+        <w:rPr>
+          <w:rStyle w:val="Hyperlink.0"/>
+          <w:rFonts w:ascii="Trebuchet MS" w:hAnsi="Trebuchet MS"/>
+          <w:b w:val="0"/>
+          <w:bCs w:val="0"/>
+          <w:sz w:val="20"/>
+          <w:szCs w:val="20"/>
+          <w:shd w:val="clear" w:color="auto" w:fill="auto"/>
+          <w:rtl w:val="0"/>
+          <w:lang w:val="en-US"/>
+        </w:rPr>
+        <w:t>.</w:t>
+      </w:r>
     </w:p>
     <w:p>
       <w:pPr>
         <w:pStyle w:val="Body"/>
         <w:numPr>
           <w:ilvl w:val="0"/>
-          <w:numId w:val="11"/>
+          <w:numId w:val="9"/>
         </w:numPr>
         <w:spacing w:line="288" w:lineRule="auto"/>
         <w:jc w:val="left"/>
@@ -2122,191 +2817,45 @@
       </w:pPr>
       <w:r>
         <w:rPr>
-          <w:rFonts w:ascii="Trebuchet MS" w:hAnsi="Trebuchet MS"/>
-          <w:b w:val="0"/>
-          <w:bCs w:val="0"/>
-          <w:sz w:val="20"/>
-          <w:szCs w:val="20"/>
-          <w:shd w:val="clear" w:color="auto" w:fill="auto"/>
-          <w:rtl w:val="0"/>
-          <w:lang w:val="en-US"/>
-        </w:rPr>
-        <w:t xml:space="preserve">Awarded an attainment Scholarship each year for continuous achievement throughout my undergraduate degree - Department of Computer Science, University of Liverpool </w:t>
-      </w:r>
-      <w:r>
-        <w:rPr>
-          <w:rFonts w:ascii="Trebuchet MS" w:hAnsi="Trebuchet MS"/>
-          <w:b w:val="0"/>
-          <w:bCs w:val="0"/>
-          <w:sz w:val="20"/>
-          <w:szCs w:val="20"/>
-          <w:shd w:val="clear" w:color="auto" w:fill="auto"/>
-          <w:rtl w:val="0"/>
-        </w:rPr>
-        <w:t>(2010</w:t>
-      </w:r>
-      <w:r>
-        <w:rPr>
-          <w:rFonts w:ascii="Trebuchet MS" w:hAnsi="Trebuchet MS"/>
-          <w:b w:val="0"/>
-          <w:bCs w:val="0"/>
-          <w:sz w:val="20"/>
-          <w:szCs w:val="20"/>
-          <w:shd w:val="clear" w:color="auto" w:fill="auto"/>
-          <w:rtl w:val="0"/>
-          <w:lang w:val="en-US"/>
-        </w:rPr>
-        <w:t xml:space="preserve"> </w:t>
-      </w:r>
-      <w:r>
-        <w:rPr>
-          <w:rFonts w:ascii="Trebuchet MS" w:hAnsi="Trebuchet MS"/>
-          <w:b w:val="0"/>
-          <w:bCs w:val="0"/>
-          <w:sz w:val="20"/>
-          <w:szCs w:val="20"/>
-          <w:shd w:val="clear" w:color="auto" w:fill="auto"/>
-          <w:rtl w:val="0"/>
-        </w:rPr>
-        <w:t>-</w:t>
-      </w:r>
-      <w:r>
-        <w:rPr>
-          <w:rFonts w:ascii="Trebuchet MS" w:hAnsi="Trebuchet MS"/>
-          <w:b w:val="0"/>
-          <w:bCs w:val="0"/>
-          <w:sz w:val="20"/>
-          <w:szCs w:val="20"/>
-          <w:shd w:val="clear" w:color="auto" w:fill="auto"/>
-          <w:rtl w:val="0"/>
-          <w:lang w:val="en-US"/>
-        </w:rPr>
-        <w:t xml:space="preserve"> </w:t>
-      </w:r>
-      <w:r>
-        <w:rPr>
-          <w:rFonts w:ascii="Trebuchet MS" w:hAnsi="Trebuchet MS"/>
-          <w:b w:val="0"/>
-          <w:bCs w:val="0"/>
-          <w:sz w:val="20"/>
-          <w:szCs w:val="20"/>
-          <w:shd w:val="clear" w:color="auto" w:fill="auto"/>
-          <w:rtl w:val="0"/>
-        </w:rPr>
-        <w:t>11, 2011</w:t>
-      </w:r>
-      <w:r>
-        <w:rPr>
-          <w:rFonts w:ascii="Trebuchet MS" w:hAnsi="Trebuchet MS"/>
-          <w:b w:val="0"/>
-          <w:bCs w:val="0"/>
-          <w:sz w:val="20"/>
-          <w:szCs w:val="20"/>
-          <w:shd w:val="clear" w:color="auto" w:fill="auto"/>
-          <w:rtl w:val="0"/>
-          <w:lang w:val="en-US"/>
-        </w:rPr>
-        <w:t xml:space="preserve"> </w:t>
-      </w:r>
-      <w:r>
-        <w:rPr>
-          <w:rFonts w:ascii="Trebuchet MS" w:hAnsi="Trebuchet MS"/>
-          <w:b w:val="0"/>
-          <w:bCs w:val="0"/>
-          <w:sz w:val="20"/>
-          <w:szCs w:val="20"/>
-          <w:shd w:val="clear" w:color="auto" w:fill="auto"/>
-          <w:rtl w:val="0"/>
-        </w:rPr>
-        <w:t>-</w:t>
-      </w:r>
-      <w:r>
-        <w:rPr>
-          <w:rFonts w:ascii="Trebuchet MS" w:hAnsi="Trebuchet MS"/>
-          <w:b w:val="0"/>
-          <w:bCs w:val="0"/>
-          <w:sz w:val="20"/>
-          <w:szCs w:val="20"/>
-          <w:shd w:val="clear" w:color="auto" w:fill="auto"/>
-          <w:rtl w:val="0"/>
-          <w:lang w:val="en-US"/>
-        </w:rPr>
-        <w:t xml:space="preserve"> </w:t>
-      </w:r>
-      <w:r>
-        <w:rPr>
-          <w:rFonts w:ascii="Trebuchet MS" w:hAnsi="Trebuchet MS"/>
-          <w:b w:val="0"/>
-          <w:bCs w:val="0"/>
-          <w:sz w:val="20"/>
-          <w:szCs w:val="20"/>
-          <w:shd w:val="clear" w:color="auto" w:fill="auto"/>
-          <w:rtl w:val="0"/>
-        </w:rPr>
-        <w:t>12, 2012</w:t>
-      </w:r>
-      <w:r>
-        <w:rPr>
-          <w:rFonts w:ascii="Trebuchet MS" w:hAnsi="Trebuchet MS"/>
-          <w:b w:val="0"/>
-          <w:bCs w:val="0"/>
-          <w:sz w:val="20"/>
-          <w:szCs w:val="20"/>
-          <w:shd w:val="clear" w:color="auto" w:fill="auto"/>
-          <w:rtl w:val="0"/>
-          <w:lang w:val="en-US"/>
-        </w:rPr>
-        <w:t xml:space="preserve"> </w:t>
-      </w:r>
-      <w:r>
-        <w:rPr>
-          <w:rFonts w:ascii="Trebuchet MS" w:hAnsi="Trebuchet MS"/>
-          <w:b w:val="0"/>
-          <w:bCs w:val="0"/>
-          <w:sz w:val="20"/>
-          <w:szCs w:val="20"/>
-          <w:shd w:val="clear" w:color="auto" w:fill="auto"/>
-          <w:rtl w:val="0"/>
-        </w:rPr>
-        <w:t>-</w:t>
-      </w:r>
-      <w:r>
-        <w:rPr>
-          <w:rFonts w:ascii="Trebuchet MS" w:hAnsi="Trebuchet MS"/>
-          <w:b w:val="0"/>
-          <w:bCs w:val="0"/>
-          <w:sz w:val="20"/>
-          <w:szCs w:val="20"/>
-          <w:shd w:val="clear" w:color="auto" w:fill="auto"/>
-          <w:rtl w:val="0"/>
-          <w:lang w:val="en-US"/>
-        </w:rPr>
-        <w:t xml:space="preserve"> </w:t>
-      </w:r>
-      <w:r>
-        <w:rPr>
-          <w:rFonts w:ascii="Trebuchet MS" w:hAnsi="Trebuchet MS"/>
-          <w:b w:val="0"/>
-          <w:bCs w:val="0"/>
-          <w:sz w:val="20"/>
-          <w:szCs w:val="20"/>
-          <w:shd w:val="clear" w:color="auto" w:fill="auto"/>
-          <w:rtl w:val="0"/>
-        </w:rPr>
-        <w:t>13)</w:t>
-      </w:r>
-      <w:r>
-        <w:rPr>
-          <w:rFonts w:ascii="Trebuchet MS" w:hAnsi="Trebuchet MS"/>
-          <w:b w:val="0"/>
-          <w:bCs w:val="0"/>
-          <w:sz w:val="20"/>
-          <w:szCs w:val="20"/>
-          <w:shd w:val="clear" w:color="auto" w:fill="auto"/>
-          <w:rtl w:val="0"/>
-          <w:lang w:val="en-US"/>
-        </w:rPr>
-        <w:t>.</w:t>
+          <w:rStyle w:val="Hyperlink.0"/>
+          <w:rFonts w:ascii="Trebuchet MS" w:hAnsi="Trebuchet MS"/>
+          <w:b w:val="0"/>
+          <w:bCs w:val="0"/>
+          <w:sz w:val="20"/>
+          <w:szCs w:val="20"/>
+          <w:shd w:val="clear" w:color="auto" w:fill="auto"/>
+          <w:rtl w:val="0"/>
+          <w:lang w:val="en-US"/>
+        </w:rPr>
+        <w:t xml:space="preserve">Awarded a </w:t>
+      </w:r>
+      <w:r>
+        <w:rPr>
+          <w:rStyle w:val="Hyperlink.0"/>
+          <w:rFonts w:ascii="Trebuchet MS" w:hAnsi="Trebuchet MS"/>
+          <w:b w:val="0"/>
+          <w:bCs w:val="0"/>
+          <w:sz w:val="20"/>
+          <w:szCs w:val="20"/>
+          <w:shd w:val="clear" w:color="auto" w:fill="auto"/>
+          <w:rtl w:val="0"/>
+          <w:lang w:val="en-US"/>
+        </w:rPr>
+        <w:t>EPSRC Doctoral Training Studentship</w:t>
+      </w:r>
+      <w:r>
+        <w:rPr>
+          <w:rStyle w:val="Hyperlink.0"/>
+          <w:rFonts w:ascii="Trebuchet MS" w:hAnsi="Trebuchet MS"/>
+          <w:b w:val="0"/>
+          <w:bCs w:val="0"/>
+          <w:sz w:val="20"/>
+          <w:szCs w:val="20"/>
+          <w:shd w:val="clear" w:color="auto" w:fill="auto"/>
+          <w:rtl w:val="0"/>
+          <w:lang w:val="en-US"/>
+        </w:rPr>
+        <w:t xml:space="preserve"> for the duration of my PhD - Department of Computer Science, University of Liverpool (2014 - 2015).</w:t>
       </w:r>
     </w:p>
     <w:p>
@@ -2314,7 +2863,7 @@
         <w:pStyle w:val="Body"/>
         <w:numPr>
           <w:ilvl w:val="0"/>
-          <w:numId w:val="11"/>
+          <w:numId w:val="9"/>
         </w:numPr>
         <w:spacing w:line="288" w:lineRule="auto"/>
         <w:jc w:val="left"/>
@@ -2330,42 +2879,129 @@
       </w:pPr>
       <w:r>
         <w:rPr>
-          <w:rFonts w:ascii="Trebuchet MS" w:hAnsi="Trebuchet MS"/>
-          <w:b w:val="0"/>
-          <w:bCs w:val="0"/>
-          <w:sz w:val="20"/>
-          <w:szCs w:val="20"/>
-          <w:shd w:val="clear" w:color="auto" w:fill="auto"/>
-          <w:rtl w:val="0"/>
-          <w:lang w:val="en-US"/>
-        </w:rPr>
-        <w:t xml:space="preserve">Awarded a </w:t>
-      </w:r>
-      <w:r>
-        <w:rPr>
-          <w:rFonts w:ascii="Trebuchet MS" w:hAnsi="Trebuchet MS"/>
-          <w:b w:val="0"/>
-          <w:bCs w:val="0"/>
-          <w:sz w:val="20"/>
-          <w:szCs w:val="20"/>
-          <w:shd w:val="clear" w:color="auto" w:fill="auto"/>
-          <w:rtl w:val="0"/>
-          <w:lang w:val="en-US"/>
-        </w:rPr>
-        <w:t>EPSRC Doctoral Training Studentship</w:t>
-      </w:r>
-      <w:r>
-        <w:rPr>
-          <w:rFonts w:ascii="Trebuchet MS" w:hAnsi="Trebuchet MS"/>
-          <w:b w:val="0"/>
-          <w:bCs w:val="0"/>
-          <w:sz w:val="20"/>
-          <w:szCs w:val="20"/>
-          <w:shd w:val="clear" w:color="auto" w:fill="auto"/>
-          <w:rtl w:val="0"/>
-          <w:lang w:val="en-US"/>
-        </w:rPr>
-        <w:t xml:space="preserve"> for the duration of my PhD - Department of Computer Science, University of Liverpool (2014 - 2015).</w:t>
+          <w:rStyle w:val="Hyperlink.0"/>
+          <w:rFonts w:ascii="Trebuchet MS" w:hAnsi="Trebuchet MS"/>
+          <w:b w:val="0"/>
+          <w:bCs w:val="0"/>
+          <w:sz w:val="20"/>
+          <w:szCs w:val="20"/>
+          <w:shd w:val="clear" w:color="auto" w:fill="auto"/>
+          <w:rtl w:val="0"/>
+          <w:lang w:val="en-US"/>
+        </w:rPr>
+        <w:t xml:space="preserve">Published a two-page abstract and gave a corresponding talk on - </w:t>
+      </w:r>
+      <w:r>
+        <w:rPr>
+          <w:rStyle w:val="Hyperlink.0"/>
+          <w:rFonts w:ascii="Trebuchet MS" w:hAnsi="Trebuchet MS" w:hint="default"/>
+          <w:b w:val="0"/>
+          <w:bCs w:val="0"/>
+          <w:sz w:val="20"/>
+          <w:szCs w:val="20"/>
+          <w:shd w:val="clear" w:color="auto" w:fill="auto"/>
+          <w:rtl w:val="0"/>
+          <w:lang w:val="en-US"/>
+        </w:rPr>
+        <w:t>‘</w:t>
+      </w:r>
+      <w:r>
+        <w:rPr>
+          <w:rStyle w:val="Hyperlink.0"/>
+          <w:rFonts w:ascii="Trebuchet MS" w:hAnsi="Trebuchet MS"/>
+          <w:b w:val="0"/>
+          <w:bCs w:val="0"/>
+          <w:sz w:val="20"/>
+          <w:szCs w:val="20"/>
+          <w:shd w:val="clear" w:color="auto" w:fill="auto"/>
+          <w:rtl w:val="0"/>
+          <w:lang w:val="en-US"/>
+        </w:rPr>
+        <w:t>Personalising</w:t>
+      </w:r>
+      <w:r>
+        <w:rPr>
+          <w:rStyle w:val="Hyperlink.0"/>
+          <w:rFonts w:ascii="Trebuchet MS" w:hAnsi="Trebuchet MS"/>
+          <w:b w:val="0"/>
+          <w:bCs w:val="0"/>
+          <w:sz w:val="20"/>
+          <w:szCs w:val="20"/>
+          <w:shd w:val="clear" w:color="auto" w:fill="auto"/>
+          <w:rtl w:val="0"/>
+          <w:lang w:val="en-US"/>
+        </w:rPr>
+        <w:t xml:space="preserve"> Motivation: Combining Motivation Theories and Persuasive</w:t>
+      </w:r>
+      <w:r>
+        <w:rPr>
+          <w:rStyle w:val="Hyperlink.0"/>
+          <w:rFonts w:ascii="Trebuchet MS" w:hAnsi="Trebuchet MS"/>
+          <w:b w:val="0"/>
+          <w:bCs w:val="0"/>
+          <w:sz w:val="20"/>
+          <w:szCs w:val="20"/>
+          <w:shd w:val="clear" w:color="auto" w:fill="auto"/>
+          <w:rtl w:val="0"/>
+          <w:lang w:val="en-US"/>
+        </w:rPr>
+        <w:t xml:space="preserve"> </w:t>
+      </w:r>
+      <w:r>
+        <w:rPr>
+          <w:rStyle w:val="Hyperlink.0"/>
+          <w:rFonts w:ascii="Trebuchet MS" w:hAnsi="Trebuchet MS"/>
+          <w:b w:val="0"/>
+          <w:bCs w:val="0"/>
+          <w:sz w:val="20"/>
+          <w:szCs w:val="20"/>
+          <w:shd w:val="clear" w:color="auto" w:fill="auto"/>
+          <w:rtl w:val="0"/>
+          <w:lang w:val="en-US"/>
+        </w:rPr>
+        <w:t>Technology for Children's Language Development</w:t>
+      </w:r>
+      <w:r>
+        <w:rPr>
+          <w:rStyle w:val="Hyperlink.0"/>
+          <w:rFonts w:ascii="Trebuchet MS" w:hAnsi="Trebuchet MS" w:hint="default"/>
+          <w:b w:val="0"/>
+          <w:bCs w:val="0"/>
+          <w:sz w:val="20"/>
+          <w:szCs w:val="20"/>
+          <w:shd w:val="clear" w:color="auto" w:fill="auto"/>
+          <w:rtl w:val="0"/>
+          <w:lang w:val="en-US"/>
+        </w:rPr>
+        <w:t xml:space="preserve">’ </w:t>
+      </w:r>
+      <w:r>
+        <w:rPr>
+          <w:rStyle w:val="Hyperlink.0"/>
+          <w:rFonts w:ascii="Trebuchet MS" w:hAnsi="Trebuchet MS"/>
+          <w:b w:val="0"/>
+          <w:bCs w:val="0"/>
+          <w:sz w:val="20"/>
+          <w:szCs w:val="20"/>
+          <w:shd w:val="clear" w:color="auto" w:fill="auto"/>
+          <w:rtl w:val="0"/>
+          <w:lang w:val="en-US"/>
+        </w:rPr>
+        <w:t xml:space="preserve">- Doctoral Consortium, Persuasive Conference 2015, Chicago, </w:t>
+      </w:r>
+      <w:r>
+        <w:rPr>
+          <w:rStyle w:val="Hyperlink.0"/>
+          <w:rFonts w:ascii="Trebuchet MS" w:hAnsi="Trebuchet MS"/>
+          <w:b w:val="0"/>
+          <w:bCs w:val="0"/>
+          <w:sz w:val="20"/>
+          <w:szCs w:val="20"/>
+          <w:shd w:val="clear" w:color="auto" w:fill="auto"/>
+          <w:rtl w:val="0"/>
+          <w:lang w:val="pt-PT"/>
+        </w:rPr>
+        <w:t>Illinois.</w:t>
       </w:r>
     </w:p>
     <w:p>
@@ -2373,7 +3009,7 @@
         <w:pStyle w:val="Body"/>
         <w:numPr>
           <w:ilvl w:val="0"/>
-          <w:numId w:val="11"/>
+          <w:numId w:val="9"/>
         </w:numPr>
         <w:spacing w:line="288" w:lineRule="auto"/>
         <w:jc w:val="left"/>
@@ -2389,119 +3025,17 @@
       </w:pPr>
       <w:r>
         <w:rPr>
-          <w:rFonts w:ascii="Trebuchet MS" w:hAnsi="Trebuchet MS"/>
-          <w:b w:val="0"/>
-          <w:bCs w:val="0"/>
-          <w:sz w:val="20"/>
-          <w:szCs w:val="20"/>
-          <w:shd w:val="clear" w:color="auto" w:fill="auto"/>
-          <w:rtl w:val="0"/>
-          <w:lang w:val="en-US"/>
-        </w:rPr>
-        <w:t xml:space="preserve">Published a two-page abstract and gave a corresponding 20-minute talk on - </w:t>
-      </w:r>
-      <w:r>
-        <w:rPr>
-          <w:rFonts w:ascii="Trebuchet MS" w:hAnsi="Trebuchet MS" w:hint="default"/>
-          <w:b w:val="0"/>
-          <w:bCs w:val="0"/>
-          <w:sz w:val="20"/>
-          <w:szCs w:val="20"/>
-          <w:shd w:val="clear" w:color="auto" w:fill="auto"/>
-          <w:rtl w:val="0"/>
-          <w:lang w:val="en-US"/>
-        </w:rPr>
-        <w:t>‘</w:t>
-      </w:r>
-      <w:r>
-        <w:rPr>
-          <w:rFonts w:ascii="Trebuchet MS" w:hAnsi="Trebuchet MS"/>
-          <w:b w:val="0"/>
-          <w:bCs w:val="0"/>
-          <w:sz w:val="20"/>
-          <w:szCs w:val="20"/>
-          <w:shd w:val="clear" w:color="auto" w:fill="auto"/>
-          <w:rtl w:val="0"/>
-          <w:lang w:val="en-US"/>
-        </w:rPr>
-        <w:t>Personalising</w:t>
-      </w:r>
-      <w:r>
-        <w:rPr>
-          <w:rFonts w:ascii="Trebuchet MS" w:hAnsi="Trebuchet MS"/>
-          <w:b w:val="0"/>
-          <w:bCs w:val="0"/>
-          <w:sz w:val="20"/>
-          <w:szCs w:val="20"/>
-          <w:shd w:val="clear" w:color="auto" w:fill="auto"/>
-          <w:rtl w:val="0"/>
-          <w:lang w:val="en-US"/>
-        </w:rPr>
-        <w:t xml:space="preserve"> Motivation: Combining Motivation Theories and Persuasive</w:t>
-      </w:r>
-      <w:r>
-        <w:rPr>
-          <w:rFonts w:ascii="Trebuchet MS" w:hAnsi="Trebuchet MS"/>
-          <w:b w:val="0"/>
-          <w:bCs w:val="0"/>
-          <w:sz w:val="20"/>
-          <w:szCs w:val="20"/>
-          <w:shd w:val="clear" w:color="auto" w:fill="auto"/>
-          <w:rtl w:val="0"/>
-          <w:lang w:val="en-US"/>
-        </w:rPr>
-        <w:t xml:space="preserve"> </w:t>
-      </w:r>
-      <w:r>
-        <w:rPr>
-          <w:rFonts w:ascii="Trebuchet MS" w:hAnsi="Trebuchet MS"/>
-          <w:b w:val="0"/>
-          <w:bCs w:val="0"/>
-          <w:sz w:val="20"/>
-          <w:szCs w:val="20"/>
-          <w:shd w:val="clear" w:color="auto" w:fill="auto"/>
-          <w:rtl w:val="0"/>
-          <w:lang w:val="en-US"/>
-        </w:rPr>
-        <w:t>Technology for Children's Language Development</w:t>
-      </w:r>
-      <w:r>
-        <w:rPr>
-          <w:rFonts w:ascii="Trebuchet MS" w:hAnsi="Trebuchet MS" w:hint="default"/>
-          <w:b w:val="0"/>
-          <w:bCs w:val="0"/>
-          <w:sz w:val="20"/>
-          <w:szCs w:val="20"/>
-          <w:shd w:val="clear" w:color="auto" w:fill="auto"/>
-          <w:rtl w:val="0"/>
-          <w:lang w:val="en-US"/>
-        </w:rPr>
-        <w:t xml:space="preserve">’ </w:t>
-      </w:r>
-      <w:r>
-        <w:rPr>
-          <w:rFonts w:ascii="Trebuchet MS" w:hAnsi="Trebuchet MS"/>
-          <w:b w:val="0"/>
-          <w:bCs w:val="0"/>
-          <w:sz w:val="20"/>
-          <w:szCs w:val="20"/>
-          <w:shd w:val="clear" w:color="auto" w:fill="auto"/>
-          <w:rtl w:val="0"/>
-          <w:lang w:val="en-US"/>
-        </w:rPr>
-        <w:t xml:space="preserve">- Doctoral Consortium, Persuasive Conference 2015, Chicago, </w:t>
-      </w:r>
-      <w:r>
-        <w:rPr>
-          <w:rFonts w:ascii="Trebuchet MS" w:hAnsi="Trebuchet MS"/>
-          <w:b w:val="0"/>
-          <w:bCs w:val="0"/>
-          <w:sz w:val="20"/>
-          <w:szCs w:val="20"/>
-          <w:shd w:val="clear" w:color="auto" w:fill="auto"/>
-          <w:rtl w:val="0"/>
-        </w:rPr>
-        <w:t>Illinois.</w:t>
+          <w:rStyle w:val="Hyperlink.0"/>
+          <w:rFonts w:ascii="Trebuchet MS" w:hAnsi="Trebuchet MS"/>
+          <w:b w:val="0"/>
+          <w:bCs w:val="0"/>
+          <w:sz w:val="20"/>
+          <w:szCs w:val="20"/>
+          <w:shd w:val="clear" w:color="auto" w:fill="auto"/>
+          <w:rtl w:val="0"/>
+          <w:lang w:val="en-US"/>
+        </w:rPr>
+        <w:t>Contributing to open-source software and taking part in discussions on new developments in Android and Kotlin.</w:t>
       </w:r>
     </w:p>
     <w:sectPr>
@@ -3053,266 +3587,6 @@
       </w:rPr>
     </w:lvl>
   </w:abstractNum>
-  <w:abstractNum w:abstractNumId="4">
-    <w:multiLevelType w:val="hybridMultilevel"/>
-    <w:numStyleLink w:val="Numbered"/>
-  </w:abstractNum>
-  <w:abstractNum w:abstractNumId="5">
-    <w:multiLevelType w:val="hybridMultilevel"/>
-    <w:styleLink w:val="Numbered"/>
-    <w:lvl w:ilvl="0">
-      <w:start w:val="1"/>
-      <w:numFmt w:val="decimal"/>
-      <w:suff w:val="tab"/>
-      <w:lvlText w:val="%1."/>
-      <w:lvlJc w:val="left"/>
-      <w:pPr>
-        <w:ind w:left="360" w:hanging="360"/>
-      </w:pPr>
-      <w:rPr>
-        <w:rFonts w:hAnsi="Arial Unicode MS"/>
-        <w:b w:val="1"/>
-        <w:bCs w:val="1"/>
-        <w:caps w:val="0"/>
-        <w:smallCaps w:val="0"/>
-        <w:strike w:val="0"/>
-        <w:dstrike w:val="0"/>
-        <w:outline w:val="0"/>
-        <w:emboss w:val="0"/>
-        <w:imprint w:val="0"/>
-        <w:spacing w:val="0"/>
-        <w:w w:val="100"/>
-        <w:kern w:val="0"/>
-        <w:position w:val="0"/>
-        <w:highlight w:val="none"/>
-        <w:vertAlign w:val="baseline"/>
-      </w:rPr>
-    </w:lvl>
-    <w:lvl w:ilvl="1">
-      <w:start w:val="1"/>
-      <w:numFmt w:val="decimal"/>
-      <w:suff w:val="tab"/>
-      <w:lvlText w:val="%2."/>
-      <w:lvlJc w:val="left"/>
-      <w:pPr>
-        <w:ind w:left="720" w:hanging="360"/>
-      </w:pPr>
-      <w:rPr>
-        <w:rFonts w:hAnsi="Arial Unicode MS"/>
-        <w:b w:val="1"/>
-        <w:bCs w:val="1"/>
-        <w:caps w:val="0"/>
-        <w:smallCaps w:val="0"/>
-        <w:strike w:val="0"/>
-        <w:dstrike w:val="0"/>
-        <w:outline w:val="0"/>
-        <w:emboss w:val="0"/>
-        <w:imprint w:val="0"/>
-        <w:spacing w:val="0"/>
-        <w:w w:val="100"/>
-        <w:kern w:val="0"/>
-        <w:position w:val="0"/>
-        <w:highlight w:val="none"/>
-        <w:vertAlign w:val="baseline"/>
-      </w:rPr>
-    </w:lvl>
-    <w:lvl w:ilvl="2">
-      <w:start w:val="1"/>
-      <w:numFmt w:val="decimal"/>
-      <w:suff w:val="tab"/>
-      <w:lvlText w:val="%3."/>
-      <w:lvlJc w:val="left"/>
-      <w:pPr>
-        <w:ind w:left="1080" w:hanging="360"/>
-      </w:pPr>
-      <w:rPr>
-        <w:rFonts w:hAnsi="Arial Unicode MS"/>
-        <w:b w:val="1"/>
-        <w:bCs w:val="1"/>
-        <w:caps w:val="0"/>
-        <w:smallCaps w:val="0"/>
-        <w:strike w:val="0"/>
-        <w:dstrike w:val="0"/>
-        <w:outline w:val="0"/>
-        <w:emboss w:val="0"/>
-        <w:imprint w:val="0"/>
-        <w:spacing w:val="0"/>
-        <w:w w:val="100"/>
-        <w:kern w:val="0"/>
-        <w:position w:val="0"/>
-        <w:highlight w:val="none"/>
-        <w:vertAlign w:val="baseline"/>
-      </w:rPr>
-    </w:lvl>
-    <w:lvl w:ilvl="3">
-      <w:start w:val="1"/>
-      <w:numFmt w:val="decimal"/>
-      <w:suff w:val="tab"/>
-      <w:lvlText w:val="%4."/>
-      <w:lvlJc w:val="left"/>
-      <w:pPr>
-        <w:ind w:left="1440" w:hanging="360"/>
-      </w:pPr>
-      <w:rPr>
-        <w:rFonts w:hAnsi="Arial Unicode MS"/>
-        <w:b w:val="1"/>
-        <w:bCs w:val="1"/>
-        <w:caps w:val="0"/>
-        <w:smallCaps w:val="0"/>
-        <w:strike w:val="0"/>
-        <w:dstrike w:val="0"/>
-        <w:outline w:val="0"/>
-        <w:emboss w:val="0"/>
-        <w:imprint w:val="0"/>
-        <w:spacing w:val="0"/>
-        <w:w w:val="100"/>
-        <w:kern w:val="0"/>
-        <w:position w:val="0"/>
-        <w:highlight w:val="none"/>
-        <w:vertAlign w:val="baseline"/>
-      </w:rPr>
-    </w:lvl>
-    <w:lvl w:ilvl="4">
-      <w:start w:val="1"/>
-      <w:numFmt w:val="decimal"/>
-      <w:suff w:val="tab"/>
-      <w:lvlText w:val="%5."/>
-      <w:lvlJc w:val="left"/>
-      <w:pPr>
-        <w:ind w:left="1800" w:hanging="360"/>
-      </w:pPr>
-      <w:rPr>
-        <w:rFonts w:hAnsi="Arial Unicode MS"/>
-        <w:b w:val="1"/>
-        <w:bCs w:val="1"/>
-        <w:caps w:val="0"/>
-        <w:smallCaps w:val="0"/>
-        <w:strike w:val="0"/>
-        <w:dstrike w:val="0"/>
-        <w:outline w:val="0"/>
-        <w:emboss w:val="0"/>
-        <w:imprint w:val="0"/>
-        <w:spacing w:val="0"/>
-        <w:w w:val="100"/>
-        <w:kern w:val="0"/>
-        <w:position w:val="0"/>
-        <w:highlight w:val="none"/>
-        <w:vertAlign w:val="baseline"/>
-      </w:rPr>
-    </w:lvl>
-    <w:lvl w:ilvl="5">
-      <w:start w:val="1"/>
-      <w:numFmt w:val="decimal"/>
-      <w:suff w:val="tab"/>
-      <w:lvlText w:val="%6."/>
-      <w:lvlJc w:val="left"/>
-      <w:pPr>
-        <w:ind w:left="2160" w:hanging="360"/>
-      </w:pPr>
-      <w:rPr>
-        <w:rFonts w:hAnsi="Arial Unicode MS"/>
-        <w:b w:val="1"/>
-        <w:bCs w:val="1"/>
-        <w:caps w:val="0"/>
-        <w:smallCaps w:val="0"/>
-        <w:strike w:val="0"/>
-        <w:dstrike w:val="0"/>
-        <w:outline w:val="0"/>
-        <w:emboss w:val="0"/>
-        <w:imprint w:val="0"/>
-        <w:spacing w:val="0"/>
-        <w:w w:val="100"/>
-        <w:kern w:val="0"/>
-        <w:position w:val="0"/>
-        <w:highlight w:val="none"/>
-        <w:vertAlign w:val="baseline"/>
-      </w:rPr>
-    </w:lvl>
-    <w:lvl w:ilvl="6">
-      <w:start w:val="1"/>
-      <w:numFmt w:val="decimal"/>
-      <w:suff w:val="tab"/>
-      <w:lvlText w:val="%7."/>
-      <w:lvlJc w:val="left"/>
-      <w:pPr>
-        <w:ind w:left="2520" w:hanging="360"/>
-      </w:pPr>
-      <w:rPr>
-        <w:rFonts w:hAnsi="Arial Unicode MS"/>
-        <w:b w:val="1"/>
-        <w:bCs w:val="1"/>
-        <w:caps w:val="0"/>
-        <w:smallCaps w:val="0"/>
-        <w:strike w:val="0"/>
-        <w:dstrike w:val="0"/>
-        <w:outline w:val="0"/>
-        <w:emboss w:val="0"/>
-        <w:imprint w:val="0"/>
-        <w:spacing w:val="0"/>
-        <w:w w:val="100"/>
-        <w:kern w:val="0"/>
-        <w:position w:val="0"/>
-        <w:highlight w:val="none"/>
-        <w:vertAlign w:val="baseline"/>
-      </w:rPr>
-    </w:lvl>
-    <w:lvl w:ilvl="7">
-      <w:start w:val="1"/>
-      <w:numFmt w:val="decimal"/>
-      <w:suff w:val="tab"/>
-      <w:lvlText w:val="%8."/>
-      <w:lvlJc w:val="left"/>
-      <w:pPr>
-        <w:ind w:left="2880" w:hanging="360"/>
-      </w:pPr>
-      <w:rPr>
-        <w:rFonts w:hAnsi="Arial Unicode MS"/>
-        <w:b w:val="1"/>
-        <w:bCs w:val="1"/>
-        <w:caps w:val="0"/>
-        <w:smallCaps w:val="0"/>
-        <w:strike w:val="0"/>
-        <w:dstrike w:val="0"/>
-        <w:outline w:val="0"/>
-        <w:emboss w:val="0"/>
-        <w:imprint w:val="0"/>
-        <w:spacing w:val="0"/>
-        <w:w w:val="100"/>
-        <w:kern w:val="0"/>
-        <w:position w:val="0"/>
-        <w:highlight w:val="none"/>
-        <w:vertAlign w:val="baseline"/>
-      </w:rPr>
-    </w:lvl>
-    <w:lvl w:ilvl="8">
-      <w:start w:val="1"/>
-      <w:numFmt w:val="decimal"/>
-      <w:suff w:val="tab"/>
-      <w:lvlText w:val="%9."/>
-      <w:lvlJc w:val="left"/>
-      <w:pPr>
-        <w:ind w:left="3240" w:hanging="360"/>
-      </w:pPr>
-      <w:rPr>
-        <w:rFonts w:hAnsi="Arial Unicode MS"/>
-        <w:b w:val="1"/>
-        <w:bCs w:val="1"/>
-        <w:caps w:val="0"/>
-        <w:smallCaps w:val="0"/>
-        <w:strike w:val="0"/>
-        <w:dstrike w:val="0"/>
-        <w:outline w:val="0"/>
-        <w:emboss w:val="0"/>
-        <w:imprint w:val="0"/>
-        <w:spacing w:val="0"/>
-        <w:w w:val="100"/>
-        <w:kern w:val="0"/>
-        <w:position w:val="0"/>
-        <w:highlight w:val="none"/>
-        <w:vertAlign w:val="baseline"/>
-      </w:rPr>
-    </w:lvl>
-  </w:abstractNum>
   <w:num w:numId="1">
     <w:abstractNumId w:val="1"/>
   </w:num>
@@ -3926,12 +4200,6 @@
     <w:abstractNumId w:val="2"/>
   </w:num>
   <w:num w:numId="7">
-    <w:abstractNumId w:val="5"/>
-  </w:num>
-  <w:num w:numId="8">
-    <w:abstractNumId w:val="4"/>
-  </w:num>
-  <w:num w:numId="9">
     <w:abstractNumId w:val="2"/>
     <w:lvlOverride w:ilvl="0">
       <w:lvl w:ilvl="0">
@@ -4204,7 +4472,7 @@
       </w:lvl>
     </w:lvlOverride>
   </w:num>
-  <w:num w:numId="10">
+  <w:num w:numId="8">
     <w:abstractNumId w:val="2"/>
     <w:lvlOverride w:ilvl="0">
       <w:lvl w:ilvl="0">
@@ -4463,7 +4731,7 @@
       </w:lvl>
     </w:lvlOverride>
   </w:num>
-  <w:num w:numId="11">
+  <w:num w:numId="9">
     <w:abstractNumId w:val="0"/>
     <w:lvlOverride w:ilvl="0">
       <w:lvl w:ilvl="0">
@@ -4899,7 +5167,34 @@
       <w:szCs w:val="22"/>
       <w:u w:val="none"/>
       <w:vertAlign w:val="baseline"/>
-      <w:lang w:val="en-US"/>
+    </w:rPr>
+  </w:style>
+  <w:style w:type="character" w:styleId="None">
+    <w:name w:val="None"/>
+  </w:style>
+  <w:style w:type="character" w:styleId="Hyperlink.0">
+    <w:name w:val="Hyperlink.0"/>
+    <w:basedOn w:val="None"/>
+    <w:next w:val="Hyperlink.0"/>
+    <w:rPr>
+      <w:b w:val="0"/>
+      <w:bCs w:val="0"/>
+    </w:rPr>
+  </w:style>
+  <w:style w:type="character" w:styleId="Link">
+    <w:name w:val="Link"/>
+    <w:rPr>
+      <w:u w:val="single"/>
+    </w:rPr>
+  </w:style>
+  <w:style w:type="character" w:styleId="Hyperlink.1">
+    <w:name w:val="Hyperlink.1"/>
+    <w:basedOn w:val="Link"/>
+    <w:next w:val="Hyperlink.1"/>
+    <w:rPr>
+      <w:b w:val="0"/>
+      <w:bCs w:val="0"/>
+      <w:u w:val="none"/>
     </w:rPr>
   </w:style>
   <w:style w:type="numbering" w:styleId="Bullet Big">
@@ -4915,14 +5210,6 @@
     <w:pPr>
       <w:numPr>
         <w:numId w:val="5"/>
-      </w:numPr>
-    </w:pPr>
-  </w:style>
-  <w:style w:type="numbering" w:styleId="Numbered">
-    <w:name w:val="Numbered"/>
-    <w:pPr>
-      <w:numPr>
-        <w:numId w:val="7"/>
       </w:numPr>
     </w:pPr>
   </w:style>

</xml_diff>

<commit_message>
Add Medium link to resume
</commit_message>
<xml_diff>
--- a/resume.docx
+++ b/resume.docx
@@ -30,44 +30,8 @@
       <w:pPr>
         <w:pStyle w:val="Body"/>
         <w:spacing w:line="288" w:lineRule="auto"/>
-        <w:jc w:val="center"/>
-      </w:pPr>
-      <w:r>
-        <w:rPr>
-          <w:rFonts w:ascii="Arial Unicode MS" w:cs="Arial Unicode MS" w:hAnsi="Arial Unicode MS" w:eastAsia="Arial Unicode MS"/>
-          <w:b w:val="0"/>
-          <w:bCs w:val="0"/>
-          <w:i w:val="0"/>
-          <w:iCs w:val="0"/>
-          <w:sz w:val="20"/>
-          <w:szCs w:val="20"/>
-        </w:rPr>
-        <w:br w:type="textWrapping"/>
-      </w:r>
-      <w:r>
-        <w:rPr>
-          <w:rFonts w:ascii="Trebuchet MS" w:hAnsi="Trebuchet MS"/>
-          <w:b w:val="1"/>
-          <w:bCs w:val="1"/>
-          <w:sz w:val="20"/>
-          <w:szCs w:val="20"/>
-          <w:rtl w:val="0"/>
-          <w:lang w:val="en-US"/>
-        </w:rPr>
-        <w:t>Email:</w:t>
-      </w:r>
-      <w:r>
-        <w:rPr>
-          <w:rFonts w:ascii="Trebuchet MS" w:hAnsi="Trebuchet MS"/>
-          <w:b w:val="0"/>
-          <w:bCs w:val="0"/>
-          <w:sz w:val="20"/>
-          <w:szCs w:val="20"/>
-          <w:rtl w:val="0"/>
-          <w:lang w:val="en-US"/>
-        </w:rPr>
-        <w:t xml:space="preserve"> darren.a.atherton@gmail.com</w:t>
-      </w:r>
+        <w:jc w:val="left"/>
+      </w:pPr>
     </w:p>
     <w:p>
       <w:pPr>
@@ -85,19 +49,7 @@
           <w:rtl w:val="0"/>
           <w:lang w:val="en-US"/>
         </w:rPr>
-        <w:t>GitHub:</w:t>
-      </w:r>
-      <w:r>
-        <w:rPr>
-          <w:rFonts w:ascii="Trebuchet MS" w:hAnsi="Trebuchet MS"/>
-          <w:b w:val="0"/>
-          <w:bCs w:val="0"/>
-          <w:sz w:val="20"/>
-          <w:szCs w:val="20"/>
-          <w:rtl w:val="0"/>
-          <w:lang w:val="en-US"/>
-        </w:rPr>
-        <w:t xml:space="preserve"> </w:t>
+        <w:t xml:space="preserve">Website: </w:t>
       </w:r>
       <w:r>
         <w:rPr>
@@ -107,6 +59,7 @@
           <w:bCs w:val="0"/>
           <w:sz w:val="20"/>
           <w:szCs w:val="20"/>
+          <w:u w:val="none"/>
         </w:rPr>
         <w:fldChar w:fldCharType="begin" w:fldLock="0"/>
       </w:r>
@@ -118,8 +71,9 @@
           <w:bCs w:val="0"/>
           <w:sz w:val="20"/>
           <w:szCs w:val="20"/>
-        </w:rPr>
-        <w:instrText xml:space="preserve"> HYPERLINK "http://github.com/DarrenAtherton49"</w:instrText>
+          <w:u w:val="none"/>
+        </w:rPr>
+        <w:instrText xml:space="preserve"> HYPERLINK "http://darrenatherton.co.uk"</w:instrText>
       </w:r>
       <w:r>
         <w:rPr>
@@ -129,6 +83,7 @@
           <w:bCs w:val="0"/>
           <w:sz w:val="20"/>
           <w:szCs w:val="20"/>
+          <w:u w:val="none"/>
         </w:rPr>
         <w:fldChar w:fldCharType="separate" w:fldLock="0"/>
       </w:r>
@@ -140,10 +95,11 @@
           <w:bCs w:val="0"/>
           <w:sz w:val="20"/>
           <w:szCs w:val="20"/>
-          <w:rtl w:val="0"/>
-          <w:lang w:val="en-US"/>
-        </w:rPr>
-        <w:t>https://github.com/DarrenAtherton49</w:t>
+          <w:u w:val="none"/>
+          <w:rtl w:val="0"/>
+          <w:lang w:val="en-US"/>
+        </w:rPr>
+        <w:t>http://darrenatherton.co.uk</w:t>
       </w:r>
       <w:r>
         <w:rPr>
@@ -157,16 +113,39 @@
       </w:r>
       <w:r>
         <w:rPr>
-          <w:rStyle w:val="None"/>
-          <w:rFonts w:ascii="Trebuchet MS" w:hAnsi="Trebuchet MS"/>
-          <w:b w:val="1"/>
-          <w:bCs w:val="1"/>
-          <w:sz w:val="20"/>
-          <w:szCs w:val="20"/>
-          <w:rtl w:val="0"/>
-          <w:lang w:val="en-US"/>
-        </w:rPr>
-        <w:t xml:space="preserve">             LinkedIn: </w:t>
+          <w:rFonts w:ascii="Trebuchet MS" w:hAnsi="Trebuchet MS"/>
+          <w:b w:val="0"/>
+          <w:bCs w:val="0"/>
+          <w:sz w:val="20"/>
+          <w:szCs w:val="20"/>
+          <w:rtl w:val="0"/>
+          <w:lang w:val="en-US"/>
+        </w:rPr>
+        <w:t xml:space="preserve">                          </w:t>
+      </w:r>
+      <w:r>
+        <w:rPr>
+          <w:rFonts w:ascii="Trebuchet MS" w:hAnsi="Trebuchet MS"/>
+          <w:b w:val="1"/>
+          <w:bCs w:val="1"/>
+          <w:sz w:val="20"/>
+          <w:szCs w:val="20"/>
+          <w:rtl w:val="0"/>
+          <w:lang w:val="en-US"/>
+        </w:rPr>
+        <w:t>Email:</w:t>
+      </w:r>
+      <w:r>
+        <w:rPr>
+          <w:rFonts w:ascii="Trebuchet MS" w:hAnsi="Trebuchet MS"/>
+          <w:b w:val="0"/>
+          <w:bCs w:val="0"/>
+          <w:sz w:val="20"/>
+          <w:szCs w:val="20"/>
+          <w:rtl w:val="0"/>
+          <w:lang w:val="en-US"/>
+        </w:rPr>
+        <w:t xml:space="preserve"> </w:t>
       </w:r>
       <w:r>
         <w:rPr>
@@ -176,6 +155,7 @@
           <w:bCs w:val="0"/>
           <w:sz w:val="20"/>
           <w:szCs w:val="20"/>
+          <w:u w:val="none"/>
         </w:rPr>
         <w:fldChar w:fldCharType="begin" w:fldLock="0"/>
       </w:r>
@@ -187,8 +167,9 @@
           <w:bCs w:val="0"/>
           <w:sz w:val="20"/>
           <w:szCs w:val="20"/>
-        </w:rPr>
-        <w:instrText xml:space="preserve"> HYPERLINK "http://www.linkedin.com/in/darrenatherton"</w:instrText>
+          <w:u w:val="none"/>
+        </w:rPr>
+        <w:instrText xml:space="preserve"> HYPERLINK "mailto:darren.a.atherton@gmail.com?subject="</w:instrText>
       </w:r>
       <w:r>
         <w:rPr>
@@ -198,6 +179,7 @@
           <w:bCs w:val="0"/>
           <w:sz w:val="20"/>
           <w:szCs w:val="20"/>
+          <w:u w:val="none"/>
         </w:rPr>
         <w:fldChar w:fldCharType="separate" w:fldLock="0"/>
       </w:r>
@@ -209,10 +191,11 @@
           <w:bCs w:val="0"/>
           <w:sz w:val="20"/>
           <w:szCs w:val="20"/>
-          <w:rtl w:val="0"/>
-          <w:lang w:val="en-US"/>
-        </w:rPr>
-        <w:t>https://linkedin.com/in/darrenatherton</w:t>
+          <w:u w:val="none"/>
+          <w:rtl w:val="0"/>
+          <w:lang w:val="en-US"/>
+        </w:rPr>
+        <w:t>darren.a.atherton@gmail.com</w:t>
       </w:r>
       <w:r>
         <w:rPr>
@@ -233,16 +216,27 @@
       </w:pPr>
       <w:r>
         <w:rPr>
-          <w:rStyle w:val="None"/>
-          <w:rFonts w:ascii="Trebuchet MS" w:hAnsi="Trebuchet MS"/>
-          <w:b w:val="1"/>
-          <w:bCs w:val="1"/>
-          <w:sz w:val="20"/>
-          <w:szCs w:val="20"/>
-          <w:rtl w:val="0"/>
-          <w:lang w:val="en-US"/>
-        </w:rPr>
-        <w:t xml:space="preserve">Website: </w:t>
+          <w:rFonts w:ascii="Trebuchet MS" w:hAnsi="Trebuchet MS"/>
+          <w:b w:val="1"/>
+          <w:bCs w:val="1"/>
+          <w:sz w:val="20"/>
+          <w:szCs w:val="20"/>
+          <w:rtl w:val="0"/>
+          <w:lang w:val="en-US"/>
+        </w:rPr>
+        <w:t>GitHub:</w:t>
+      </w:r>
+      <w:r>
+        <w:rPr>
+          <w:rFonts w:ascii="Trebuchet MS" w:hAnsi="Trebuchet MS"/>
+          <w:b w:val="0"/>
+          <w:bCs w:val="0"/>
+          <w:sz w:val="20"/>
+          <w:szCs w:val="20"/>
+          <w:rtl w:val="0"/>
+          <w:lang w:val="en-US"/>
+        </w:rPr>
+        <w:t xml:space="preserve"> </w:t>
       </w:r>
       <w:r>
         <w:rPr>
@@ -252,7 +246,6 @@
           <w:bCs w:val="0"/>
           <w:sz w:val="20"/>
           <w:szCs w:val="20"/>
-          <w:u w:val="none"/>
         </w:rPr>
         <w:fldChar w:fldCharType="begin" w:fldLock="0"/>
       </w:r>
@@ -264,9 +257,8 @@
           <w:bCs w:val="0"/>
           <w:sz w:val="20"/>
           <w:szCs w:val="20"/>
-          <w:u w:val="none"/>
-        </w:rPr>
-        <w:instrText xml:space="preserve"> HYPERLINK "http://darrenatherton.co.uk"</w:instrText>
+        </w:rPr>
+        <w:instrText xml:space="preserve"> HYPERLINK "http://github.com/DarrenAtherton49"</w:instrText>
       </w:r>
       <w:r>
         <w:rPr>
@@ -276,7 +268,6 @@
           <w:bCs w:val="0"/>
           <w:sz w:val="20"/>
           <w:szCs w:val="20"/>
-          <w:u w:val="none"/>
         </w:rPr>
         <w:fldChar w:fldCharType="separate" w:fldLock="0"/>
       </w:r>
@@ -288,11 +279,10 @@
           <w:bCs w:val="0"/>
           <w:sz w:val="20"/>
           <w:szCs w:val="20"/>
-          <w:u w:val="none"/>
-          <w:rtl w:val="0"/>
-          <w:lang w:val="en-US"/>
-        </w:rPr>
-        <w:t>http://darrenatherton.co.uk</w:t>
+          <w:rtl w:val="0"/>
+          <w:lang w:val="en-US"/>
+        </w:rPr>
+        <w:t>https://github.com/DarrenAtherton49</w:t>
       </w:r>
       <w:r>
         <w:rPr>
@@ -306,29 +296,104 @@
       </w:r>
       <w:r>
         <w:rPr>
-          <w:rStyle w:val="Hyperlink.0"/>
-          <w:rFonts w:ascii="Trebuchet MS" w:hAnsi="Trebuchet MS"/>
-          <w:b w:val="0"/>
-          <w:bCs w:val="0"/>
-          <w:sz w:val="20"/>
-          <w:szCs w:val="20"/>
-          <w:rtl w:val="0"/>
-          <w:lang w:val="en-US"/>
+          <w:rStyle w:val="None"/>
+          <w:rFonts w:ascii="Trebuchet MS" w:hAnsi="Trebuchet MS"/>
+          <w:b w:val="1"/>
+          <w:bCs w:val="1"/>
+          <w:sz w:val="20"/>
+          <w:szCs w:val="20"/>
+          <w:rtl w:val="0"/>
+          <w:lang w:val="en-US"/>
+        </w:rPr>
+        <w:t xml:space="preserve">             LinkedIn: </w:t>
+      </w:r>
+      <w:r>
+        <w:rPr>
+          <w:rStyle w:val="Hyperlink.1"/>
+          <w:rFonts w:ascii="Trebuchet MS" w:cs="Trebuchet MS" w:hAnsi="Trebuchet MS" w:eastAsia="Trebuchet MS"/>
+          <w:b w:val="0"/>
+          <w:bCs w:val="0"/>
+          <w:sz w:val="20"/>
+          <w:szCs w:val="20"/>
+        </w:rPr>
+        <w:fldChar w:fldCharType="begin" w:fldLock="0"/>
+      </w:r>
+      <w:r>
+        <w:rPr>
+          <w:rStyle w:val="Hyperlink.1"/>
+          <w:rFonts w:ascii="Trebuchet MS" w:cs="Trebuchet MS" w:hAnsi="Trebuchet MS" w:eastAsia="Trebuchet MS"/>
+          <w:b w:val="0"/>
+          <w:bCs w:val="0"/>
+          <w:sz w:val="20"/>
+          <w:szCs w:val="20"/>
+        </w:rPr>
+        <w:instrText xml:space="preserve"> HYPERLINK "http://www.linkedin.com/in/darrenatherton"</w:instrText>
+      </w:r>
+      <w:r>
+        <w:rPr>
+          <w:rStyle w:val="Hyperlink.1"/>
+          <w:rFonts w:ascii="Trebuchet MS" w:cs="Trebuchet MS" w:hAnsi="Trebuchet MS" w:eastAsia="Trebuchet MS"/>
+          <w:b w:val="0"/>
+          <w:bCs w:val="0"/>
+          <w:sz w:val="20"/>
+          <w:szCs w:val="20"/>
+        </w:rPr>
+        <w:fldChar w:fldCharType="separate" w:fldLock="0"/>
+      </w:r>
+      <w:r>
+        <w:rPr>
+          <w:rStyle w:val="Hyperlink.1"/>
+          <w:rFonts w:ascii="Trebuchet MS" w:hAnsi="Trebuchet MS"/>
+          <w:b w:val="0"/>
+          <w:bCs w:val="0"/>
+          <w:sz w:val="20"/>
+          <w:szCs w:val="20"/>
+          <w:rtl w:val="0"/>
+          <w:lang w:val="en-US"/>
+        </w:rPr>
+        <w:t>https://linkedin.com/in/darrenatherton</w:t>
+      </w:r>
+      <w:r>
+        <w:rPr>
+          <w:rFonts w:ascii="Trebuchet MS" w:cs="Trebuchet MS" w:hAnsi="Trebuchet MS" w:eastAsia="Trebuchet MS"/>
+          <w:b w:val="1"/>
+          <w:bCs w:val="1"/>
+          <w:sz w:val="20"/>
+          <w:szCs w:val="20"/>
+        </w:rPr>
+        <w:fldChar w:fldCharType="end" w:fldLock="0"/>
+      </w:r>
+    </w:p>
+    <w:p>
+      <w:pPr>
+        <w:pStyle w:val="Body"/>
+        <w:spacing w:line="288" w:lineRule="auto"/>
+        <w:jc w:val="left"/>
+      </w:pPr>
+      <w:r>
+        <w:rPr>
+          <w:rStyle w:val="None"/>
+          <w:rFonts w:ascii="Trebuchet MS" w:hAnsi="Trebuchet MS"/>
+          <w:b w:val="1"/>
+          <w:bCs w:val="1"/>
+          <w:sz w:val="20"/>
+          <w:szCs w:val="20"/>
+          <w:rtl w:val="0"/>
+          <w:lang w:val="en-US"/>
+        </w:rPr>
+        <w:t>Medium:</w:t>
+      </w:r>
+      <w:r>
+        <w:rPr>
+          <w:rStyle w:val="None"/>
+          <w:rFonts w:ascii="Trebuchet MS" w:hAnsi="Trebuchet MS"/>
+          <w:b w:val="1"/>
+          <w:bCs w:val="1"/>
+          <w:sz w:val="20"/>
+          <w:szCs w:val="20"/>
+          <w:rtl w:val="0"/>
         </w:rPr>
         <w:t xml:space="preserve"> </w:t>
-      </w:r>
-      <w:r>
-        <w:rPr>
-          <w:rStyle w:val="None"/>
-          <w:rFonts w:ascii="Trebuchet MS" w:hAnsi="Trebuchet MS"/>
-          <w:b w:val="1"/>
-          <w:bCs w:val="1"/>
-          <w:sz w:val="20"/>
-          <w:szCs w:val="20"/>
-          <w:rtl w:val="0"/>
-          <w:lang w:val="en-US"/>
-        </w:rPr>
-        <w:t xml:space="preserve">                         Twitter: </w:t>
       </w:r>
       <w:r>
         <w:rPr>
@@ -338,6 +403,7 @@
           <w:bCs w:val="0"/>
           <w:sz w:val="20"/>
           <w:szCs w:val="20"/>
+          <w:u w:val="none"/>
         </w:rPr>
         <w:fldChar w:fldCharType="begin" w:fldLock="0"/>
       </w:r>
@@ -349,8 +415,9 @@
           <w:bCs w:val="0"/>
           <w:sz w:val="20"/>
           <w:szCs w:val="20"/>
-        </w:rPr>
-        <w:instrText xml:space="preserve"> HYPERLINK "https://twitter.com/DarrenAtherton"</w:instrText>
+          <w:u w:val="none"/>
+        </w:rPr>
+        <w:instrText xml:space="preserve"> HYPERLINK "https://medium.com/@DarrenAtherton"</w:instrText>
       </w:r>
       <w:r>
         <w:rPr>
@@ -360,12 +427,83 @@
           <w:bCs w:val="0"/>
           <w:sz w:val="20"/>
           <w:szCs w:val="20"/>
+          <w:u w:val="none"/>
         </w:rPr>
         <w:fldChar w:fldCharType="separate" w:fldLock="0"/>
       </w:r>
       <w:r>
         <w:rPr>
           <w:rStyle w:val="Hyperlink.0"/>
+          <w:rFonts w:ascii="Trebuchet MS" w:hAnsi="Trebuchet MS"/>
+          <w:b w:val="0"/>
+          <w:bCs w:val="0"/>
+          <w:sz w:val="20"/>
+          <w:szCs w:val="20"/>
+          <w:u w:val="none"/>
+          <w:rtl w:val="0"/>
+          <w:lang w:val="en-US"/>
+        </w:rPr>
+        <w:t>https://medium.com/@DarrenAtherton</w:t>
+      </w:r>
+      <w:r>
+        <w:rPr>
+          <w:rFonts w:ascii="Trebuchet MS" w:cs="Trebuchet MS" w:hAnsi="Trebuchet MS" w:eastAsia="Trebuchet MS"/>
+          <w:b w:val="1"/>
+          <w:bCs w:val="1"/>
+          <w:sz w:val="20"/>
+          <w:szCs w:val="20"/>
+        </w:rPr>
+        <w:fldChar w:fldCharType="end" w:fldLock="0"/>
+      </w:r>
+      <w:r>
+        <w:rPr>
+          <w:rStyle w:val="None"/>
+          <w:rFonts w:ascii="Trebuchet MS" w:hAnsi="Trebuchet MS"/>
+          <w:b w:val="1"/>
+          <w:bCs w:val="1"/>
+          <w:sz w:val="20"/>
+          <w:szCs w:val="20"/>
+          <w:rtl w:val="0"/>
+          <w:lang w:val="en-US"/>
+        </w:rPr>
+        <w:t xml:space="preserve">          Twitter: </w:t>
+      </w:r>
+      <w:r>
+        <w:rPr>
+          <w:rStyle w:val="Hyperlink.1"/>
+          <w:rFonts w:ascii="Trebuchet MS" w:cs="Trebuchet MS" w:hAnsi="Trebuchet MS" w:eastAsia="Trebuchet MS"/>
+          <w:b w:val="0"/>
+          <w:bCs w:val="0"/>
+          <w:sz w:val="20"/>
+          <w:szCs w:val="20"/>
+        </w:rPr>
+        <w:fldChar w:fldCharType="begin" w:fldLock="0"/>
+      </w:r>
+      <w:r>
+        <w:rPr>
+          <w:rStyle w:val="Hyperlink.1"/>
+          <w:rFonts w:ascii="Trebuchet MS" w:cs="Trebuchet MS" w:hAnsi="Trebuchet MS" w:eastAsia="Trebuchet MS"/>
+          <w:b w:val="0"/>
+          <w:bCs w:val="0"/>
+          <w:sz w:val="20"/>
+          <w:szCs w:val="20"/>
+        </w:rPr>
+        <w:instrText xml:space="preserve"> HYPERLINK "https://twitter.com/DarrenAtherton"</w:instrText>
+      </w:r>
+      <w:r>
+        <w:rPr>
+          <w:rStyle w:val="Hyperlink.1"/>
+          <w:rFonts w:ascii="Trebuchet MS" w:cs="Trebuchet MS" w:hAnsi="Trebuchet MS" w:eastAsia="Trebuchet MS"/>
+          <w:b w:val="0"/>
+          <w:bCs w:val="0"/>
+          <w:sz w:val="20"/>
+          <w:szCs w:val="20"/>
+        </w:rPr>
+        <w:fldChar w:fldCharType="separate" w:fldLock="0"/>
+      </w:r>
+      <w:r>
+        <w:rPr>
+          <w:rStyle w:val="Hyperlink.1"/>
           <w:rFonts w:ascii="Trebuchet MS" w:hAnsi="Trebuchet MS"/>
           <w:b w:val="0"/>
           <w:bCs w:val="0"/>
@@ -910,7 +1048,7 @@
       </w:pPr>
       <w:r>
         <w:rPr>
-          <w:rStyle w:val="Hyperlink.0"/>
+          <w:rStyle w:val="Hyperlink.1"/>
           <w:rFonts w:ascii="Trebuchet MS" w:hAnsi="Trebuchet MS"/>
           <w:sz w:val="20"/>
           <w:szCs w:val="20"/>
@@ -933,7 +1071,7 @@
       </w:r>
       <w:r>
         <w:rPr>
-          <w:rStyle w:val="Hyperlink.0"/>
+          <w:rStyle w:val="Hyperlink.1"/>
           <w:rFonts w:ascii="Trebuchet MS" w:hAnsi="Trebuchet MS"/>
           <w:sz w:val="20"/>
           <w:szCs w:val="20"/>
@@ -1844,7 +1982,7 @@
       </w:r>
       <w:r>
         <w:rPr>
-          <w:rStyle w:val="Hyperlink.0"/>
+          <w:rStyle w:val="Hyperlink.1"/>
           <w:rFonts w:ascii="Trebuchet MS" w:hAnsi="Trebuchet MS"/>
           <w:b w:val="0"/>
           <w:bCs w:val="0"/>
@@ -1891,7 +2029,7 @@
       </w:r>
       <w:r>
         <w:rPr>
-          <w:rStyle w:val="Hyperlink.0"/>
+          <w:rStyle w:val="Hyperlink.1"/>
           <w:rFonts w:ascii="Trebuchet MS" w:hAnsi="Trebuchet MS" w:hint="default"/>
           <w:b w:val="0"/>
           <w:bCs w:val="0"/>
@@ -1905,7 +2043,7 @@
       </w:r>
       <w:r>
         <w:rPr>
-          <w:rStyle w:val="Hyperlink.0"/>
+          <w:rStyle w:val="Hyperlink.1"/>
           <w:rFonts w:ascii="Trebuchet MS" w:hAnsi="Trebuchet MS"/>
           <w:b w:val="0"/>
           <w:bCs w:val="0"/>
@@ -1919,7 +2057,7 @@
       </w:r>
       <w:r>
         <w:rPr>
-          <w:rStyle w:val="Hyperlink.0"/>
+          <w:rStyle w:val="Hyperlink.1"/>
           <w:rFonts w:ascii="Trebuchet MS" w:hAnsi="Trebuchet MS" w:hint="default"/>
           <w:b w:val="0"/>
           <w:bCs w:val="0"/>
@@ -1933,7 +2071,7 @@
       </w:r>
       <w:r>
         <w:rPr>
-          <w:rStyle w:val="Hyperlink.0"/>
+          <w:rStyle w:val="Hyperlink.1"/>
           <w:rFonts w:ascii="Trebuchet MS" w:hAnsi="Trebuchet MS"/>
           <w:b w:val="0"/>
           <w:bCs w:val="0"/>
@@ -1947,7 +2085,7 @@
       </w:r>
       <w:r>
         <w:rPr>
-          <w:rStyle w:val="Hyperlink.0"/>
+          <w:rStyle w:val="Hyperlink.1"/>
           <w:rFonts w:ascii="Trebuchet MS" w:hAnsi="Trebuchet MS"/>
           <w:b w:val="0"/>
           <w:bCs w:val="0"/>
@@ -1961,7 +2099,7 @@
       </w:r>
       <w:r>
         <w:rPr>
-          <w:rStyle w:val="Hyperlink.0"/>
+          <w:rStyle w:val="Hyperlink.1"/>
           <w:rFonts w:ascii="Trebuchet MS" w:hAnsi="Trebuchet MS"/>
           <w:b w:val="0"/>
           <w:bCs w:val="0"/>
@@ -1975,7 +2113,7 @@
       </w:r>
       <w:r>
         <w:rPr>
-          <w:rStyle w:val="Hyperlink.0"/>
+          <w:rStyle w:val="Hyperlink.1"/>
           <w:rFonts w:ascii="Trebuchet MS" w:hAnsi="Trebuchet MS"/>
           <w:b w:val="0"/>
           <w:bCs w:val="0"/>
@@ -1989,7 +2127,7 @@
       </w:r>
       <w:r>
         <w:rPr>
-          <w:rStyle w:val="Hyperlink.0"/>
+          <w:rStyle w:val="Hyperlink.1"/>
           <w:rFonts w:ascii="Trebuchet MS" w:hAnsi="Trebuchet MS"/>
           <w:b w:val="0"/>
           <w:bCs w:val="0"/>
@@ -2217,7 +2355,7 @@
       </w:r>
       <w:r>
         <w:rPr>
-          <w:rStyle w:val="Hyperlink.0"/>
+          <w:rStyle w:val="Hyperlink.1"/>
           <w:rFonts w:ascii="Trebuchet MS" w:hAnsi="Trebuchet MS" w:hint="default"/>
           <w:b w:val="0"/>
           <w:bCs w:val="0"/>
@@ -2230,7 +2368,7 @@
       </w:r>
       <w:r>
         <w:rPr>
-          <w:rStyle w:val="Hyperlink.0"/>
+          <w:rStyle w:val="Hyperlink.1"/>
           <w:rFonts w:ascii="Trebuchet MS" w:hAnsi="Trebuchet MS"/>
           <w:b w:val="0"/>
           <w:bCs w:val="0"/>
@@ -2243,7 +2381,7 @@
       </w:r>
       <w:r>
         <w:rPr>
-          <w:rStyle w:val="Hyperlink.0"/>
+          <w:rStyle w:val="Hyperlink.1"/>
           <w:rFonts w:ascii="Trebuchet MS" w:hAnsi="Trebuchet MS" w:hint="default"/>
           <w:b w:val="0"/>
           <w:bCs w:val="0"/>
@@ -2256,7 +2394,7 @@
       </w:r>
       <w:r>
         <w:rPr>
-          <w:rStyle w:val="Hyperlink.0"/>
+          <w:rStyle w:val="Hyperlink.1"/>
           <w:rFonts w:ascii="Trebuchet MS" w:hAnsi="Trebuchet MS"/>
           <w:b w:val="0"/>
           <w:bCs w:val="0"/>
@@ -2269,7 +2407,7 @@
       </w:r>
       <w:r>
         <w:rPr>
-          <w:rStyle w:val="Hyperlink.0"/>
+          <w:rStyle w:val="Hyperlink.1"/>
           <w:rFonts w:ascii="Trebuchet MS" w:hAnsi="Trebuchet MS" w:hint="default"/>
           <w:b w:val="0"/>
           <w:bCs w:val="0"/>
@@ -2282,7 +2420,7 @@
       </w:r>
       <w:r>
         <w:rPr>
-          <w:rStyle w:val="Hyperlink.0"/>
+          <w:rStyle w:val="Hyperlink.1"/>
           <w:rFonts w:ascii="Trebuchet MS" w:hAnsi="Trebuchet MS"/>
           <w:b w:val="0"/>
           <w:bCs w:val="0"/>
@@ -2295,7 +2433,7 @@
       </w:r>
       <w:r>
         <w:rPr>
-          <w:rStyle w:val="Hyperlink.0"/>
+          <w:rStyle w:val="Hyperlink.1"/>
           <w:rFonts w:ascii="Trebuchet MS" w:hAnsi="Trebuchet MS" w:hint="default"/>
           <w:b w:val="0"/>
           <w:bCs w:val="0"/>
@@ -2308,7 +2446,7 @@
       </w:r>
       <w:r>
         <w:rPr>
-          <w:rStyle w:val="Hyperlink.0"/>
+          <w:rStyle w:val="Hyperlink.1"/>
           <w:rFonts w:ascii="Trebuchet MS" w:hAnsi="Trebuchet MS"/>
           <w:b w:val="0"/>
           <w:bCs w:val="0"/>
@@ -2348,7 +2486,7 @@
       </w:pPr>
       <w:r>
         <w:rPr>
-          <w:rStyle w:val="Hyperlink.0"/>
+          <w:rStyle w:val="Hyperlink.1"/>
           <w:rFonts w:ascii="Trebuchet MS" w:hAnsi="Trebuchet MS"/>
           <w:b w:val="0"/>
           <w:bCs w:val="0"/>
@@ -2398,7 +2536,7 @@
       </w:r>
       <w:r>
         <w:rPr>
-          <w:rStyle w:val="Hyperlink.0"/>
+          <w:rStyle w:val="Hyperlink.1"/>
           <w:rFonts w:ascii="Trebuchet MS" w:hAnsi="Trebuchet MS"/>
           <w:b w:val="0"/>
           <w:bCs w:val="0"/>
@@ -2439,7 +2577,7 @@
       </w:pPr>
       <w:r>
         <w:rPr>
-          <w:rStyle w:val="Hyperlink.0"/>
+          <w:rStyle w:val="Hyperlink.1"/>
           <w:rFonts w:ascii="Trebuchet MS" w:hAnsi="Trebuchet MS"/>
           <w:b w:val="0"/>
           <w:bCs w:val="0"/>
@@ -2495,7 +2633,7 @@
       </w:r>
       <w:r>
         <w:rPr>
-          <w:rStyle w:val="Hyperlink.0"/>
+          <w:rStyle w:val="Hyperlink.1"/>
           <w:rFonts w:ascii="Trebuchet MS" w:hAnsi="Trebuchet MS"/>
           <w:b w:val="0"/>
           <w:bCs w:val="0"/>
@@ -2509,7 +2647,7 @@
       </w:r>
       <w:r>
         <w:rPr>
-          <w:rStyle w:val="Hyperlink.0"/>
+          <w:rStyle w:val="Hyperlink.1"/>
           <w:rFonts w:ascii="Trebuchet MS" w:hAnsi="Trebuchet MS" w:hint="default"/>
           <w:b w:val="0"/>
           <w:bCs w:val="0"/>
@@ -2523,7 +2661,7 @@
       </w:r>
       <w:r>
         <w:rPr>
-          <w:rStyle w:val="Hyperlink.0"/>
+          <w:rStyle w:val="Hyperlink.1"/>
           <w:rFonts w:ascii="Trebuchet MS" w:hAnsi="Trebuchet MS"/>
           <w:b w:val="0"/>
           <w:bCs w:val="0"/>
@@ -2594,7 +2732,7 @@
       </w:pPr>
       <w:r>
         <w:rPr>
-          <w:rStyle w:val="Hyperlink.0"/>
+          <w:rStyle w:val="Hyperlink.1"/>
           <w:rFonts w:ascii="Trebuchet MS" w:hAnsi="Trebuchet MS"/>
           <w:b w:val="0"/>
           <w:bCs w:val="0"/>
@@ -2608,7 +2746,7 @@
       </w:r>
       <w:r>
         <w:rPr>
-          <w:rStyle w:val="Hyperlink.0"/>
+          <w:rStyle w:val="Hyperlink.1"/>
           <w:rFonts w:ascii="Trebuchet MS" w:hAnsi="Trebuchet MS"/>
           <w:b w:val="0"/>
           <w:bCs w:val="0"/>
@@ -2621,7 +2759,7 @@
       </w:r>
       <w:r>
         <w:rPr>
-          <w:rStyle w:val="Hyperlink.0"/>
+          <w:rStyle w:val="Hyperlink.1"/>
           <w:rFonts w:ascii="Trebuchet MS" w:hAnsi="Trebuchet MS"/>
           <w:b w:val="0"/>
           <w:bCs w:val="0"/>
@@ -2635,7 +2773,7 @@
       </w:r>
       <w:r>
         <w:rPr>
-          <w:rStyle w:val="Hyperlink.0"/>
+          <w:rStyle w:val="Hyperlink.1"/>
           <w:rFonts w:ascii="Trebuchet MS" w:hAnsi="Trebuchet MS"/>
           <w:b w:val="0"/>
           <w:bCs w:val="0"/>
@@ -2648,7 +2786,7 @@
       </w:r>
       <w:r>
         <w:rPr>
-          <w:rStyle w:val="Hyperlink.0"/>
+          <w:rStyle w:val="Hyperlink.1"/>
           <w:rFonts w:ascii="Trebuchet MS" w:hAnsi="Trebuchet MS"/>
           <w:b w:val="0"/>
           <w:bCs w:val="0"/>
@@ -2662,7 +2800,7 @@
       </w:r>
       <w:r>
         <w:rPr>
-          <w:rStyle w:val="Hyperlink.0"/>
+          <w:rStyle w:val="Hyperlink.1"/>
           <w:rFonts w:ascii="Trebuchet MS" w:hAnsi="Trebuchet MS"/>
           <w:b w:val="0"/>
           <w:bCs w:val="0"/>
@@ -2675,7 +2813,7 @@
       </w:r>
       <w:r>
         <w:rPr>
-          <w:rStyle w:val="Hyperlink.0"/>
+          <w:rStyle w:val="Hyperlink.1"/>
           <w:rFonts w:ascii="Trebuchet MS" w:hAnsi="Trebuchet MS"/>
           <w:b w:val="0"/>
           <w:bCs w:val="0"/>
@@ -2689,7 +2827,7 @@
       </w:r>
       <w:r>
         <w:rPr>
-          <w:rStyle w:val="Hyperlink.0"/>
+          <w:rStyle w:val="Hyperlink.1"/>
           <w:rFonts w:ascii="Trebuchet MS" w:hAnsi="Trebuchet MS"/>
           <w:b w:val="0"/>
           <w:bCs w:val="0"/>
@@ -2702,7 +2840,7 @@
       </w:r>
       <w:r>
         <w:rPr>
-          <w:rStyle w:val="Hyperlink.0"/>
+          <w:rStyle w:val="Hyperlink.1"/>
           <w:rFonts w:ascii="Trebuchet MS" w:hAnsi="Trebuchet MS"/>
           <w:b w:val="0"/>
           <w:bCs w:val="0"/>
@@ -2716,7 +2854,7 @@
       </w:r>
       <w:r>
         <w:rPr>
-          <w:rStyle w:val="Hyperlink.0"/>
+          <w:rStyle w:val="Hyperlink.1"/>
           <w:rFonts w:ascii="Trebuchet MS" w:hAnsi="Trebuchet MS"/>
           <w:b w:val="0"/>
           <w:bCs w:val="0"/>
@@ -2729,7 +2867,7 @@
       </w:r>
       <w:r>
         <w:rPr>
-          <w:rStyle w:val="Hyperlink.0"/>
+          <w:rStyle w:val="Hyperlink.1"/>
           <w:rFonts w:ascii="Trebuchet MS" w:hAnsi="Trebuchet MS"/>
           <w:b w:val="0"/>
           <w:bCs w:val="0"/>
@@ -2743,7 +2881,7 @@
       </w:r>
       <w:r>
         <w:rPr>
-          <w:rStyle w:val="Hyperlink.0"/>
+          <w:rStyle w:val="Hyperlink.1"/>
           <w:rFonts w:ascii="Trebuchet MS" w:hAnsi="Trebuchet MS"/>
           <w:b w:val="0"/>
           <w:bCs w:val="0"/>
@@ -2756,7 +2894,7 @@
       </w:r>
       <w:r>
         <w:rPr>
-          <w:rStyle w:val="Hyperlink.0"/>
+          <w:rStyle w:val="Hyperlink.1"/>
           <w:rFonts w:ascii="Trebuchet MS" w:hAnsi="Trebuchet MS"/>
           <w:b w:val="0"/>
           <w:bCs w:val="0"/>
@@ -2770,7 +2908,7 @@
       </w:r>
       <w:r>
         <w:rPr>
-          <w:rStyle w:val="Hyperlink.0"/>
+          <w:rStyle w:val="Hyperlink.1"/>
           <w:rFonts w:ascii="Trebuchet MS" w:hAnsi="Trebuchet MS"/>
           <w:b w:val="0"/>
           <w:bCs w:val="0"/>
@@ -2783,7 +2921,7 @@
       </w:r>
       <w:r>
         <w:rPr>
-          <w:rStyle w:val="Hyperlink.0"/>
+          <w:rStyle w:val="Hyperlink.1"/>
           <w:rFonts w:ascii="Trebuchet MS" w:hAnsi="Trebuchet MS"/>
           <w:b w:val="0"/>
           <w:bCs w:val="0"/>
@@ -2817,7 +2955,7 @@
       </w:pPr>
       <w:r>
         <w:rPr>
-          <w:rStyle w:val="Hyperlink.0"/>
+          <w:rStyle w:val="Hyperlink.1"/>
           <w:rFonts w:ascii="Trebuchet MS" w:hAnsi="Trebuchet MS"/>
           <w:b w:val="0"/>
           <w:bCs w:val="0"/>
@@ -2831,7 +2969,7 @@
       </w:r>
       <w:r>
         <w:rPr>
-          <w:rStyle w:val="Hyperlink.0"/>
+          <w:rStyle w:val="Hyperlink.1"/>
           <w:rFonts w:ascii="Trebuchet MS" w:hAnsi="Trebuchet MS"/>
           <w:b w:val="0"/>
           <w:bCs w:val="0"/>
@@ -2845,7 +2983,7 @@
       </w:r>
       <w:r>
         <w:rPr>
-          <w:rStyle w:val="Hyperlink.0"/>
+          <w:rStyle w:val="Hyperlink.1"/>
           <w:rFonts w:ascii="Trebuchet MS" w:hAnsi="Trebuchet MS"/>
           <w:b w:val="0"/>
           <w:bCs w:val="0"/>
@@ -2879,7 +3017,7 @@
       </w:pPr>
       <w:r>
         <w:rPr>
-          <w:rStyle w:val="Hyperlink.0"/>
+          <w:rStyle w:val="Hyperlink.1"/>
           <w:rFonts w:ascii="Trebuchet MS" w:hAnsi="Trebuchet MS"/>
           <w:b w:val="0"/>
           <w:bCs w:val="0"/>
@@ -2893,7 +3031,7 @@
       </w:r>
       <w:r>
         <w:rPr>
-          <w:rStyle w:val="Hyperlink.0"/>
+          <w:rStyle w:val="Hyperlink.1"/>
           <w:rFonts w:ascii="Trebuchet MS" w:hAnsi="Trebuchet MS" w:hint="default"/>
           <w:b w:val="0"/>
           <w:bCs w:val="0"/>
@@ -2907,7 +3045,7 @@
       </w:r>
       <w:r>
         <w:rPr>
-          <w:rStyle w:val="Hyperlink.0"/>
+          <w:rStyle w:val="Hyperlink.1"/>
           <w:rFonts w:ascii="Trebuchet MS" w:hAnsi="Trebuchet MS"/>
           <w:b w:val="0"/>
           <w:bCs w:val="0"/>
@@ -2921,7 +3059,7 @@
       </w:r>
       <w:r>
         <w:rPr>
-          <w:rStyle w:val="Hyperlink.0"/>
+          <w:rStyle w:val="Hyperlink.1"/>
           <w:rFonts w:ascii="Trebuchet MS" w:hAnsi="Trebuchet MS"/>
           <w:b w:val="0"/>
           <w:bCs w:val="0"/>
@@ -2935,7 +3073,7 @@
       </w:r>
       <w:r>
         <w:rPr>
-          <w:rStyle w:val="Hyperlink.0"/>
+          <w:rStyle w:val="Hyperlink.1"/>
           <w:rFonts w:ascii="Trebuchet MS" w:hAnsi="Trebuchet MS"/>
           <w:b w:val="0"/>
           <w:bCs w:val="0"/>
@@ -2949,7 +3087,7 @@
       </w:r>
       <w:r>
         <w:rPr>
-          <w:rStyle w:val="Hyperlink.0"/>
+          <w:rStyle w:val="Hyperlink.1"/>
           <w:rFonts w:ascii="Trebuchet MS" w:hAnsi="Trebuchet MS"/>
           <w:b w:val="0"/>
           <w:bCs w:val="0"/>
@@ -2963,7 +3101,7 @@
       </w:r>
       <w:r>
         <w:rPr>
-          <w:rStyle w:val="Hyperlink.0"/>
+          <w:rStyle w:val="Hyperlink.1"/>
           <w:rFonts w:ascii="Trebuchet MS" w:hAnsi="Trebuchet MS" w:hint="default"/>
           <w:b w:val="0"/>
           <w:bCs w:val="0"/>
@@ -2977,7 +3115,7 @@
       </w:r>
       <w:r>
         <w:rPr>
-          <w:rStyle w:val="Hyperlink.0"/>
+          <w:rStyle w:val="Hyperlink.1"/>
           <w:rFonts w:ascii="Trebuchet MS" w:hAnsi="Trebuchet MS"/>
           <w:b w:val="0"/>
           <w:bCs w:val="0"/>
@@ -2991,7 +3129,7 @@
       </w:r>
       <w:r>
         <w:rPr>
-          <w:rStyle w:val="Hyperlink.0"/>
+          <w:rStyle w:val="Hyperlink.1"/>
           <w:rFonts w:ascii="Trebuchet MS" w:hAnsi="Trebuchet MS"/>
           <w:b w:val="0"/>
           <w:bCs w:val="0"/>
@@ -3025,7 +3163,7 @@
       </w:pPr>
       <w:r>
         <w:rPr>
-          <w:rStyle w:val="Hyperlink.0"/>
+          <w:rStyle w:val="Hyperlink.1"/>
           <w:rFonts w:ascii="Trebuchet MS" w:hAnsi="Trebuchet MS"/>
           <w:b w:val="0"/>
           <w:bCs w:val="0"/>
@@ -5169,32 +5307,32 @@
       <w:vertAlign w:val="baseline"/>
     </w:rPr>
   </w:style>
-  <w:style w:type="character" w:styleId="None">
-    <w:name w:val="None"/>
-  </w:style>
-  <w:style w:type="character" w:styleId="Hyperlink.0">
-    <w:name w:val="Hyperlink.0"/>
-    <w:basedOn w:val="None"/>
-    <w:next w:val="Hyperlink.0"/>
-    <w:rPr>
-      <w:b w:val="0"/>
-      <w:bCs w:val="0"/>
-    </w:rPr>
-  </w:style>
   <w:style w:type="character" w:styleId="Link">
     <w:name w:val="Link"/>
     <w:rPr>
       <w:u w:val="single"/>
     </w:rPr>
   </w:style>
+  <w:style w:type="character" w:styleId="Hyperlink.0">
+    <w:name w:val="Hyperlink.0"/>
+    <w:basedOn w:val="Link"/>
+    <w:next w:val="Hyperlink.0"/>
+    <w:rPr>
+      <w:b w:val="0"/>
+      <w:bCs w:val="0"/>
+      <w:u w:val="none"/>
+    </w:rPr>
+  </w:style>
+  <w:style w:type="character" w:styleId="None">
+    <w:name w:val="None"/>
+  </w:style>
   <w:style w:type="character" w:styleId="Hyperlink.1">
     <w:name w:val="Hyperlink.1"/>
-    <w:basedOn w:val="Link"/>
+    <w:basedOn w:val="None"/>
     <w:next w:val="Hyperlink.1"/>
     <w:rPr>
       <w:b w:val="0"/>
       <w:bCs w:val="0"/>
-      <w:u w:val="none"/>
     </w:rPr>
   </w:style>
   <w:style w:type="numbering" w:styleId="Bullet Big">

</xml_diff>

<commit_message>
Add Speaker Deck link to resume
</commit_message>
<xml_diff>
--- a/resume.docx
+++ b/resume.docx
@@ -37,7 +37,7 @@
       <w:pPr>
         <w:pStyle w:val="Body"/>
         <w:spacing w:line="288" w:lineRule="auto"/>
-        <w:jc w:val="left"/>
+        <w:jc w:val="center"/>
       </w:pPr>
       <w:r>
         <w:rPr>
@@ -123,6 +123,16 @@
         </w:rPr>
         <w:t xml:space="preserve">                          </w:t>
       </w:r>
+    </w:p>
+    <w:p>
+      <w:pPr>
+        <w:pStyle w:val="Body"/>
+        <w:tabs>
+          <w:tab w:val="left" w:pos="5616"/>
+        </w:tabs>
+        <w:spacing w:line="288" w:lineRule="auto"/>
+        <w:jc w:val="left"/>
+      </w:pPr>
       <w:r>
         <w:rPr>
           <w:rFonts w:ascii="Trebuchet MS" w:hAnsi="Trebuchet MS"/>
@@ -196,6 +206,98 @@
           <w:lang w:val="en-US"/>
         </w:rPr>
         <w:t>darren.a.atherton@gmail.com</w:t>
+      </w:r>
+      <w:r>
+        <w:rPr>
+          <w:rFonts w:ascii="Trebuchet MS" w:cs="Trebuchet MS" w:hAnsi="Trebuchet MS" w:eastAsia="Trebuchet MS"/>
+          <w:b w:val="1"/>
+          <w:bCs w:val="1"/>
+          <w:sz w:val="20"/>
+          <w:szCs w:val="20"/>
+        </w:rPr>
+        <w:fldChar w:fldCharType="end" w:fldLock="0"/>
+      </w:r>
+      <w:r>
+        <w:rPr>
+          <w:rFonts w:ascii="Trebuchet MS" w:hAnsi="Trebuchet MS"/>
+          <w:b w:val="0"/>
+          <w:bCs w:val="0"/>
+          <w:sz w:val="20"/>
+          <w:szCs w:val="20"/>
+          <w:rtl w:val="0"/>
+          <w:lang w:val="en-US"/>
+        </w:rPr>
+        <w:t xml:space="preserve">                              </w:t>
+      </w:r>
+      <w:r>
+        <w:rPr>
+          <w:rFonts w:ascii="Trebuchet MS" w:hAnsi="Trebuchet MS"/>
+          <w:b w:val="1"/>
+          <w:bCs w:val="1"/>
+          <w:sz w:val="20"/>
+          <w:szCs w:val="20"/>
+          <w:rtl w:val="0"/>
+          <w:lang w:val="en-US"/>
+        </w:rPr>
+        <w:t>GitHub:</w:t>
+      </w:r>
+      <w:r>
+        <w:rPr>
+          <w:rFonts w:ascii="Trebuchet MS" w:hAnsi="Trebuchet MS"/>
+          <w:b w:val="0"/>
+          <w:bCs w:val="0"/>
+          <w:sz w:val="20"/>
+          <w:szCs w:val="20"/>
+          <w:rtl w:val="0"/>
+          <w:lang w:val="en-US"/>
+        </w:rPr>
+        <w:t xml:space="preserve"> </w:t>
+      </w:r>
+      <w:r>
+        <w:rPr>
+          <w:rStyle w:val="Hyperlink.1"/>
+          <w:rFonts w:ascii="Trebuchet MS" w:cs="Trebuchet MS" w:hAnsi="Trebuchet MS" w:eastAsia="Trebuchet MS"/>
+          <w:b w:val="0"/>
+          <w:bCs w:val="0"/>
+          <w:sz w:val="20"/>
+          <w:szCs w:val="20"/>
+        </w:rPr>
+        <w:fldChar w:fldCharType="begin" w:fldLock="0"/>
+      </w:r>
+      <w:r>
+        <w:rPr>
+          <w:rStyle w:val="Hyperlink.1"/>
+          <w:rFonts w:ascii="Trebuchet MS" w:cs="Trebuchet MS" w:hAnsi="Trebuchet MS" w:eastAsia="Trebuchet MS"/>
+          <w:b w:val="0"/>
+          <w:bCs w:val="0"/>
+          <w:sz w:val="20"/>
+          <w:szCs w:val="20"/>
+        </w:rPr>
+        <w:instrText xml:space="preserve"> HYPERLINK "http://github.com/DarrenAtherton49"</w:instrText>
+      </w:r>
+      <w:r>
+        <w:rPr>
+          <w:rStyle w:val="Hyperlink.1"/>
+          <w:rFonts w:ascii="Trebuchet MS" w:cs="Trebuchet MS" w:hAnsi="Trebuchet MS" w:eastAsia="Trebuchet MS"/>
+          <w:b w:val="0"/>
+          <w:bCs w:val="0"/>
+          <w:sz w:val="20"/>
+          <w:szCs w:val="20"/>
+        </w:rPr>
+        <w:fldChar w:fldCharType="separate" w:fldLock="0"/>
+      </w:r>
+      <w:r>
+        <w:rPr>
+          <w:rStyle w:val="Hyperlink.1"/>
+          <w:rFonts w:ascii="Trebuchet MS" w:hAnsi="Trebuchet MS"/>
+          <w:b w:val="0"/>
+          <w:bCs w:val="0"/>
+          <w:sz w:val="20"/>
+          <w:szCs w:val="20"/>
+          <w:rtl w:val="0"/>
+          <w:lang w:val="en-US"/>
+        </w:rPr>
+        <w:t>https://github.com/DarrenAtherton49</w:t>
       </w:r>
       <w:r>
         <w:rPr>
@@ -216,27 +318,16 @@
       </w:pPr>
       <w:r>
         <w:rPr>
-          <w:rFonts w:ascii="Trebuchet MS" w:hAnsi="Trebuchet MS"/>
-          <w:b w:val="1"/>
-          <w:bCs w:val="1"/>
-          <w:sz w:val="20"/>
-          <w:szCs w:val="20"/>
-          <w:rtl w:val="0"/>
-          <w:lang w:val="en-US"/>
-        </w:rPr>
-        <w:t>GitHub:</w:t>
-      </w:r>
-      <w:r>
-        <w:rPr>
-          <w:rFonts w:ascii="Trebuchet MS" w:hAnsi="Trebuchet MS"/>
-          <w:b w:val="0"/>
-          <w:bCs w:val="0"/>
-          <w:sz w:val="20"/>
-          <w:szCs w:val="20"/>
-          <w:rtl w:val="0"/>
-          <w:lang w:val="en-US"/>
-        </w:rPr>
-        <w:t xml:space="preserve"> </w:t>
+          <w:rStyle w:val="None"/>
+          <w:rFonts w:ascii="Trebuchet MS" w:hAnsi="Trebuchet MS"/>
+          <w:b w:val="1"/>
+          <w:bCs w:val="1"/>
+          <w:sz w:val="20"/>
+          <w:szCs w:val="20"/>
+          <w:rtl w:val="0"/>
+          <w:lang w:val="en-US"/>
+        </w:rPr>
+        <w:t xml:space="preserve">LinkedIn: </w:t>
       </w:r>
       <w:r>
         <w:rPr>
@@ -258,7 +349,7 @@
           <w:sz w:val="20"/>
           <w:szCs w:val="20"/>
         </w:rPr>
-        <w:instrText xml:space="preserve"> HYPERLINK "http://github.com/DarrenAtherton49"</w:instrText>
+        <w:instrText xml:space="preserve"> HYPERLINK "http://www.linkedin.com/in/darrenatherton"</w:instrText>
       </w:r>
       <w:r>
         <w:rPr>
@@ -282,7 +373,7 @@
           <w:rtl w:val="0"/>
           <w:lang w:val="en-US"/>
         </w:rPr>
-        <w:t>https://github.com/DarrenAtherton49</w:t>
+        <w:t>https://linkedin.com/in/darrenatherton</w:t>
       </w:r>
       <w:r>
         <w:rPr>
@@ -305,7 +396,92 @@
           <w:rtl w:val="0"/>
           <w:lang w:val="en-US"/>
         </w:rPr>
-        <w:t xml:space="preserve">             LinkedIn: </w:t>
+        <w:t xml:space="preserve">          Medium:</w:t>
+      </w:r>
+      <w:r>
+        <w:rPr>
+          <w:rStyle w:val="None"/>
+          <w:rFonts w:ascii="Trebuchet MS" w:hAnsi="Trebuchet MS"/>
+          <w:b w:val="1"/>
+          <w:bCs w:val="1"/>
+          <w:sz w:val="20"/>
+          <w:szCs w:val="20"/>
+          <w:rtl w:val="0"/>
+        </w:rPr>
+        <w:t xml:space="preserve"> </w:t>
+      </w:r>
+      <w:r>
+        <w:rPr>
+          <w:rStyle w:val="Hyperlink.0"/>
+          <w:rFonts w:ascii="Trebuchet MS" w:cs="Trebuchet MS" w:hAnsi="Trebuchet MS" w:eastAsia="Trebuchet MS"/>
+          <w:b w:val="0"/>
+          <w:bCs w:val="0"/>
+          <w:sz w:val="20"/>
+          <w:szCs w:val="20"/>
+          <w:u w:val="none"/>
+        </w:rPr>
+        <w:fldChar w:fldCharType="begin" w:fldLock="0"/>
+      </w:r>
+      <w:r>
+        <w:rPr>
+          <w:rStyle w:val="Hyperlink.0"/>
+          <w:rFonts w:ascii="Trebuchet MS" w:cs="Trebuchet MS" w:hAnsi="Trebuchet MS" w:eastAsia="Trebuchet MS"/>
+          <w:b w:val="0"/>
+          <w:bCs w:val="0"/>
+          <w:sz w:val="20"/>
+          <w:szCs w:val="20"/>
+          <w:u w:val="none"/>
+        </w:rPr>
+        <w:instrText xml:space="preserve"> HYPERLINK "https://medium.com/@DarrenAtherton"</w:instrText>
+      </w:r>
+      <w:r>
+        <w:rPr>
+          <w:rStyle w:val="Hyperlink.0"/>
+          <w:rFonts w:ascii="Trebuchet MS" w:cs="Trebuchet MS" w:hAnsi="Trebuchet MS" w:eastAsia="Trebuchet MS"/>
+          <w:b w:val="0"/>
+          <w:bCs w:val="0"/>
+          <w:sz w:val="20"/>
+          <w:szCs w:val="20"/>
+          <w:u w:val="none"/>
+        </w:rPr>
+        <w:fldChar w:fldCharType="separate" w:fldLock="0"/>
+      </w:r>
+      <w:r>
+        <w:rPr>
+          <w:rStyle w:val="Hyperlink.0"/>
+          <w:rFonts w:ascii="Trebuchet MS" w:hAnsi="Trebuchet MS"/>
+          <w:b w:val="0"/>
+          <w:bCs w:val="0"/>
+          <w:sz w:val="20"/>
+          <w:szCs w:val="20"/>
+          <w:u w:val="none"/>
+          <w:rtl w:val="0"/>
+          <w:lang w:val="en-US"/>
+        </w:rPr>
+        <w:t>https://medium.com/@DarrenAtherton</w:t>
+      </w:r>
+      <w:r>
+        <w:rPr>
+          <w:rFonts w:ascii="Trebuchet MS" w:cs="Trebuchet MS" w:hAnsi="Trebuchet MS" w:eastAsia="Trebuchet MS"/>
+          <w:b w:val="1"/>
+          <w:bCs w:val="1"/>
+          <w:sz w:val="20"/>
+          <w:szCs w:val="20"/>
+        </w:rPr>
+        <w:fldChar w:fldCharType="end" w:fldLock="0"/>
+      </w:r>
+      <w:r>
+        <w:rPr>
+          <w:rStyle w:val="None"/>
+          <w:rFonts w:ascii="Trebuchet MS" w:hAnsi="Trebuchet MS"/>
+          <w:b w:val="1"/>
+          <w:bCs w:val="1"/>
+          <w:sz w:val="20"/>
+          <w:szCs w:val="20"/>
+          <w:rtl w:val="0"/>
+          <w:lang w:val="en-US"/>
+        </w:rPr>
+        <w:t xml:space="preserve">          Twitter: </w:t>
       </w:r>
       <w:r>
         <w:rPr>
@@ -327,7 +503,7 @@
           <w:sz w:val="20"/>
           <w:szCs w:val="20"/>
         </w:rPr>
-        <w:instrText xml:space="preserve"> HYPERLINK "http://www.linkedin.com/in/darrenatherton"</w:instrText>
+        <w:instrText xml:space="preserve"> HYPERLINK "https://twitter.com/DarrenAtherton"</w:instrText>
       </w:r>
       <w:r>
         <w:rPr>
@@ -351,7 +527,7 @@
           <w:rtl w:val="0"/>
           <w:lang w:val="en-US"/>
         </w:rPr>
-        <w:t>https://linkedin.com/in/darrenatherton</w:t>
+        <w:t>https://twitter.com/DarrenAtherton</w:t>
       </w:r>
       <w:r>
         <w:rPr>
@@ -363,37 +539,17 @@
         </w:rPr>
         <w:fldChar w:fldCharType="end" w:fldLock="0"/>
       </w:r>
-    </w:p>
-    <w:p>
-      <w:pPr>
-        <w:pStyle w:val="Body"/>
-        <w:spacing w:line="288" w:lineRule="auto"/>
-        <w:jc w:val="left"/>
-      </w:pPr>
-      <w:r>
-        <w:rPr>
-          <w:rStyle w:val="None"/>
-          <w:rFonts w:ascii="Trebuchet MS" w:hAnsi="Trebuchet MS"/>
-          <w:b w:val="1"/>
-          <w:bCs w:val="1"/>
-          <w:sz w:val="20"/>
-          <w:szCs w:val="20"/>
-          <w:rtl w:val="0"/>
-          <w:lang w:val="en-US"/>
-        </w:rPr>
-        <w:t>Medium:</w:t>
-      </w:r>
-      <w:r>
-        <w:rPr>
-          <w:rStyle w:val="None"/>
-          <w:rFonts w:ascii="Trebuchet MS" w:hAnsi="Trebuchet MS"/>
-          <w:b w:val="1"/>
-          <w:bCs w:val="1"/>
-          <w:sz w:val="20"/>
-          <w:szCs w:val="20"/>
-          <w:rtl w:val="0"/>
-        </w:rPr>
-        <w:t xml:space="preserve"> </w:t>
+      <w:r>
+        <w:rPr>
+          <w:rFonts w:ascii="Trebuchet MS" w:hAnsi="Trebuchet MS"/>
+          <w:b w:val="1"/>
+          <w:bCs w:val="1"/>
+          <w:sz w:val="20"/>
+          <w:szCs w:val="20"/>
+          <w:rtl w:val="0"/>
+          <w:lang w:val="en-US"/>
+        </w:rPr>
+        <w:t xml:space="preserve">                  Talks: </w:t>
       </w:r>
       <w:r>
         <w:rPr>
@@ -417,7 +573,7 @@
           <w:szCs w:val="20"/>
           <w:u w:val="none"/>
         </w:rPr>
-        <w:instrText xml:space="preserve"> HYPERLINK "https://medium.com/@DarrenAtherton"</w:instrText>
+        <w:instrText xml:space="preserve"> HYPERLINK "https://speakerdeck.com/darrenatherton"</w:instrText>
       </w:r>
       <w:r>
         <w:rPr>
@@ -443,76 +599,7 @@
           <w:rtl w:val="0"/>
           <w:lang w:val="en-US"/>
         </w:rPr>
-        <w:t>https://medium.com/@DarrenAtherton</w:t>
-      </w:r>
-      <w:r>
-        <w:rPr>
-          <w:rFonts w:ascii="Trebuchet MS" w:cs="Trebuchet MS" w:hAnsi="Trebuchet MS" w:eastAsia="Trebuchet MS"/>
-          <w:b w:val="1"/>
-          <w:bCs w:val="1"/>
-          <w:sz w:val="20"/>
-          <w:szCs w:val="20"/>
-        </w:rPr>
-        <w:fldChar w:fldCharType="end" w:fldLock="0"/>
-      </w:r>
-      <w:r>
-        <w:rPr>
-          <w:rStyle w:val="None"/>
-          <w:rFonts w:ascii="Trebuchet MS" w:hAnsi="Trebuchet MS"/>
-          <w:b w:val="1"/>
-          <w:bCs w:val="1"/>
-          <w:sz w:val="20"/>
-          <w:szCs w:val="20"/>
-          <w:rtl w:val="0"/>
-          <w:lang w:val="en-US"/>
-        </w:rPr>
-        <w:t xml:space="preserve">          Twitter: </w:t>
-      </w:r>
-      <w:r>
-        <w:rPr>
-          <w:rStyle w:val="Hyperlink.1"/>
-          <w:rFonts w:ascii="Trebuchet MS" w:cs="Trebuchet MS" w:hAnsi="Trebuchet MS" w:eastAsia="Trebuchet MS"/>
-          <w:b w:val="0"/>
-          <w:bCs w:val="0"/>
-          <w:sz w:val="20"/>
-          <w:szCs w:val="20"/>
-        </w:rPr>
-        <w:fldChar w:fldCharType="begin" w:fldLock="0"/>
-      </w:r>
-      <w:r>
-        <w:rPr>
-          <w:rStyle w:val="Hyperlink.1"/>
-          <w:rFonts w:ascii="Trebuchet MS" w:cs="Trebuchet MS" w:hAnsi="Trebuchet MS" w:eastAsia="Trebuchet MS"/>
-          <w:b w:val="0"/>
-          <w:bCs w:val="0"/>
-          <w:sz w:val="20"/>
-          <w:szCs w:val="20"/>
-        </w:rPr>
-        <w:instrText xml:space="preserve"> HYPERLINK "https://twitter.com/DarrenAtherton"</w:instrText>
-      </w:r>
-      <w:r>
-        <w:rPr>
-          <w:rStyle w:val="Hyperlink.1"/>
-          <w:rFonts w:ascii="Trebuchet MS" w:cs="Trebuchet MS" w:hAnsi="Trebuchet MS" w:eastAsia="Trebuchet MS"/>
-          <w:b w:val="0"/>
-          <w:bCs w:val="0"/>
-          <w:sz w:val="20"/>
-          <w:szCs w:val="20"/>
-        </w:rPr>
-        <w:fldChar w:fldCharType="separate" w:fldLock="0"/>
-      </w:r>
-      <w:r>
-        <w:rPr>
-          <w:rStyle w:val="Hyperlink.1"/>
-          <w:rFonts w:ascii="Trebuchet MS" w:hAnsi="Trebuchet MS"/>
-          <w:b w:val="0"/>
-          <w:bCs w:val="0"/>
-          <w:sz w:val="20"/>
-          <w:szCs w:val="20"/>
-          <w:rtl w:val="0"/>
-          <w:lang w:val="en-US"/>
-        </w:rPr>
-        <w:t>https://twitter.com/DarrenAtherton</w:t>
+        <w:t>https://speakerdeck.com/darrenatherton</w:t>
       </w:r>
       <w:r>
         <w:rPr>
@@ -3027,119 +3114,7 @@
           <w:rtl w:val="0"/>
           <w:lang w:val="en-US"/>
         </w:rPr>
-        <w:t xml:space="preserve">Published a two-page abstract and gave a corresponding talk on - </w:t>
-      </w:r>
-      <w:r>
-        <w:rPr>
-          <w:rStyle w:val="Hyperlink.1"/>
-          <w:rFonts w:ascii="Trebuchet MS" w:hAnsi="Trebuchet MS" w:hint="default"/>
-          <w:b w:val="0"/>
-          <w:bCs w:val="0"/>
-          <w:sz w:val="20"/>
-          <w:szCs w:val="20"/>
-          <w:shd w:val="clear" w:color="auto" w:fill="auto"/>
-          <w:rtl w:val="0"/>
-          <w:lang w:val="en-US"/>
-        </w:rPr>
-        <w:t>‘</w:t>
-      </w:r>
-      <w:r>
-        <w:rPr>
-          <w:rStyle w:val="Hyperlink.1"/>
-          <w:rFonts w:ascii="Trebuchet MS" w:hAnsi="Trebuchet MS"/>
-          <w:b w:val="0"/>
-          <w:bCs w:val="0"/>
-          <w:sz w:val="20"/>
-          <w:szCs w:val="20"/>
-          <w:shd w:val="clear" w:color="auto" w:fill="auto"/>
-          <w:rtl w:val="0"/>
-          <w:lang w:val="en-US"/>
-        </w:rPr>
-        <w:t>Personalising</w:t>
-      </w:r>
-      <w:r>
-        <w:rPr>
-          <w:rStyle w:val="Hyperlink.1"/>
-          <w:rFonts w:ascii="Trebuchet MS" w:hAnsi="Trebuchet MS"/>
-          <w:b w:val="0"/>
-          <w:bCs w:val="0"/>
-          <w:sz w:val="20"/>
-          <w:szCs w:val="20"/>
-          <w:shd w:val="clear" w:color="auto" w:fill="auto"/>
-          <w:rtl w:val="0"/>
-          <w:lang w:val="en-US"/>
-        </w:rPr>
-        <w:t xml:space="preserve"> Motivation: Combining Motivation Theories and Persuasive</w:t>
-      </w:r>
-      <w:r>
-        <w:rPr>
-          <w:rStyle w:val="Hyperlink.1"/>
-          <w:rFonts w:ascii="Trebuchet MS" w:hAnsi="Trebuchet MS"/>
-          <w:b w:val="0"/>
-          <w:bCs w:val="0"/>
-          <w:sz w:val="20"/>
-          <w:szCs w:val="20"/>
-          <w:shd w:val="clear" w:color="auto" w:fill="auto"/>
-          <w:rtl w:val="0"/>
-          <w:lang w:val="en-US"/>
-        </w:rPr>
-        <w:t xml:space="preserve"> </w:t>
-      </w:r>
-      <w:r>
-        <w:rPr>
-          <w:rStyle w:val="Hyperlink.1"/>
-          <w:rFonts w:ascii="Trebuchet MS" w:hAnsi="Trebuchet MS"/>
-          <w:b w:val="0"/>
-          <w:bCs w:val="0"/>
-          <w:sz w:val="20"/>
-          <w:szCs w:val="20"/>
-          <w:shd w:val="clear" w:color="auto" w:fill="auto"/>
-          <w:rtl w:val="0"/>
-          <w:lang w:val="en-US"/>
-        </w:rPr>
-        <w:t>Technology for Children's Language Development</w:t>
-      </w:r>
-      <w:r>
-        <w:rPr>
-          <w:rStyle w:val="Hyperlink.1"/>
-          <w:rFonts w:ascii="Trebuchet MS" w:hAnsi="Trebuchet MS" w:hint="default"/>
-          <w:b w:val="0"/>
-          <w:bCs w:val="0"/>
-          <w:sz w:val="20"/>
-          <w:szCs w:val="20"/>
-          <w:shd w:val="clear" w:color="auto" w:fill="auto"/>
-          <w:rtl w:val="0"/>
-          <w:lang w:val="en-US"/>
-        </w:rPr>
-        <w:t xml:space="preserve">’ </w:t>
-      </w:r>
-      <w:r>
-        <w:rPr>
-          <w:rStyle w:val="Hyperlink.1"/>
-          <w:rFonts w:ascii="Trebuchet MS" w:hAnsi="Trebuchet MS"/>
-          <w:b w:val="0"/>
-          <w:bCs w:val="0"/>
-          <w:sz w:val="20"/>
-          <w:szCs w:val="20"/>
-          <w:shd w:val="clear" w:color="auto" w:fill="auto"/>
-          <w:rtl w:val="0"/>
-          <w:lang w:val="en-US"/>
-        </w:rPr>
-        <w:t xml:space="preserve">- Doctoral Consortium, Persuasive Conference 2015, Chicago, </w:t>
-      </w:r>
-      <w:r>
-        <w:rPr>
-          <w:rStyle w:val="Hyperlink.1"/>
-          <w:rFonts w:ascii="Trebuchet MS" w:hAnsi="Trebuchet MS"/>
-          <w:b w:val="0"/>
-          <w:bCs w:val="0"/>
-          <w:sz w:val="20"/>
-          <w:szCs w:val="20"/>
-          <w:shd w:val="clear" w:color="auto" w:fill="auto"/>
-          <w:rtl w:val="0"/>
-          <w:lang w:val="pt-PT"/>
-        </w:rPr>
-        <w:t>Illinois.</w:t>
+        <w:t>Giving talks in the Android, Kotlin and Persuasive Technology communities.</w:t>
       </w:r>
     </w:p>
     <w:p>

</xml_diff>